<commit_message>
Improved introduction section of manuscript
</commit_message>
<xml_diff>
--- a/infected_host_trxptome.docx
+++ b/infected_host_trxptome.docx
@@ -367,7 +367,7 @@
         <w:pStyle w:val="BodyText"/>
       </w:pPr>
       <w:r>
-        <w:t xml:space="preserve">Next generation sequencing (NGS) is a groundbreaking technology that has significantly enhanced our understanding of DNA and RNA structure and function, and facilitated exceptional advancements in all domains of biology and the Life Sciences, including rare genetic diseases, cancer genomics, microbiome analysis, infectious diseases, and population genetics</w:t>
+        <w:t xml:space="preserve">Next generation sequencing (NGS) is a groundbreaking technology that has significantly enhanced our understanding of DNA and RNA structure and function, and facilitated exceptional advancements in all domains of biology and the Life Sciences, including studies in rare genetic diseases, cancer genomics, microbiome analysis, infectious diseases, and population genetics</w:t>
       </w:r>
       <w:r>
         <w:t xml:space="preserve"> </w:t>
@@ -376,7 +376,7 @@
         <w:t xml:space="preserve">(12)</w:t>
       </w:r>
       <w:r>
-        <w:t xml:space="preserve">. mRNA sequencing (RNA-seq), an NGS approach to transcriptomic studies, is a versatile, high throughput, and cost-effective technology that allows a broad scan of the entire transcriptome (the complete set of RNA molecules produced under specific conditions or in specific cells), thereby uncovering the active molecular pathways and processes. This technology has been leveraged in uncountable number of studies to elucidate cellular mechanisms under a wide range of treatment conditions, including virus-infected versus uninfected transcriptome comparisons</w:t>
+        <w:t xml:space="preserve">. mRNA sequencing (RNA-seq), an NGS approach to transcriptomic studies, is a versatile, high throughput, and cost-effective technology that allows a broad scan of the entire transcriptome (the complete set of RNA molecules produced under specific conditions or in specific cells), thereby uncovering the active molecular pathways and processes. This technology has been leveraged in uncountable number of studies to elucidate active cellular processes under a wide range of treatment conditions, including the transcriptomics of viral infections</w:t>
       </w:r>
       <w:r>
         <w:t xml:space="preserve"> </w:t>
@@ -385,7 +385,16 @@
         <w:t xml:space="preserve">(12–16)</w:t>
       </w:r>
       <w:r>
-        <w:t xml:space="preserve">. In RNA-seq studies, differentially expressed genes (DEGs) identified under different experimental conditions are key to unlocking the interesting biology or mechanism under study.</w:t>
+        <w:t xml:space="preserve">. In RNA-seq studies, differentially expressed genes (DEGs) identified under different experimental conditions are key to unlocking the interesting biology or mechanism under study. Identified DEGs are typically used for functional enrichment analysis in large curated knowledgebases which connect genes to specific biological processes, functions, and pathways such as gene ontology (GO) and Kyoto Encyclopedia of Genes and Genomes (KEGG) pathways, shedding light on the biological question under study</w:t>
+      </w:r>
+      <w:r>
+        <w:t xml:space="preserve"> </w:t>
+      </w:r>
+      <w:r>
+        <w:t xml:space="preserve">(17, 18)</w:t>
+      </w:r>
+      <w:r>
+        <w:t xml:space="preserve">.</w:t>
       </w:r>
     </w:p>
     <w:p>
@@ -393,7 +402,7 @@
         <w:pStyle w:val="BodyText"/>
       </w:pPr>
       <w:r>
-        <w:t xml:space="preserve">To the best of our knowledge, no studies have been done leveraging the wealth of information offered by RNA-seq to elucidate the molecular mechanisms and pathways leading to THEV-induced IMS. To effectively counteract the immunosupressive effect of the vaccine, it is essential to unravel the host mechanisms/pathways influenced by the virus to bring about IMS. In this work, we present the first transcriptome profile analysis of THEV-infected turkey MDTC-RP19 B-cells by paired-end RNA-seq, highlighting specific host cellular/molecular processes affected during a THEV infection. Our paired-end sequencing allowed for reading 149 bp long high quality (mean Phred Score of 36) sequences from each end of cDNA fragments, which were mapped to the genome of domestic turkey (</w:t>
+        <w:t xml:space="preserve">To the best of our knowledge, no study has leveraged the wealth of information offered by RNA-seq to elucidate the molecular mechanisms and pathways leading to THEV-induced IMS. To effectively counteract the immunosupressive effect of the vaccine, it is essential to unravel the host mechanisms/pathways influenced by the virus to bring about IMS. In this study, we present the first transcriptomic profile of a THEV infection using paired-end RNA-seq of a turkey B-cell line (MDTC-RP19), highlighting key host genes, cellular/molecular processes and pathways affected during a THEV infection. Our RNA-seq yielded 149 bp long high quality (mean Phred Score of 36) sequences from each end of cDNA fragments, which were mapped to the genome of domestic turkey (</w:t>
       </w:r>
       <w:r>
         <w:rPr>
@@ -404,12 +413,6 @@
       </w:r>
       <w:r>
         <w:t xml:space="preserve">).</w:t>
-      </w:r>
-      <w:r>
-        <w:t xml:space="preserve"> </w:t>
-      </w:r>
-      <w:r>
-        <w:t xml:space="preserve">***put overview of results here</w:t>
       </w:r>
       <w:r>
         <w:t xml:space="preserve"> </w:t>
@@ -530,7 +533,7 @@
         <w:t xml:space="preserve"> </w:t>
       </w:r>
       <w:r>
-        <w:t xml:space="preserve">(17)</w:t>
+        <w:t xml:space="preserve">(19)</w:t>
       </w:r>
       <w:r>
         <w:t xml:space="preserve"> </w:t>
@@ -597,7 +600,7 @@
         <w:t xml:space="preserve"> </w:t>
       </w:r>
       <w:r>
-        <w:t xml:space="preserve">(18)</w:t>
+        <w:t xml:space="preserve">(20)</w:t>
       </w:r>
       <w:r>
         <w:t xml:space="preserve">, using Snakemake - version 7.32.4</w:t>
@@ -606,7 +609,7 @@
         <w:t xml:space="preserve"> </w:t>
       </w:r>
       <w:r>
-        <w:t xml:space="preserve">(19)</w:t>
+        <w:t xml:space="preserve">(21)</w:t>
       </w:r>
       <w:r>
         <w:t xml:space="preserve">, a popular workflow management system to drive the pipeline. Briefly, raw sequencing reads were trimmed with Cutadapt - version 1.10</w:t>
@@ -615,7 +618,7 @@
         <w:t xml:space="preserve"> </w:t>
       </w:r>
       <w:r>
-        <w:t xml:space="preserve">(20)</w:t>
+        <w:t xml:space="preserve">(22)</w:t>
       </w:r>
       <w:r>
         <w:t xml:space="preserve"> </w:t>
@@ -654,7 +657,7 @@
         <w:t xml:space="preserve"> </w:t>
       </w:r>
       <w:r>
-        <w:t xml:space="preserve">(18)</w:t>
+        <w:t xml:space="preserve">(20)</w:t>
       </w:r>
       <w:r>
         <w:t xml:space="preserve"> </w:t>
@@ -677,7 +680,7 @@
         <w:t xml:space="preserve"> </w:t>
       </w:r>
       <w:r>
-        <w:t xml:space="preserve">(18)</w:t>
+        <w:t xml:space="preserve">(20)</w:t>
       </w:r>
       <w:r>
         <w:t xml:space="preserve">, set to expression estimation mode was used to generate normalized gene expression estimates from the BAM files for genes in the reference GTF file after which the prepDE.py3 script was used to extract read count information from the StringTie gene expression files, providing an expression-count matrix for downstream DEG analysis.</w:t>
@@ -704,7 +707,7 @@
         <w:t xml:space="preserve"> </w:t>
       </w:r>
       <w:r>
-        <w:t xml:space="preserve">(21)</w:t>
+        <w:t xml:space="preserve">(23)</w:t>
       </w:r>
       <w:r>
         <w:t xml:space="preserve">, which employs a Negative Binomial distribution model for read count comparisons. Genes with P</w:t>
@@ -821,7 +824,7 @@
       </w:r>
     </w:p>
     <w:bookmarkEnd w:id="31"/>
-    <w:bookmarkStart w:id="72" w:name="references"/>
+    <w:bookmarkStart w:id="76" w:name="references"/>
     <w:p>
       <w:pPr>
         <w:pStyle w:val="Heading2"/>
@@ -835,7 +838,7 @@
         <w:pStyle w:val="FirstParagraph"/>
       </w:pPr>
     </w:p>
-    <w:bookmarkStart w:id="71" w:name="refs"/>
+    <w:bookmarkStart w:id="75" w:name="refs"/>
     <w:bookmarkStart w:id="33" w:name="ref-Harrach2008"/>
     <w:p>
       <w:pPr>
@@ -1338,7 +1341,7 @@
       </w:r>
     </w:p>
     <w:bookmarkEnd w:id="60"/>
-    <w:bookmarkStart w:id="62" w:name="ref-Mahsoub2017"/>
+    <w:bookmarkStart w:id="62" w:name="ref-Ashburner2000"/>
     <w:p>
       <w:pPr>
         <w:pStyle w:val="Bibliography"/>
@@ -1353,12 +1356,78 @@
         <w:t xml:space="preserve">	</w:t>
       </w:r>
       <w:r>
+        <w:t xml:space="preserve">Ashburner M, Ball CA, Blake JA, Botstein D, Butler H, Cherry JM, Davis AP, Dolinski K, Dwight SS, Eppig JT, Harris MA, Hill DP, Issel-Tarver L, Kasarskis A, Lewis S, Matese JC, Richardson JE, Ringwald M, Rubin GM, Sherlock G. 2000.</w:t>
+      </w:r>
+      <w:r>
+        <w:t xml:space="preserve"> </w:t>
+      </w:r>
+      <w:hyperlink r:id="rId61">
+        <w:r>
+          <w:rPr>
+            <w:rStyle w:val="Hyperlink"/>
+          </w:rPr>
+          <w:t xml:space="preserve">Gene ontology: Tool for the unification of biology</w:t>
+        </w:r>
+      </w:hyperlink>
+      <w:r>
+        <w:t xml:space="preserve">. Nature Genetics 25:25–29.</w:t>
+      </w:r>
+    </w:p>
+    <w:bookmarkEnd w:id="62"/>
+    <w:bookmarkStart w:id="64" w:name="ref-Kanehisa2000"/>
+    <w:p>
+      <w:pPr>
+        <w:pStyle w:val="Bibliography"/>
+      </w:pPr>
+      <w:r>
+        <w:t xml:space="preserve">18.</w:t>
+      </w:r>
+      <w:r>
+        <w:t xml:space="preserve"> </w:t>
+      </w:r>
+      <w:r>
+        <w:t xml:space="preserve">	</w:t>
+      </w:r>
+      <w:r>
+        <w:t xml:space="preserve">Kanehisa M. 2000.</w:t>
+      </w:r>
+      <w:r>
+        <w:t xml:space="preserve"> </w:t>
+      </w:r>
+      <w:hyperlink r:id="rId63">
+        <w:r>
+          <w:rPr>
+            <w:rStyle w:val="Hyperlink"/>
+          </w:rPr>
+          <w:t xml:space="preserve">KEGG: Kyoto encyclopedia of genes and genomes</w:t>
+        </w:r>
+      </w:hyperlink>
+      <w:r>
+        <w:t xml:space="preserve">. Nucleic Acids Research 28:27–30.</w:t>
+      </w:r>
+    </w:p>
+    <w:bookmarkEnd w:id="64"/>
+    <w:bookmarkStart w:id="66" w:name="ref-Mahsoub2017"/>
+    <w:p>
+      <w:pPr>
+        <w:pStyle w:val="Bibliography"/>
+      </w:pPr>
+      <w:r>
+        <w:t xml:space="preserve">19.</w:t>
+      </w:r>
+      <w:r>
+        <w:t xml:space="preserve"> </w:t>
+      </w:r>
+      <w:r>
+        <w:t xml:space="preserve">	</w:t>
+      </w:r>
+      <w:r>
         <w:t xml:space="preserve">Mahsoub HM, Evans NP, Beach NM, Yuan L, Zimmerman K, Pierson FW. 2017.</w:t>
       </w:r>
       <w:r>
         <w:t xml:space="preserve"> </w:t>
       </w:r>
-      <w:hyperlink r:id="rId61">
+      <w:hyperlink r:id="rId65">
         <w:r>
           <w:rPr>
             <w:rStyle w:val="Hyperlink"/>
@@ -1388,14 +1457,14 @@
         <w:t xml:space="preserve">. Journal of Virological Methods 239:42–49.</w:t>
       </w:r>
     </w:p>
-    <w:bookmarkEnd w:id="62"/>
-    <w:bookmarkStart w:id="64" w:name="ref-Pertea2016"/>
+    <w:bookmarkEnd w:id="66"/>
+    <w:bookmarkStart w:id="68" w:name="ref-Pertea2016"/>
     <w:p>
       <w:pPr>
         <w:pStyle w:val="Bibliography"/>
       </w:pPr>
       <w:r>
-        <w:t xml:space="preserve">18.</w:t>
+        <w:t xml:space="preserve">20.</w:t>
       </w:r>
       <w:r>
         <w:t xml:space="preserve"> </w:t>
@@ -1409,7 +1478,7 @@
       <w:r>
         <w:t xml:space="preserve"> </w:t>
       </w:r>
-      <w:hyperlink r:id="rId63">
+      <w:hyperlink r:id="rId67">
         <w:r>
           <w:rPr>
             <w:rStyle w:val="Hyperlink"/>
@@ -1421,14 +1490,14 @@
         <w:t xml:space="preserve">. Nature Protocols 11:1650–1667.</w:t>
       </w:r>
     </w:p>
-    <w:bookmarkEnd w:id="64"/>
-    <w:bookmarkStart w:id="66" w:name="ref-Snakemake2021"/>
+    <w:bookmarkEnd w:id="68"/>
+    <w:bookmarkStart w:id="70" w:name="ref-Snakemake2021"/>
     <w:p>
       <w:pPr>
         <w:pStyle w:val="Bibliography"/>
       </w:pPr>
       <w:r>
-        <w:t xml:space="preserve">19.</w:t>
+        <w:t xml:space="preserve">21.</w:t>
       </w:r>
       <w:r>
         <w:t xml:space="preserve"> </w:t>
@@ -1442,7 +1511,7 @@
       <w:r>
         <w:t xml:space="preserve"> </w:t>
       </w:r>
-      <w:hyperlink r:id="rId65">
+      <w:hyperlink r:id="rId69">
         <w:r>
           <w:rPr>
             <w:rStyle w:val="Hyperlink"/>
@@ -1454,14 +1523,14 @@
         <w:t xml:space="preserve">. F1000Research 10:33.</w:t>
       </w:r>
     </w:p>
-    <w:bookmarkEnd w:id="66"/>
-    <w:bookmarkStart w:id="68" w:name="ref-Martin2011"/>
+    <w:bookmarkEnd w:id="70"/>
+    <w:bookmarkStart w:id="72" w:name="ref-Martin2011"/>
     <w:p>
       <w:pPr>
         <w:pStyle w:val="Bibliography"/>
       </w:pPr>
       <w:r>
-        <w:t xml:space="preserve">20.</w:t>
+        <w:t xml:space="preserve">22.</w:t>
       </w:r>
       <w:r>
         <w:t xml:space="preserve"> </w:t>
@@ -1475,7 +1544,7 @@
       <w:r>
         <w:t xml:space="preserve"> </w:t>
       </w:r>
-      <w:hyperlink r:id="rId67">
+      <w:hyperlink r:id="rId71">
         <w:r>
           <w:rPr>
             <w:rStyle w:val="Hyperlink"/>
@@ -1487,14 +1556,14 @@
         <w:t xml:space="preserve">. EMBnetjournal 17:10.</w:t>
       </w:r>
     </w:p>
-    <w:bookmarkEnd w:id="68"/>
-    <w:bookmarkStart w:id="70" w:name="ref-Deseq2"/>
+    <w:bookmarkEnd w:id="72"/>
+    <w:bookmarkStart w:id="74" w:name="ref-Deseq2"/>
     <w:p>
       <w:pPr>
         <w:pStyle w:val="Bibliography"/>
       </w:pPr>
       <w:r>
-        <w:t xml:space="preserve">21.</w:t>
+        <w:t xml:space="preserve">23.</w:t>
       </w:r>
       <w:r>
         <w:t xml:space="preserve"> </w:t>
@@ -1508,7 +1577,7 @@
       <w:r>
         <w:t xml:space="preserve"> </w:t>
       </w:r>
-      <w:hyperlink r:id="rId69">
+      <w:hyperlink r:id="rId73">
         <w:r>
           <w:rPr>
             <w:rStyle w:val="Hyperlink"/>
@@ -1520,15 +1589,15 @@
         <w:t xml:space="preserve">. Genome Biology 15:550.</w:t>
       </w:r>
     </w:p>
-    <w:bookmarkEnd w:id="70"/>
-    <w:bookmarkEnd w:id="71"/>
+    <w:bookmarkEnd w:id="74"/>
+    <w:bookmarkEnd w:id="75"/>
     <w:p>
       <w:r>
         <w:br w:type="page"/>
       </w:r>
     </w:p>
-    <w:bookmarkEnd w:id="72"/>
-    <w:bookmarkStart w:id="76" w:name="tables-and-figures"/>
+    <w:bookmarkEnd w:id="76"/>
+    <w:bookmarkStart w:id="80" w:name="tables-and-figures"/>
     <w:p>
       <w:pPr>
         <w:pStyle w:val="Heading2"/>
@@ -1546,18 +1615,18 @@
           <wp:inline>
             <wp:extent cx="5334000" cy="3562443"/>
             <wp:effectExtent b="0" l="0" r="0" t="0"/>
-            <wp:docPr descr="" title="" id="74" name="Picture"/>
+            <wp:docPr descr="" title="" id="78" name="Picture"/>
             <a:graphic>
               <a:graphicData uri="http://schemas.openxmlformats.org/drawingml/2006/picture">
                 <pic:pic>
                   <pic:nvPicPr>
-                    <pic:cNvPr descr="results/imss_model.png" id="75" name="Picture"/>
+                    <pic:cNvPr descr="results/imss_model.png" id="79" name="Picture"/>
                     <pic:cNvPicPr>
                       <a:picLocks noChangeArrowheads="1" noChangeAspect="1"/>
                     </pic:cNvPicPr>
                   </pic:nvPicPr>
                   <pic:blipFill>
-                    <a:blip r:embed="rId73"/>
+                    <a:blip r:embed="rId77"/>
                     <a:stretch>
                       <a:fillRect/>
                     </a:stretch>
@@ -10311,8 +10380,8 @@
         <w:br w:type="page"/>
       </w:r>
     </w:p>
-    <w:bookmarkEnd w:id="76"/>
-    <w:bookmarkStart w:id="77" w:name="supplementary-informationmaterials"/>
+    <w:bookmarkEnd w:id="80"/>
+    <w:bookmarkStart w:id="81" w:name="supplementary-informationmaterials"/>
     <w:p>
       <w:pPr>
         <w:pStyle w:val="Heading2"/>
@@ -10321,7 +10390,7 @@
         <w:t xml:space="preserve">SUPPLEMENTARY INFORMATION/MATERIALS</w:t>
       </w:r>
     </w:p>
-    <w:bookmarkEnd w:id="77"/>
+    <w:bookmarkEnd w:id="81"/>
     <w:sectPr/>
   </w:body>
 </w:document>

</xml_diff>

<commit_message>
wrote more of the  methods section; i.e, DEG analysis
</commit_message>
<xml_diff>
--- a/infected_host_trxptome.docx
+++ b/infected_host_trxptome.docx
@@ -376,7 +376,7 @@
         <w:t xml:space="preserve">(12)</w:t>
       </w:r>
       <w:r>
-        <w:t xml:space="preserve">. mRNA sequencing (RNA-seq), an NGS approach to transcriptomic studies, is a versatile, high throughput, and cost-effective technology that allows a broad scan of the entire transcriptome (the complete set of RNA molecules produced under specific conditions or in specific cells), thereby uncovering the active molecular pathways and processes. This technology has been leveraged in uncountable number of studies to elucidate active cellular processes under a wide range of treatment conditions, including the transcriptomics of viral infections</w:t>
+        <w:t xml:space="preserve">. mRNA sequencing (RNA-seq), an NGS approach to transcriptomic studies, is a versatile, high throughput, and cost-effective technology that allows a broad scan of the entire transcriptome (the complete set of RNA molecules produced under specific conditions or in specific cells), thereby uncovering the active genes and molecular pathways and processes. This technology has been leveraged in uncountable number of studies to elucidate active cellular processes under a wide range of treatment conditions, including the transcriptomics of viral infections</w:t>
       </w:r>
       <w:r>
         <w:t xml:space="preserve"> </w:t>
@@ -402,7 +402,7 @@
         <w:pStyle w:val="BodyText"/>
       </w:pPr>
       <w:r>
-        <w:t xml:space="preserve">To the best of our knowledge, no study has leveraged the wealth of information offered by RNA-seq to elucidate the molecular mechanisms and pathways leading to THEV-induced IMS. To effectively counteract the immunosupressive effect of the vaccine, it is essential to unravel the host mechanisms/pathways influenced by the virus to bring about IMS. In this study, we present the first transcriptomic profile of a THEV infection using paired-end RNA-seq of a turkey B-cell line (MDTC-RP19), highlighting key host genes, cellular/molecular processes and pathways affected during a THEV infection. Our RNA-seq yielded 149 bp long high quality (mean Phred Score of 36) sequences from each end of cDNA fragments, which were mapped to the genome of domestic turkey (</w:t>
+        <w:t xml:space="preserve">To the best of our knowledge, no study has leveraged the wealth of information offered by RNA-seq to elucidate the molecular mechanisms and pathways leading to THEV-induced IMS. To effectively counteract the immunosupressive effect of the vaccine, it is essential to unravel the host mechanisms/pathways influenced by the virus to bring about IMS. In this study, we present the first transcriptomic profile of a THEV infection using paired-end RNA-seq in a turkey B-cell line (MDTC-RP19), highlighting key host genes, cellular/molecular processes and pathways affected during a THEV infection. Our RNA-seq yielded 149 bp long high quality (mean Phred Score of 36) sequences from each end of cDNA fragments, which were mapped to the genome of domestic turkey (</w:t>
       </w:r>
       <w:r>
         <w:rPr>
@@ -701,7 +701,7 @@
         <w:br/>
       </w:r>
       <w:r>
-        <w:t xml:space="preserve">DEG analysis between mock- and THEV-infected samples was performed using very popular DESeq2</w:t>
+        <w:t xml:space="preserve">DEG analysis between mock- and THEV-infected samples was performed using the very popular DESeq2</w:t>
       </w:r>
       <w:r>
         <w:t xml:space="preserve"> </w:t>
@@ -716,7 +716,7 @@
         <w:rPr>
           <w:vertAlign w:val="subscript"/>
         </w:rPr>
-        <w:t xml:space="preserve">ajusted</w:t>
+        <w:t xml:space="preserve">adjusted</w:t>
       </w:r>
       <w:r>
         <w:t xml:space="preserve">-value</w:t>
@@ -736,7 +736,82 @@
         <w:t xml:space="preserve"> </w:t>
       </w:r>
       <w:r>
-        <w:t xml:space="preserve">0.05 were considered as differentially expressed. The data is deposited at GEO under accession number ###</w:t>
+        <w:t xml:space="preserve">0.05 were considered as differentially expressed. The read count data are deposited at Gene Expression Omnibus (GEO) under accession number ###. GO and KEGG analyses for DEGs were performed based on GO databases and KEGG databases using the R package gprofiler2</w:t>
+      </w:r>
+      <w:r>
+        <w:t xml:space="preserve"> </w:t>
+      </w:r>
+      <w:r>
+        <w:t xml:space="preserve">(24)</w:t>
+      </w:r>
+      <w:r>
+        <w:t xml:space="preserve"> </w:t>
+      </w:r>
+      <w:r>
+        <w:t xml:space="preserve">with</w:t>
+      </w:r>
+      <w:r>
+        <w:t xml:space="preserve"> </w:t>
+      </w:r>
+      <w:r>
+        <w:rPr>
+          <w:i/>
+          <w:iCs/>
+        </w:rPr>
+        <w:t xml:space="preserve">Meleagris gallopavo</w:t>
+      </w:r>
+      <w:r>
+        <w:t xml:space="preserve"> </w:t>
+      </w:r>
+      <w:r>
+        <w:t xml:space="preserve">as the reference organism. Results with P</w:t>
+      </w:r>
+      <w:r>
+        <w:rPr>
+          <w:vertAlign w:val="subscript"/>
+        </w:rPr>
+        <w:t xml:space="preserve">adjusted</w:t>
+      </w:r>
+      <w:r>
+        <w:t xml:space="preserve">-value</w:t>
+      </w:r>
+      <w:r>
+        <w:t xml:space="preserve"> </w:t>
+      </w:r>
+      <m:oMath>
+        <m:r>
+          <m:rPr>
+            <m:sty m:val="p"/>
+          </m:rPr>
+          <m:t>≤</m:t>
+        </m:r>
+      </m:oMath>
+      <w:r>
+        <w:t xml:space="preserve"> </w:t>
+      </w:r>
+      <w:r>
+        <w:t xml:space="preserve">0.05 were included as functionally enriched.</w:t>
+      </w:r>
+      <w:r>
+        <w:t xml:space="preserve"> </w:t>
+      </w:r>
+      <w:r>
+        <w:rPr>
+          <w:strike/>
+        </w:rPr>
+        <w:t xml:space="preserve">Additionally, the DAVID analysis tool was used for KEGG pathway analysis</w:t>
+      </w:r>
+      <w:r>
+        <w:t xml:space="preserve">. All visualization plots were made using ggplot2, pheatmap, and ggvenn R package</w:t>
+      </w:r>
+      <w:r>
+        <w:t xml:space="preserve"> </w:t>
+      </w:r>
+      <w:r>
+        <w:t xml:space="preserve">(25–27)</w:t>
+      </w:r>
+      <w:r>
+        <w:t xml:space="preserve">. Venn diagram —</w:t>
       </w:r>
     </w:p>
     <w:p>
@@ -748,19 +823,7 @@
           <w:b/>
           <w:bCs/>
         </w:rPr>
-        <w:t xml:space="preserve">Expression Profiling and Differentially Expressed Genes</w:t>
-      </w:r>
-    </w:p>
-    <w:p>
-      <w:pPr>
-        <w:pStyle w:val="BodyText"/>
-      </w:pPr>
-      <w:r>
-        <w:rPr>
-          <w:b/>
-          <w:bCs/>
-        </w:rPr>
-        <w:t xml:space="preserve">Quantitative Real-Time Reverse Transcriptase PCR</w:t>
+        <w:t xml:space="preserve">Validation of DEGs by Reverse Transcriptase Quantitative PCR (RT-qPCR)</w:t>
       </w:r>
     </w:p>
     <w:p>
@@ -824,7 +887,7 @@
       </w:r>
     </w:p>
     <w:bookmarkEnd w:id="31"/>
-    <w:bookmarkStart w:id="76" w:name="references"/>
+    <w:bookmarkStart w:id="83" w:name="references"/>
     <w:p>
       <w:pPr>
         <w:pStyle w:val="Heading2"/>
@@ -838,7 +901,7 @@
         <w:pStyle w:val="FirstParagraph"/>
       </w:pPr>
     </w:p>
-    <w:bookmarkStart w:id="75" w:name="refs"/>
+    <w:bookmarkStart w:id="82" w:name="refs"/>
     <w:bookmarkStart w:id="33" w:name="ref-Harrach2008"/>
     <w:p>
       <w:pPr>
@@ -1590,14 +1653,132 @@
       </w:r>
     </w:p>
     <w:bookmarkEnd w:id="74"/>
+    <w:bookmarkStart w:id="75" w:name="ref-Gprofiler2"/>
+    <w:p>
+      <w:pPr>
+        <w:pStyle w:val="Bibliography"/>
+      </w:pPr>
+      <w:r>
+        <w:t xml:space="preserve">24.</w:t>
+      </w:r>
+      <w:r>
+        <w:t xml:space="preserve"> </w:t>
+      </w:r>
+      <w:r>
+        <w:t xml:space="preserve">	</w:t>
+      </w:r>
+      <w:r>
+        <w:t xml:space="preserve">Kolberg L, Raudvere U, Kuzmin I, Vilo J, Peterson H. 2020. gprofiler2– an r package for gene list functional enrichment analysis and namespace conversion toolset g:profiler. F1000Research 9 (ELIXIR).</w:t>
+      </w:r>
+    </w:p>
     <w:bookmarkEnd w:id="75"/>
+    <w:bookmarkStart w:id="77" w:name="ref-ggplot2"/>
     <w:p>
+      <w:pPr>
+        <w:pStyle w:val="Bibliography"/>
+      </w:pPr>
+      <w:r>
+        <w:t xml:space="preserve">25.</w:t>
+      </w:r>
+      <w:r>
+        <w:t xml:space="preserve"> </w:t>
+      </w:r>
+      <w:r>
+        <w:t xml:space="preserve">	</w:t>
+      </w:r>
+      <w:r>
+        <w:t xml:space="preserve">Wickham H. 2016. ggplot2: Elegant graphics for data analysis. Springer-Verlag New York.</w:t>
+      </w:r>
+      <w:r>
+        <w:t xml:space="preserve"> </w:t>
+      </w:r>
+      <w:hyperlink r:id="rId76">
+        <w:r>
+          <w:rPr>
+            <w:rStyle w:val="Hyperlink"/>
+          </w:rPr>
+          <w:t xml:space="preserve">https://ggplot2.tidyverse.org</w:t>
+        </w:r>
+      </w:hyperlink>
+      <w:r>
+        <w:t xml:space="preserve">.</w:t>
+      </w:r>
+    </w:p>
+    <w:bookmarkEnd w:id="77"/>
+    <w:bookmarkStart w:id="79" w:name="ref-pheatmap"/>
+    <w:p>
+      <w:pPr>
+        <w:pStyle w:val="Bibliography"/>
+      </w:pPr>
+      <w:r>
+        <w:t xml:space="preserve">26.</w:t>
+      </w:r>
+      <w:r>
+        <w:t xml:space="preserve"> </w:t>
+      </w:r>
+      <w:r>
+        <w:t xml:space="preserve">	</w:t>
+      </w:r>
+      <w:r>
+        <w:t xml:space="preserve">Kolde R. 2019. Pheatmap: Pretty heatmaps.</w:t>
+      </w:r>
+      <w:r>
+        <w:t xml:space="preserve"> </w:t>
+      </w:r>
+      <w:hyperlink r:id="rId78">
+        <w:r>
+          <w:rPr>
+            <w:rStyle w:val="Hyperlink"/>
+          </w:rPr>
+          <w:t xml:space="preserve">https://CRAN.R-project.org/package=pheatmap</w:t>
+        </w:r>
+      </w:hyperlink>
+      <w:r>
+        <w:t xml:space="preserve">.</w:t>
+      </w:r>
+    </w:p>
+    <w:bookmarkEnd w:id="79"/>
+    <w:bookmarkStart w:id="81" w:name="ref-ggvenn"/>
+    <w:p>
+      <w:pPr>
+        <w:pStyle w:val="Bibliography"/>
+      </w:pPr>
+      <w:r>
+        <w:t xml:space="preserve">27.</w:t>
+      </w:r>
+      <w:r>
+        <w:t xml:space="preserve"> </w:t>
+      </w:r>
+      <w:r>
+        <w:t xml:space="preserve">	</w:t>
+      </w:r>
+      <w:r>
+        <w:t xml:space="preserve">Yan L. 2023. Ggvenn: Draw venn diagram by ’ggplot2’.</w:t>
+      </w:r>
+      <w:r>
+        <w:t xml:space="preserve"> </w:t>
+      </w:r>
+      <w:hyperlink r:id="rId80">
+        <w:r>
+          <w:rPr>
+            <w:rStyle w:val="Hyperlink"/>
+          </w:rPr>
+          <w:t xml:space="preserve">https://CRAN.R-project.org/package=ggvenn</w:t>
+        </w:r>
+      </w:hyperlink>
+      <w:r>
+        <w:t xml:space="preserve">.</w:t>
+      </w:r>
+    </w:p>
+    <w:bookmarkEnd w:id="81"/>
+    <w:bookmarkEnd w:id="82"/>
+    <w:p>
       <w:r>
         <w:br w:type="page"/>
       </w:r>
     </w:p>
-    <w:bookmarkEnd w:id="76"/>
-    <w:bookmarkStart w:id="80" w:name="tables-and-figures"/>
+    <w:bookmarkEnd w:id="83"/>
+    <w:bookmarkStart w:id="87" w:name="tables-and-figures"/>
     <w:p>
       <w:pPr>
         <w:pStyle w:val="Heading2"/>
@@ -1615,18 +1796,18 @@
           <wp:inline>
             <wp:extent cx="5334000" cy="3562443"/>
             <wp:effectExtent b="0" l="0" r="0" t="0"/>
-            <wp:docPr descr="" title="" id="78" name="Picture"/>
+            <wp:docPr descr="" title="" id="85" name="Picture"/>
             <a:graphic>
               <a:graphicData uri="http://schemas.openxmlformats.org/drawingml/2006/picture">
                 <pic:pic>
                   <pic:nvPicPr>
-                    <pic:cNvPr descr="results/imss_model.png" id="79" name="Picture"/>
+                    <pic:cNvPr descr="results/imss_model.png" id="86" name="Picture"/>
                     <pic:cNvPicPr>
                       <a:picLocks noChangeArrowheads="1" noChangeAspect="1"/>
                     </pic:cNvPicPr>
                   </pic:nvPicPr>
                   <pic:blipFill>
-                    <a:blip r:embed="rId77"/>
+                    <a:blip r:embed="rId84"/>
                     <a:stretch>
                       <a:fillRect/>
                     </a:stretch>
@@ -10380,8 +10561,8 @@
         <w:br w:type="page"/>
       </w:r>
     </w:p>
-    <w:bookmarkEnd w:id="80"/>
-    <w:bookmarkStart w:id="81" w:name="supplementary-informationmaterials"/>
+    <w:bookmarkEnd w:id="87"/>
+    <w:bookmarkStart w:id="88" w:name="supplementary-informationmaterials"/>
     <w:p>
       <w:pPr>
         <w:pStyle w:val="Heading2"/>
@@ -10390,7 +10571,7 @@
         <w:t xml:space="preserve">SUPPLEMENTARY INFORMATION/MATERIALS</w:t>
       </w:r>
     </w:p>
-    <w:bookmarkEnd w:id="81"/>
+    <w:bookmarkEnd w:id="88"/>
     <w:sectPr/>
   </w:body>
 </w:document>

</xml_diff>

<commit_message>
Added code to bold-face all inline code values
</commit_message>
<xml_diff>
--- a/infected_host_trxptome.docx
+++ b/infected_host_trxptome.docx
@@ -402,7 +402,7 @@
         <w:pStyle w:val="BodyText"/>
       </w:pPr>
       <w:r>
-        <w:t xml:space="preserve">To the best of our knowledge, no study has leveraged the wealth of information offered by RNA-seq to elucidate the molecular mechanisms and pathways leading to THEV-induced IMS. To effectively counteract the immunosupressive effect of the vaccine, it is essential to unravel the host mechanisms/pathways influenced by the virus to bring about IMS. In this study, we present the first transcriptomic profile of a THEV infection using paired-end RNA-seq in a turkey B-cell line (MDTC-RP19), highlighting key host genes, cellular/molecular processes and pathways affected during a THEV infection. Our RNA-seq yielded 149 bp long high quality (mean Phred Score of 36) sequences from each end of cDNA fragments, which were mapped to the genome of domestic turkey (</w:t>
+        <w:t xml:space="preserve">To the best of our knowledge, no study has leveraged the wealth of information offered by RNA-seq to elucidate the molecular mechanisms and pathways leading to THEV-induced IMS. To effectively counteract the immunosupressive effect of the vaccine, it is essential to unravel the host mechanisms/pathways influenced by the virus to bring about IMS. In this study, we present the first transcriptomic profile of a THEV infection using paired-end RNA-seq in a turkey B-cell line (MDTC-RP19), highlighting key host genes, cellular/molecular processes and pathways affected during a THEV infection. Our RNA-seq yielded 149 bp long high quality (mean PHRED Score of 36) sequences from each end of cDNA fragments, which were mapped to the genome of domestic turkey (</w:t>
       </w:r>
       <w:r>
         <w:rPr>
@@ -429,8 +429,216 @@
       </w:r>
     </w:p>
     <w:p>
-      <w:r>
-        <w:br w:type="page"/>
+      <w:pPr>
+        <w:pStyle w:val="FirstParagraph"/>
+      </w:pPr>
+      <w:r>
+        <w:rPr>
+          <w:b/>
+          <w:bCs/>
+        </w:rPr>
+        <w:t xml:space="preserve">Sequencing Results</w:t>
+      </w:r>
+      <w:r>
+        <w:br/>
+      </w:r>
+      <w:r>
+        <w:t xml:space="preserve">To identify the host transcriptome profile of THEV infection, MDTC-RP19 cells were THEV-infected or mock-infected in triplicates or duplicates, respectively, and collected in like manner at 4-, 12-, 24-, and 72-hours post infection (hpi). mRNAs extracted from mock- or THEV-infected cells in duplicates or triplicates, respectively, were sequenced on the Illumina platform. The sequencing yielded a total of</w:t>
+      </w:r>
+      <w:r>
+        <w:t xml:space="preserve"> </w:t>
+      </w:r>
+      <w:r>
+        <w:rPr>
+          <w:b/>
+          <w:bCs/>
+        </w:rPr>
+        <w:t xml:space="preserve">776.1</w:t>
+      </w:r>
+      <w:r>
+        <w:t xml:space="preserve"> </w:t>
+      </w:r>
+      <w:r>
+        <w:t xml:space="preserve">million raw reads (149 bp in length) across all samples (statistics for the sequencing reads obtained from each RNA library are presented in</w:t>
+      </w:r>
+      <w:r>
+        <w:t xml:space="preserve"> </w:t>
+      </w:r>
+      <w:r>
+        <w:rPr>
+          <w:b/>
+          <w:bCs/>
+        </w:rPr>
+        <w:t xml:space="preserve">Table 1</w:t>
+      </w:r>
+      <w:r>
+        <w:t xml:space="preserve">). After trimming off low-quality reads, the remaining</w:t>
+      </w:r>
+      <w:r>
+        <w:t xml:space="preserve"> </w:t>
+      </w:r>
+      <w:r>
+        <w:rPr>
+          <w:b/>
+          <w:bCs/>
+        </w:rPr>
+        <w:t xml:space="preserve">742.8</w:t>
+      </w:r>
+      <w:r>
+        <w:t xml:space="preserve"> </w:t>
+      </w:r>
+      <w:r>
+        <w:t xml:space="preserve">million total paired-end trimmed reads (approximately,</w:t>
+      </w:r>
+      <w:r>
+        <w:t xml:space="preserve"> </w:t>
+      </w:r>
+      <w:r>
+        <w:rPr>
+          <w:b/>
+          <w:bCs/>
+        </w:rPr>
+        <w:t xml:space="preserve">34.7</w:t>
+      </w:r>
+      <w:r>
+        <w:t xml:space="preserve">-</w:t>
+      </w:r>
+      <w:r>
+        <w:rPr>
+          <w:b/>
+          <w:bCs/>
+        </w:rPr>
+        <w:t xml:space="preserve">47.9</w:t>
+      </w:r>
+      <w:r>
+        <w:t xml:space="preserve"> </w:t>
+      </w:r>
+      <w:r>
+        <w:t xml:space="preserve">million reads per sample) were mapped to the genome of</w:t>
+      </w:r>
+      <w:r>
+        <w:t xml:space="preserve"> </w:t>
+      </w:r>
+      <w:r>
+        <w:rPr>
+          <w:i/>
+          <w:iCs/>
+        </w:rPr>
+        <w:t xml:space="preserve">Meleagris gallopavo</w:t>
+      </w:r>
+      <w:r>
+        <w:t xml:space="preserve"> </w:t>
+      </w:r>
+      <w:r>
+        <w:t xml:space="preserve">obtained from the National Center for Biotechnology Information (NCBI). The percentage of reads mapping to the host genome across all samples ranged from</w:t>
+      </w:r>
+      <w:r>
+        <w:t xml:space="preserve"> </w:t>
+      </w:r>
+      <w:r>
+        <w:rPr>
+          <w:b/>
+          <w:bCs/>
+        </w:rPr>
+        <w:t xml:space="preserve">32.4</w:t>
+      </w:r>
+      <w:r>
+        <w:t xml:space="preserve">-</w:t>
+      </w:r>
+      <w:r>
+        <w:rPr>
+          <w:b/>
+          <w:bCs/>
+        </w:rPr>
+        <w:t xml:space="preserve">89.2</w:t>
+      </w:r>
+      <w:r>
+        <w:t xml:space="preserve">%. Although our sequencing reads have excellent quality scores (see</w:t>
+      </w:r>
+      <w:r>
+        <w:t xml:space="preserve"> </w:t>
+      </w:r>
+      <w:r>
+        <w:rPr>
+          <w:b/>
+          <w:bCs/>
+        </w:rPr>
+        <w:t xml:space="preserve">Table 1</w:t>
+      </w:r>
+      <w:r>
+        <w:t xml:space="preserve">) for all time points, the DEGs identified at 4- and 72-hpi did not yield any results in the functional enrichment analyses (i.e, GO term and KEGG pathway); hence, they were excluded from all subsequent analyses.</w:t>
+      </w:r>
+    </w:p>
+    <w:p>
+      <w:pPr>
+        <w:pStyle w:val="BodyText"/>
+      </w:pPr>
+      <w:r>
+        <w:rPr>
+          <w:b/>
+          <w:bCs/>
+        </w:rPr>
+        <w:t xml:space="preserve">DEGs of Infected Versus Mock-infected Cells</w:t>
+      </w:r>
+      <w:r>
+        <w:br/>
+      </w:r>
+      <w:r>
+        <w:rPr>
+          <w:strike/>
+        </w:rPr>
+        <w:t xml:space="preserve">Discuss selection criteria and method/software used</w:t>
+      </w:r>
+      <w:r>
+        <w:br/>
+      </w:r>
+      <w:r>
+        <w:rPr>
+          <w:strike/>
+        </w:rPr>
+        <w:t xml:space="preserve">Number of DEGs</w:t>
+      </w:r>
+      <w:r>
+        <w:br/>
+      </w:r>
+      <w:r>
+        <w:rPr>
+          <w:strike/>
+        </w:rPr>
+        <w:t xml:space="preserve">Discuss all the QC plots (volcano, sample corr, pca, etc.) here</w:t>
+      </w:r>
+      <w:r>
+        <w:br/>
+      </w:r>
+      <w:r>
+        <w:rPr>
+          <w:strike/>
+        </w:rPr>
+        <w:t xml:space="preserve">Discuss fold changes?</w:t>
+      </w:r>
+    </w:p>
+    <w:p>
+      <w:pPr>
+        <w:pStyle w:val="BodyText"/>
+      </w:pPr>
+      <w:r>
+        <w:rPr>
+          <w:b/>
+          <w:bCs/>
+        </w:rPr>
+        <w:t xml:space="preserve">Functional Enrichment Analyses (GO, KEGG pathway, and interaction network analyses)</w:t>
+      </w:r>
+      <w:r>
+        <w:br/>
+      </w:r>
+      <w:r>
+        <w:rPr>
+          <w:strike/>
+        </w:rPr>
+        <w:t xml:space="preserve">Discuss enrichment analysis plots and tables here</w:t>
+      </w:r>
+      <w:r>
+        <w:t xml:space="preserve"> </w:t>
       </w:r>
     </w:p>
     <w:bookmarkEnd w:id="23"/>
@@ -539,7 +747,7 @@
         <w:t xml:space="preserve"> </w:t>
       </w:r>
       <w:r>
-        <w:t xml:space="preserve">with modifications. Cells were infected in triplicate at a multiplicity of infection (MOI) of 100 GCN/cell, incubated at 41</w:t>
+        <w:t xml:space="preserve">with modifications. Cells were THEV-infected or mock-infected in triplicates or duplicates, respectively at a multiplicity of infection (MOI) of 100 GCN/cell, incubated at 41</w:t>
       </w:r>
       <w:r>
         <w:rPr>
@@ -548,7 +756,7 @@
         <w:t xml:space="preserve">o</w:t>
       </w:r>
       <w:r>
-        <w:t xml:space="preserve">C for 1 hour, and washed three times with phosphate buffered saline (PBS) to get rid of free virus particles. Triplicate samples were harvested at 4-, 12-, 24-, and 72-hpi for total RNA extraction.</w:t>
+        <w:t xml:space="preserve">C for 1 hour, and washed three times with phosphate buffered saline (PBS) to get rid of free virus particles. At each time point (4-, 12-, 24-, and 72-hpi), triplicate (THEV-infected) and duplicate (mock-infected) samples were harvested for total RNA extraction.</w:t>
       </w:r>
     </w:p>
     <w:p>
@@ -624,7 +832,7 @@
         <w:t xml:space="preserve"> </w:t>
       </w:r>
       <w:r>
-        <w:t xml:space="preserve">and the quality of trimmed reads evaluated using the FastQC software, version 0.12.1 (Bioinformatics Group at the Babraham Institute, Cambridge, United Kingdom; www.bioinformatics.babraham.ac.uk), achieving an overall Mean Sequence Quality (Phred Score) of 36. Trimmed reads were mapped the reference</w:t>
+        <w:t xml:space="preserve">and the quality of trimmed reads evaluated using the FastQC software, version 0.12.1 (Bioinformatics Group at the Babraham Institute, Cambridge, United Kingdom; www.bioinformatics.babraham.ac.uk), achieving an overall Mean Sequence Quality (PHRED Score) of 36. Trimmed reads were mapped the reference</w:t>
       </w:r>
       <w:r>
         <w:t xml:space="preserve"> </w:t>
@@ -802,7 +1010,7 @@
         <w:t xml:space="preserve">Additionally, the DAVID analysis tool was used for KEGG pathway analysis</w:t>
       </w:r>
       <w:r>
-        <w:t xml:space="preserve">. All visualization plots were made using ggplot2, pheatmap, and ggvenn R package</w:t>
+        <w:t xml:space="preserve">. All visualization plots were made using ggplot2, pheatmap, and ggvenn R packages</w:t>
       </w:r>
       <w:r>
         <w:t xml:space="preserve"> </w:t>

</xml_diff>

<commit_message>
added figures 1 and 2 (data qc and DEG count plots)
</commit_message>
<xml_diff>
--- a/infected_host_trxptome.docx
+++ b/infected_host_trxptome.docx
@@ -443,7 +443,7 @@
         <w:br/>
       </w:r>
       <w:r>
-        <w:t xml:space="preserve">To identify the host transcriptome profile of THEV infection, MDTC-RP19 cells were THEV-infected or mock-infected in triplicates or duplicates, respectively, and collected in like manner at 4-, 12-, 24-, and 72-hours post infection (hpi). mRNAs extracted from mock- or THEV-infected cells in duplicates or triplicates, respectively, were sequenced on the Illumina platform. The sequencing yielded a total of</w:t>
+        <w:t xml:space="preserve">To identify the host transcriptome profile during THEV infection, MDTC-RP19 cells were THEV-infected or mock-infected in triplicates or duplicates, respectively, and collected in like manner at 4-, 12-, 24-, and 72-hours post infection (hpi). mRNAs extracted from mock- or THEV-infected cells were sequenced on the Illumina platform, yielding a total of</w:t>
       </w:r>
       <w:r>
         <w:t xml:space="preserve"> </w:t>
@@ -566,7 +566,33 @@
         <w:t xml:space="preserve">Table 1</w:t>
       </w:r>
       <w:r>
-        <w:t xml:space="preserve">) for all time points, the DEGs identified at 4- and 72-hpi did not yield any results in the functional enrichment analyses (i.e, GO term and KEGG pathway); hence, they were excluded from all subsequent analyses.</w:t>
+        <w:t xml:space="preserve">) at all time points, the DEGs identified at 4- and 72-hpi did not yield any results in the functional enrichment analyses (i.e, GO term and KEGG pathway analysis); hence, they were excluded from all subsequent analyses. In the remaining samples from 12- and 24-hpi, there is a high correlation was seen between biological replicates (</w:t>
+      </w:r>
+      <w:r>
+        <w:rPr>
+          <w:b/>
+          <w:bCs/>
+        </w:rPr>
+        <w:t xml:space="preserve">Figure 2A</w:t>
+      </w:r>
+      <w:r>
+        <w:t xml:space="preserve"> </w:t>
+      </w:r>
+      <w:r>
+        <w:t xml:space="preserve">and</w:t>
+      </w:r>
+      <w:r>
+        <w:t xml:space="preserve"> </w:t>
+      </w:r>
+      <w:r>
+        <w:rPr>
+          <w:b/>
+          <w:bCs/>
+        </w:rPr>
+        <w:t xml:space="preserve">B</w:t>
+      </w:r>
+      <w:r>
+        <w:t xml:space="preserve">)</w:t>
       </w:r>
     </w:p>
     <w:p>
@@ -580,41 +606,354 @@
         </w:rPr>
         <w:t xml:space="preserve">DEGs of Infected Versus Mock-infected Cells</w:t>
       </w:r>
-      <w:r>
-        <w:br/>
+    </w:p>
+    <w:p>
+      <w:pPr>
+        <w:pStyle w:val="BodyText"/>
+      </w:pPr>
+      <w:r>
+        <w:t xml:space="preserve">Gene expression levels were estimated with the StringTie software</w:t>
+      </w:r>
+      <w:r>
+        <w:t xml:space="preserve"> </w:t>
+      </w:r>
+      <w:r>
+        <w:t xml:space="preserve">(19)</w:t>
+      </w:r>
+      <w:r>
+        <w:t xml:space="preserve"> </w:t>
+      </w:r>
+      <w:r>
+        <w:t xml:space="preserve">in Fragments per kilobase of transcript per million (FPKM) units. The analysis of DEGs was performed with the DESeq2 R package</w:t>
+      </w:r>
+      <w:r>
+        <w:t xml:space="preserve"> </w:t>
+      </w:r>
+      <w:r>
+        <w:t xml:space="preserve">(20)</w:t>
+      </w:r>
+      <w:r>
+        <w:t xml:space="preserve"> </w:t>
+      </w:r>
+      <w:r>
+        <w:t xml:space="preserve">which employs negative binomial distribution model for read count comparisons. Using P</w:t>
+      </w:r>
+      <w:r>
+        <w:rPr>
+          <w:vertAlign w:val="subscript"/>
+        </w:rPr>
+        <w:t xml:space="preserve">adjusted</w:t>
+      </w:r>
+      <w:r>
+        <w:t xml:space="preserve">-value</w:t>
+      </w:r>
+      <w:r>
+        <w:t xml:space="preserve"> </w:t>
+      </w:r>
+      <m:oMath>
+        <m:r>
+          <m:rPr>
+            <m:sty m:val="p"/>
+          </m:rPr>
+          <m:t>≤</m:t>
+        </m:r>
+      </m:oMath>
+      <w:r>
+        <w:t xml:space="preserve"> </w:t>
+      </w:r>
+      <w:r>
+        <w:t xml:space="preserve">0.05 as the inclusion criteria, a total of</w:t>
+      </w:r>
+      <w:r>
+        <w:t xml:space="preserve"> </w:t>
+      </w:r>
+      <w:r>
+        <w:rPr>
+          <w:b/>
+          <w:bCs/>
+        </w:rPr>
+        <w:t xml:space="preserve">2,343</w:t>
+      </w:r>
+      <w:r>
+        <w:t xml:space="preserve"> </w:t>
+      </w:r>
+      <w:r>
+        <w:t xml:space="preserve">and</w:t>
+      </w:r>
+      <w:r>
+        <w:t xml:space="preserve"> </w:t>
+      </w:r>
+      <w:r>
+        <w:rPr>
+          <w:b/>
+          <w:bCs/>
+        </w:rPr>
+        <w:t xml:space="preserve">3,295</w:t>
+      </w:r>
+      <w:r>
+        <w:t xml:space="preserve"> </w:t>
+      </w:r>
+      <w:r>
+        <w:t xml:space="preserve">genes were identified as differentially expressed at 12-hpi and 24-hpi, respectively.</w:t>
+      </w:r>
+      <w:r>
+        <w:t xml:space="preserve"> </w:t>
       </w:r>
       <w:r>
         <w:rPr>
           <w:strike/>
         </w:rPr>
-        <w:t xml:space="preserve">Discuss selection criteria and method/software used</w:t>
-      </w:r>
-      <w:r>
-        <w:br/>
+        <w:t xml:space="preserve">DEG analyses results between mock- and THEV-infected samples at 12 and 24-hpi are presented in</w:t>
       </w:r>
       <w:r>
         <w:rPr>
           <w:strike/>
         </w:rPr>
-        <w:t xml:space="preserve">Number of DEGs</w:t>
-      </w:r>
-      <w:r>
-        <w:br/>
+        <w:t xml:space="preserve"> </w:t>
+      </w:r>
+      <w:r>
+        <w:rPr>
+          <w:b/>
+          <w:bCs/>
+          <w:strike/>
+        </w:rPr>
+        <w:t xml:space="preserve">Supplementary Tables 1 and 2</w:t>
       </w:r>
       <w:r>
         <w:rPr>
           <w:strike/>
         </w:rPr>
-        <w:t xml:space="preserve">Discuss all the QC plots (volcano, sample corr, pca, etc.) here</w:t>
-      </w:r>
-      <w:r>
-        <w:br/>
+        <w:t xml:space="preserve">, respectively</w:t>
+      </w:r>
+      <w:r>
+        <w:t xml:space="preserve">. At 12-hpi,</w:t>
+      </w:r>
+      <w:r>
+        <w:t xml:space="preserve"> </w:t>
       </w:r>
       <w:r>
         <w:rPr>
-          <w:strike/>
+          <w:b/>
+          <w:bCs/>
         </w:rPr>
-        <w:t xml:space="preserve">Discuss fold changes?</w:t>
+        <w:t xml:space="preserve">1,079</w:t>
+      </w:r>
+      <w:r>
+        <w:t xml:space="preserve"> </w:t>
+      </w:r>
+      <w:r>
+        <w:t xml:space="preserve">genes were upregulated and</w:t>
+      </w:r>
+      <w:r>
+        <w:t xml:space="preserve"> </w:t>
+      </w:r>
+      <w:r>
+        <w:rPr>
+          <w:b/>
+          <w:bCs/>
+        </w:rPr>
+        <w:t xml:space="preserve">1,264</w:t>
+      </w:r>
+      <w:r>
+        <w:t xml:space="preserve"> </w:t>
+      </w:r>
+      <w:r>
+        <w:t xml:space="preserve">genes downregulated, whereas</w:t>
+      </w:r>
+      <w:r>
+        <w:t xml:space="preserve"> </w:t>
+      </w:r>
+      <w:r>
+        <w:rPr>
+          <w:b/>
+          <w:bCs/>
+        </w:rPr>
+        <w:t xml:space="preserve">1,512</w:t>
+      </w:r>
+      <w:r>
+        <w:t xml:space="preserve"> </w:t>
+      </w:r>
+      <w:r>
+        <w:t xml:space="preserve">genes were upregulated and</w:t>
+      </w:r>
+      <w:r>
+        <w:t xml:space="preserve"> </w:t>
+      </w:r>
+      <w:r>
+        <w:rPr>
+          <w:b/>
+          <w:bCs/>
+        </w:rPr>
+        <w:t xml:space="preserve">1,783</w:t>
+      </w:r>
+      <w:r>
+        <w:t xml:space="preserve"> </w:t>
+      </w:r>
+      <w:r>
+        <w:t xml:space="preserve">genes downregulated at 24-hpi (</w:t>
+      </w:r>
+      <w:r>
+        <w:rPr>
+          <w:b/>
+          <w:bCs/>
+        </w:rPr>
+        <w:t xml:space="preserve">Figure 2C</w:t>
+      </w:r>
+      <w:r>
+        <w:t xml:space="preserve">,and</w:t>
+      </w:r>
+      <w:r>
+        <w:t xml:space="preserve"> </w:t>
+      </w:r>
+      <w:r>
+        <w:rPr>
+          <w:b/>
+          <w:bCs/>
+        </w:rPr>
+        <w:t xml:space="preserve">Figure 3A-C</w:t>
+      </w:r>
+      <w:r>
+        <w:t xml:space="preserve">). The log</w:t>
+      </w:r>
+      <w:r>
+        <w:rPr>
+          <w:vertAlign w:val="subscript"/>
+        </w:rPr>
+        <w:t xml:space="preserve">2</w:t>
+      </w:r>
+      <w:r>
+        <w:t xml:space="preserve">fold-change(FC) values at 12-hpi ranged between</w:t>
+      </w:r>
+      <w:r>
+        <w:t xml:space="preserve"> </w:t>
+      </w:r>
+      <w:r>
+        <w:rPr>
+          <w:b/>
+          <w:bCs/>
+        </w:rPr>
+        <w:t xml:space="preserve">-1.4</w:t>
+      </w:r>
+      <w:r>
+        <w:t xml:space="preserve"> </w:t>
+      </w:r>
+      <w:r>
+        <w:t xml:space="preserve">and +</w:t>
+      </w:r>
+      <w:r>
+        <w:rPr>
+          <w:b/>
+          <w:bCs/>
+        </w:rPr>
+        <w:t xml:space="preserve">1.7</w:t>
+      </w:r>
+      <w:r>
+        <w:t xml:space="preserve"> </w:t>
+      </w:r>
+      <w:r>
+        <w:t xml:space="preserve">for</w:t>
+      </w:r>
+      <w:r>
+        <w:t xml:space="preserve"> </w:t>
+      </w:r>
+      <w:r>
+        <w:rPr>
+          <w:b/>
+          <w:bCs/>
+        </w:rPr>
+        <w:t xml:space="preserve">TMEM156</w:t>
+      </w:r>
+      <w:r>
+        <w:t xml:space="preserve"> </w:t>
+      </w:r>
+      <w:r>
+        <w:t xml:space="preserve">(Transmembrane Protein 156) and</w:t>
+      </w:r>
+      <w:r>
+        <w:t xml:space="preserve"> </w:t>
+      </w:r>
+      <w:r>
+        <w:rPr>
+          <w:b/>
+          <w:bCs/>
+        </w:rPr>
+        <w:t xml:space="preserve">LIPG</w:t>
+      </w:r>
+      <w:r>
+        <w:t xml:space="preserve"> </w:t>
+      </w:r>
+      <w:r>
+        <w:t xml:space="preserve">(Lipase G), respectively. At 24-hpi, the log</w:t>
+      </w:r>
+      <w:r>
+        <w:rPr>
+          <w:vertAlign w:val="subscript"/>
+        </w:rPr>
+        <w:t xml:space="preserve">2</w:t>
+      </w:r>
+      <w:r>
+        <w:t xml:space="preserve">FC values ranged between</w:t>
+      </w:r>
+      <w:r>
+        <w:t xml:space="preserve"> </w:t>
+      </w:r>
+      <w:r>
+        <w:rPr>
+          <w:b/>
+          <w:bCs/>
+        </w:rPr>
+        <w:t xml:space="preserve">-2.0</w:t>
+      </w:r>
+      <w:r>
+        <w:t xml:space="preserve"> </w:t>
+      </w:r>
+      <w:r>
+        <w:t xml:space="preserve">and +</w:t>
+      </w:r>
+      <w:r>
+        <w:rPr>
+          <w:b/>
+          <w:bCs/>
+        </w:rPr>
+        <w:t xml:space="preserve">2.6</w:t>
+      </w:r>
+      <w:r>
+        <w:t xml:space="preserve"> </w:t>
+      </w:r>
+      <w:r>
+        <w:t xml:space="preserve">for</w:t>
+      </w:r>
+      <w:r>
+        <w:t xml:space="preserve"> </w:t>
+      </w:r>
+      <w:r>
+        <w:rPr>
+          <w:b/>
+          <w:bCs/>
+        </w:rPr>
+        <w:t xml:space="preserve">C1QTNF12</w:t>
+      </w:r>
+      <w:r>
+        <w:t xml:space="preserve"> </w:t>
+      </w:r>
+      <w:r>
+        <w:t xml:space="preserve">(C1q And TNF Related 12) and</w:t>
+      </w:r>
+      <w:r>
+        <w:t xml:space="preserve"> </w:t>
+      </w:r>
+      <w:r>
+        <w:rPr>
+          <w:b/>
+          <w:bCs/>
+        </w:rPr>
+        <w:t xml:space="preserve">KCNG1</w:t>
+      </w:r>
+      <w:r>
+        <w:t xml:space="preserve"> </w:t>
+      </w:r>
+      <w:r>
+        <w:t xml:space="preserve">(Potassium Voltage-Gated Channel Modifier Subfamily G Member 1), respectively.</w:t>
       </w:r>
     </w:p>
     <w:p>
@@ -741,7 +1080,7 @@
         <w:t xml:space="preserve"> </w:t>
       </w:r>
       <w:r>
-        <w:t xml:space="preserve">(19)</w:t>
+        <w:t xml:space="preserve">(21)</w:t>
       </w:r>
       <w:r>
         <w:t xml:space="preserve"> </w:t>
@@ -808,7 +1147,7 @@
         <w:t xml:space="preserve"> </w:t>
       </w:r>
       <w:r>
-        <w:t xml:space="preserve">(20)</w:t>
+        <w:t xml:space="preserve">(19)</w:t>
       </w:r>
       <w:r>
         <w:t xml:space="preserve">, using Snakemake - version 7.32.4</w:t>
@@ -817,7 +1156,7 @@
         <w:t xml:space="preserve"> </w:t>
       </w:r>
       <w:r>
-        <w:t xml:space="preserve">(21)</w:t>
+        <w:t xml:space="preserve">(22)</w:t>
       </w:r>
       <w:r>
         <w:t xml:space="preserve">, a popular workflow management system to drive the pipeline. Briefly, raw sequencing reads were trimmed with Cutadapt - version 1.10</w:t>
@@ -826,7 +1165,7 @@
         <w:t xml:space="preserve"> </w:t>
       </w:r>
       <w:r>
-        <w:t xml:space="preserve">(22)</w:t>
+        <w:t xml:space="preserve">(23)</w:t>
       </w:r>
       <w:r>
         <w:t xml:space="preserve"> </w:t>
@@ -865,7 +1204,7 @@
         <w:t xml:space="preserve"> </w:t>
       </w:r>
       <w:r>
-        <w:t xml:space="preserve">(20)</w:t>
+        <w:t xml:space="preserve">(19)</w:t>
       </w:r>
       <w:r>
         <w:t xml:space="preserve"> </w:t>
@@ -888,7 +1227,7 @@
         <w:t xml:space="preserve"> </w:t>
       </w:r>
       <w:r>
-        <w:t xml:space="preserve">(20)</w:t>
+        <w:t xml:space="preserve">(19)</w:t>
       </w:r>
       <w:r>
         <w:t xml:space="preserve">, set to expression estimation mode was used to generate normalized gene expression estimates from the BAM files for genes in the reference GTF file after which the prepDE.py3 script was used to extract read count information from the StringTie gene expression files, providing an expression-count matrix for downstream DEG analysis.</w:t>
@@ -915,7 +1254,7 @@
         <w:t xml:space="preserve"> </w:t>
       </w:r>
       <w:r>
-        <w:t xml:space="preserve">(23)</w:t>
+        <w:t xml:space="preserve">(20)</w:t>
       </w:r>
       <w:r>
         <w:t xml:space="preserve">, which employs a Negative Binomial distribution model for read count comparisons. Genes with P</w:t>
@@ -1678,7 +2017,7 @@
       </w:r>
     </w:p>
     <w:bookmarkEnd w:id="64"/>
-    <w:bookmarkStart w:id="66" w:name="ref-Mahsoub2017"/>
+    <w:bookmarkStart w:id="66" w:name="ref-Pertea2016"/>
     <w:p>
       <w:pPr>
         <w:pStyle w:val="Bibliography"/>
@@ -1693,12 +2032,78 @@
         <w:t xml:space="preserve">	</w:t>
       </w:r>
       <w:r>
+        <w:t xml:space="preserve">Pertea M, Kim D, Pertea GM, Leek JT, Salzberg SL. 2016.</w:t>
+      </w:r>
+      <w:r>
+        <w:t xml:space="preserve"> </w:t>
+      </w:r>
+      <w:hyperlink r:id="rId65">
+        <w:r>
+          <w:rPr>
+            <w:rStyle w:val="Hyperlink"/>
+          </w:rPr>
+          <w:t xml:space="preserve">Transcript-level expression analysis of RNA-seq experiments with HISAT, StringTie and ballgown</w:t>
+        </w:r>
+      </w:hyperlink>
+      <w:r>
+        <w:t xml:space="preserve">. Nature Protocols 11:1650–1667.</w:t>
+      </w:r>
+    </w:p>
+    <w:bookmarkEnd w:id="66"/>
+    <w:bookmarkStart w:id="68" w:name="ref-Deseq2"/>
+    <w:p>
+      <w:pPr>
+        <w:pStyle w:val="Bibliography"/>
+      </w:pPr>
+      <w:r>
+        <w:t xml:space="preserve">20.</w:t>
+      </w:r>
+      <w:r>
+        <w:t xml:space="preserve"> </w:t>
+      </w:r>
+      <w:r>
+        <w:t xml:space="preserve">	</w:t>
+      </w:r>
+      <w:r>
+        <w:t xml:space="preserve">Love MI, Huber W, Anders S. 2014.</w:t>
+      </w:r>
+      <w:r>
+        <w:t xml:space="preserve"> </w:t>
+      </w:r>
+      <w:hyperlink r:id="rId67">
+        <w:r>
+          <w:rPr>
+            <w:rStyle w:val="Hyperlink"/>
+          </w:rPr>
+          <w:t xml:space="preserve">Moderated estimation of fold change and dispersion for RNA-seq data with DESeq2</w:t>
+        </w:r>
+      </w:hyperlink>
+      <w:r>
+        <w:t xml:space="preserve">. Genome Biology 15:550.</w:t>
+      </w:r>
+    </w:p>
+    <w:bookmarkEnd w:id="68"/>
+    <w:bookmarkStart w:id="70" w:name="ref-Mahsoub2017"/>
+    <w:p>
+      <w:pPr>
+        <w:pStyle w:val="Bibliography"/>
+      </w:pPr>
+      <w:r>
+        <w:t xml:space="preserve">21.</w:t>
+      </w:r>
+      <w:r>
+        <w:t xml:space="preserve"> </w:t>
+      </w:r>
+      <w:r>
+        <w:t xml:space="preserve">	</w:t>
+      </w:r>
+      <w:r>
         <w:t xml:space="preserve">Mahsoub HM, Evans NP, Beach NM, Yuan L, Zimmerman K, Pierson FW. 2017.</w:t>
       </w:r>
       <w:r>
         <w:t xml:space="preserve"> </w:t>
       </w:r>
-      <w:hyperlink r:id="rId65">
+      <w:hyperlink r:id="rId69">
         <w:r>
           <w:rPr>
             <w:rStyle w:val="Hyperlink"/>
@@ -1728,14 +2133,14 @@
         <w:t xml:space="preserve">. Journal of Virological Methods 239:42–49.</w:t>
       </w:r>
     </w:p>
-    <w:bookmarkEnd w:id="66"/>
-    <w:bookmarkStart w:id="68" w:name="ref-Pertea2016"/>
+    <w:bookmarkEnd w:id="70"/>
+    <w:bookmarkStart w:id="72" w:name="ref-Snakemake2021"/>
     <w:p>
       <w:pPr>
         <w:pStyle w:val="Bibliography"/>
       </w:pPr>
       <w:r>
-        <w:t xml:space="preserve">20.</w:t>
+        <w:t xml:space="preserve">22.</w:t>
       </w:r>
       <w:r>
         <w:t xml:space="preserve"> </w:t>
@@ -1744,45 +2149,12 @@
         <w:t xml:space="preserve">	</w:t>
       </w:r>
       <w:r>
-        <w:t xml:space="preserve">Pertea M, Kim D, Pertea GM, Leek JT, Salzberg SL. 2016.</w:t>
-      </w:r>
-      <w:r>
-        <w:t xml:space="preserve"> </w:t>
-      </w:r>
-      <w:hyperlink r:id="rId67">
-        <w:r>
-          <w:rPr>
-            <w:rStyle w:val="Hyperlink"/>
-          </w:rPr>
-          <w:t xml:space="preserve">Transcript-level expression analysis of RNA-seq experiments with HISAT, StringTie and ballgown</w:t>
-        </w:r>
-      </w:hyperlink>
-      <w:r>
-        <w:t xml:space="preserve">. Nature Protocols 11:1650–1667.</w:t>
-      </w:r>
-    </w:p>
-    <w:bookmarkEnd w:id="68"/>
-    <w:bookmarkStart w:id="70" w:name="ref-Snakemake2021"/>
-    <w:p>
-      <w:pPr>
-        <w:pStyle w:val="Bibliography"/>
-      </w:pPr>
-      <w:r>
-        <w:t xml:space="preserve">21.</w:t>
-      </w:r>
-      <w:r>
-        <w:t xml:space="preserve"> </w:t>
-      </w:r>
-      <w:r>
-        <w:t xml:space="preserve">	</w:t>
-      </w:r>
-      <w:r>
         <w:t xml:space="preserve">Mölder F, Jablonski KP, Letcher B, Hall MB, Tomkins-Tinch CH, Sochat V, Forster J, Lee S, Twardziok SO, Kanitz A, Wilm A, Holtgrewe M, Rahmann S, Nahnsen S, Köster J. 2021.</w:t>
       </w:r>
       <w:r>
         <w:t xml:space="preserve"> </w:t>
       </w:r>
-      <w:hyperlink r:id="rId69">
+      <w:hyperlink r:id="rId71">
         <w:r>
           <w:rPr>
             <w:rStyle w:val="Hyperlink"/>
@@ -1794,14 +2166,14 @@
         <w:t xml:space="preserve">. F1000Research 10:33.</w:t>
       </w:r>
     </w:p>
-    <w:bookmarkEnd w:id="70"/>
-    <w:bookmarkStart w:id="72" w:name="ref-Martin2011"/>
+    <w:bookmarkEnd w:id="72"/>
+    <w:bookmarkStart w:id="74" w:name="ref-Martin2011"/>
     <w:p>
       <w:pPr>
         <w:pStyle w:val="Bibliography"/>
       </w:pPr>
       <w:r>
-        <w:t xml:space="preserve">22.</w:t>
+        <w:t xml:space="preserve">23.</w:t>
       </w:r>
       <w:r>
         <w:t xml:space="preserve"> </w:t>
@@ -1815,7 +2187,7 @@
       <w:r>
         <w:t xml:space="preserve"> </w:t>
       </w:r>
-      <w:hyperlink r:id="rId71">
+      <w:hyperlink r:id="rId73">
         <w:r>
           <w:rPr>
             <w:rStyle w:val="Hyperlink"/>
@@ -1825,39 +2197,6 @@
       </w:hyperlink>
       <w:r>
         <w:t xml:space="preserve">. EMBnetjournal 17:10.</w:t>
-      </w:r>
-    </w:p>
-    <w:bookmarkEnd w:id="72"/>
-    <w:bookmarkStart w:id="74" w:name="ref-Deseq2"/>
-    <w:p>
-      <w:pPr>
-        <w:pStyle w:val="Bibliography"/>
-      </w:pPr>
-      <w:r>
-        <w:t xml:space="preserve">23.</w:t>
-      </w:r>
-      <w:r>
-        <w:t xml:space="preserve"> </w:t>
-      </w:r>
-      <w:r>
-        <w:t xml:space="preserve">	</w:t>
-      </w:r>
-      <w:r>
-        <w:t xml:space="preserve">Love MI, Huber W, Anders S. 2014.</w:t>
-      </w:r>
-      <w:r>
-        <w:t xml:space="preserve"> </w:t>
-      </w:r>
-      <w:hyperlink r:id="rId73">
-        <w:r>
-          <w:rPr>
-            <w:rStyle w:val="Hyperlink"/>
-          </w:rPr>
-          <w:t xml:space="preserve">Moderated estimation of fold change and dispersion for RNA-seq data with DESeq2</w:t>
-        </w:r>
-      </w:hyperlink>
-      <w:r>
-        <w:t xml:space="preserve">. Genome Biology 15:550.</w:t>
       </w:r>
     </w:p>
     <w:bookmarkEnd w:id="74"/>
@@ -1986,7 +2325,7 @@
       </w:r>
     </w:p>
     <w:bookmarkEnd w:id="83"/>
-    <w:bookmarkStart w:id="87" w:name="tables-and-figures"/>
+    <w:bookmarkStart w:id="93" w:name="tables-and-figures"/>
     <w:p>
       <w:pPr>
         <w:pStyle w:val="Heading2"/>
@@ -2060,8 +2399,350 @@
       <w:r>
         <w:t xml:space="preserve">)</w:t>
       </w:r>
-      <w:r>
-        <w:t xml:space="preserve"> </w:t>
+    </w:p>
+    <w:p>
+      <w:pPr>
+        <w:pStyle w:val="BodyText"/>
+      </w:pPr>
+      <w:r>
+        <w:drawing>
+          <wp:inline>
+            <wp:extent cx="5334000" cy="3473302"/>
+            <wp:effectExtent b="0" l="0" r="0" t="0"/>
+            <wp:docPr descr="" title="" id="88" name="Picture"/>
+            <a:graphic>
+              <a:graphicData uri="http://schemas.openxmlformats.org/drawingml/2006/picture">
+                <pic:pic>
+                  <pic:nvPicPr>
+                    <pic:cNvPr descr="results/r/figures/sample_corr_figure.png" id="89" name="Picture"/>
+                    <pic:cNvPicPr>
+                      <a:picLocks noChangeArrowheads="1" noChangeAspect="1"/>
+                    </pic:cNvPicPr>
+                  </pic:nvPicPr>
+                  <pic:blipFill>
+                    <a:blip r:embed="rId87"/>
+                    <a:stretch>
+                      <a:fillRect/>
+                    </a:stretch>
+                  </pic:blipFill>
+                  <pic:spPr bwMode="auto">
+                    <a:xfrm>
+                      <a:off x="0" y="0"/>
+                      <a:ext cx="5334000" cy="3473302"/>
+                    </a:xfrm>
+                    <a:prstGeom prst="rect">
+                      <a:avLst/>
+                    </a:prstGeom>
+                    <a:noFill/>
+                    <a:ln w="9525">
+                      <a:noFill/>
+                      <a:headEnd/>
+                      <a:tailEnd/>
+                    </a:ln>
+                  </pic:spPr>
+                </pic:pic>
+              </a:graphicData>
+            </a:graphic>
+          </wp:inline>
+        </w:drawing>
+      </w:r>
+      <w:r>
+        <w:t xml:space="preserve"> </w:t>
+      </w:r>
+      <w:r>
+        <w:rPr>
+          <w:b/>
+          <w:bCs/>
+        </w:rPr>
+        <w:t xml:space="preserve">Figure 2. (A) Principal component analysis (PCA) of turkey B-cells during THEV infection.</w:t>
+      </w:r>
+      <w:r>
+        <w:t xml:space="preserve"> </w:t>
+      </w:r>
+      <w:r>
+        <w:t xml:space="preserve">At 12-hpi</w:t>
+      </w:r>
+      <w:r>
+        <w:t xml:space="preserve"> </w:t>
+      </w:r>
+      <w:r>
+        <w:rPr>
+          <w:b/>
+          <w:bCs/>
+        </w:rPr>
+        <w:t xml:space="preserve">(A1)</w:t>
+      </w:r>
+      <w:r>
+        <w:t xml:space="preserve">,the results indicate that the first (PC1) and second (PC2) principal components account for 96% and 3% of the variation in the samples, respectively. Whereas PC1 and PC2 account for 96% and 2% of the variation, respectively at 24-hpi</w:t>
+      </w:r>
+      <w:r>
+        <w:t xml:space="preserve"> </w:t>
+      </w:r>
+      <w:r>
+        <w:rPr>
+          <w:b/>
+          <w:bCs/>
+        </w:rPr>
+        <w:t xml:space="preserve">(A2)</w:t>
+      </w:r>
+      <w:r>
+        <w:t xml:space="preserve">.</w:t>
+      </w:r>
+      <w:r>
+        <w:t xml:space="preserve"> </w:t>
+      </w:r>
+      <w:r>
+        <w:rPr>
+          <w:b/>
+          <w:bCs/>
+        </w:rPr>
+        <w:t xml:space="preserve">(B) Poisson distance matrices illustrating the RNA-seq library integrity within treatment (infected versus mock) groups</w:t>
+      </w:r>
+      <w:r>
+        <w:t xml:space="preserve">. The color scale represents the distances between biological replicates for both 12-hpi samples</w:t>
+      </w:r>
+      <w:r>
+        <w:t xml:space="preserve"> </w:t>
+      </w:r>
+      <w:r>
+        <w:rPr>
+          <w:b/>
+          <w:bCs/>
+        </w:rPr>
+        <w:t xml:space="preserve">(B1)</w:t>
+      </w:r>
+      <w:r>
+        <w:t xml:space="preserve"> </w:t>
+      </w:r>
+      <w:r>
+        <w:t xml:space="preserve">and 24-hpi samples</w:t>
+      </w:r>
+      <w:r>
+        <w:t xml:space="preserve"> </w:t>
+      </w:r>
+      <w:r>
+        <w:rPr>
+          <w:b/>
+          <w:bCs/>
+        </w:rPr>
+        <w:t xml:space="preserve">(B2)</w:t>
+      </w:r>
+      <w:r>
+        <w:t xml:space="preserve">. Dark colors represent high correlation (similarity) between the samples involved.</w:t>
+      </w:r>
+      <w:r>
+        <w:t xml:space="preserve"> </w:t>
+      </w:r>
+      <w:r>
+        <w:rPr>
+          <w:b/>
+          <w:bCs/>
+        </w:rPr>
+        <w:t xml:space="preserve">(C) Volcano plots of DEGs between THEV-infected versus mock-infected cells at 12- and 24-hpi</w:t>
+      </w:r>
+      <w:r>
+        <w:t xml:space="preserve">. Red, blue, and grey dots represent upregulated, downregulated, and non-significant genes, respectively for both 12-hpi samples</w:t>
+      </w:r>
+      <w:r>
+        <w:t xml:space="preserve"> </w:t>
+      </w:r>
+      <w:r>
+        <w:rPr>
+          <w:b/>
+          <w:bCs/>
+        </w:rPr>
+        <w:t xml:space="preserve">(C1)</w:t>
+      </w:r>
+      <w:r>
+        <w:t xml:space="preserve"> </w:t>
+      </w:r>
+      <w:r>
+        <w:t xml:space="preserve">and 24-hpi samples</w:t>
+      </w:r>
+      <w:r>
+        <w:t xml:space="preserve"> </w:t>
+      </w:r>
+      <w:r>
+        <w:rPr>
+          <w:b/>
+          <w:bCs/>
+        </w:rPr>
+        <w:t xml:space="preserve">(C2)</w:t>
+      </w:r>
+      <w:r>
+        <w:t xml:space="preserve">.</w:t>
+      </w:r>
+    </w:p>
+    <w:p>
+      <w:pPr>
+        <w:pStyle w:val="BodyText"/>
+      </w:pPr>
+      <w:r>
+        <w:drawing>
+          <wp:inline>
+            <wp:extent cx="5334000" cy="5334000"/>
+            <wp:effectExtent b="0" l="0" r="0" t="0"/>
+            <wp:docPr descr="" title="" id="91" name="Picture"/>
+            <a:graphic>
+              <a:graphicData uri="http://schemas.openxmlformats.org/drawingml/2006/picture">
+                <pic:pic>
+                  <pic:nvPicPr>
+                    <pic:cNvPr descr="results/r/figures/deg_patch_fig.png" id="92" name="Picture"/>
+                    <pic:cNvPicPr>
+                      <a:picLocks noChangeArrowheads="1" noChangeAspect="1"/>
+                    </pic:cNvPicPr>
+                  </pic:nvPicPr>
+                  <pic:blipFill>
+                    <a:blip r:embed="rId90"/>
+                    <a:stretch>
+                      <a:fillRect/>
+                    </a:stretch>
+                  </pic:blipFill>
+                  <pic:spPr bwMode="auto">
+                    <a:xfrm>
+                      <a:off x="0" y="0"/>
+                      <a:ext cx="5334000" cy="5334000"/>
+                    </a:xfrm>
+                    <a:prstGeom prst="rect">
+                      <a:avLst/>
+                    </a:prstGeom>
+                    <a:noFill/>
+                    <a:ln w="9525">
+                      <a:noFill/>
+                      <a:headEnd/>
+                      <a:tailEnd/>
+                    </a:ln>
+                  </pic:spPr>
+                </pic:pic>
+              </a:graphicData>
+            </a:graphic>
+          </wp:inline>
+        </w:drawing>
+      </w:r>
+      <w:r>
+        <w:t xml:space="preserve"> </w:t>
+      </w:r>
+      <w:r>
+        <w:rPr>
+          <w:b/>
+          <w:bCs/>
+        </w:rPr>
+        <w:t xml:space="preserve">Figure 3: Differentially expressed genes (DEGs) of THEV-infected versus mock-infected samples at different time points.</w:t>
+      </w:r>
+      <w:r>
+        <w:t xml:space="preserve"> </w:t>
+      </w:r>
+      <w:r>
+        <w:rPr>
+          <w:b/>
+          <w:bCs/>
+        </w:rPr>
+        <w:t xml:space="preserve">(A) Bar plots of number DEGs between mock- and THEV-infected samples.</w:t>
+      </w:r>
+      <w:r>
+        <w:t xml:space="preserve"> </w:t>
+      </w:r>
+      <w:r>
+        <w:t xml:space="preserve">Red represents upregulated genes and blue represents downregulated genes.</w:t>
+      </w:r>
+      <w:r>
+        <w:t xml:space="preserve"> </w:t>
+      </w:r>
+      <w:r>
+        <w:rPr>
+          <w:b/>
+          <w:bCs/>
+        </w:rPr>
+        <w:t xml:space="preserve">(B) Heatmaps of scaled expression data (Z-scores) of DEGs.</w:t>
+      </w:r>
+      <w:r>
+        <w:t xml:space="preserve"> </w:t>
+      </w:r>
+      <w:r>
+        <w:t xml:space="preserve">DEGs identified at 12-hpi are shown in</w:t>
+      </w:r>
+      <w:r>
+        <w:t xml:space="preserve"> </w:t>
+      </w:r>
+      <w:r>
+        <w:rPr>
+          <w:b/>
+          <w:bCs/>
+        </w:rPr>
+        <w:t xml:space="preserve">(B1)</w:t>
+      </w:r>
+      <w:r>
+        <w:t xml:space="preserve"> </w:t>
+      </w:r>
+      <w:r>
+        <w:t xml:space="preserve">and DEGs at 24-hpi in</w:t>
+      </w:r>
+      <w:r>
+        <w:t xml:space="preserve"> </w:t>
+      </w:r>
+      <w:r>
+        <w:rPr>
+          <w:b/>
+          <w:bCs/>
+        </w:rPr>
+        <w:t xml:space="preserve">(B2).</w:t>
+      </w:r>
+      <w:r>
+        <w:t xml:space="preserve"> </w:t>
+      </w:r>
+      <w:r>
+        <w:rPr>
+          <w:b/>
+          <w:bCs/>
+        </w:rPr>
+        <w:t xml:space="preserve">(C) Venn diagrams showing the number of DEGs identified at different time points.</w:t>
+      </w:r>
+      <w:r>
+        <w:t xml:space="preserve"> </w:t>
+      </w:r>
+      <w:r>
+        <w:t xml:space="preserve">For the upregulated genes</w:t>
+      </w:r>
+      <w:r>
+        <w:t xml:space="preserve"> </w:t>
+      </w:r>
+      <w:r>
+        <w:rPr>
+          <w:b/>
+          <w:bCs/>
+        </w:rPr>
+        <w:t xml:space="preserve">(C1)</w:t>
+      </w:r>
+      <w:r>
+        <w:t xml:space="preserve">, the red circle represents genes at 4-hpi, the blue circle, 12-hpi, and the grey circle, 24-hpi. For the downregulated genes</w:t>
+      </w:r>
+      <w:r>
+        <w:t xml:space="preserve"> </w:t>
+      </w:r>
+      <w:r>
+        <w:rPr>
+          <w:b/>
+          <w:bCs/>
+        </w:rPr>
+        <w:t xml:space="preserve">(C2)</w:t>
+      </w:r>
+      <w:r>
+        <w:t xml:space="preserve">, the green circle represents genes at 72-hpi, while all the other time points retain the colors from</w:t>
+      </w:r>
+      <w:r>
+        <w:t xml:space="preserve"> </w:t>
+      </w:r>
+      <w:r>
+        <w:rPr>
+          <w:b/>
+          <w:bCs/>
+        </w:rPr>
+        <w:t xml:space="preserve">(C1).</w:t>
+      </w:r>
+    </w:p>
+    <w:p>
+      <w:r>
+        <w:br w:type="page"/>
       </w:r>
     </w:p>
     <w:p xmlns:w="http://schemas.openxmlformats.org/wordprocessingml/2006/main" xmlns:wp="http://schemas.openxmlformats.org/drawingml/2006/wordprocessingDrawing" xmlns:r="http://schemas.openxmlformats.org/officeDocument/2006/relationships" xmlns:w14="http://schemas.microsoft.com/office/word/2010/wordml">
@@ -10769,8 +11450,8 @@
         <w:br w:type="page"/>
       </w:r>
     </w:p>
-    <w:bookmarkEnd w:id="87"/>
-    <w:bookmarkStart w:id="88" w:name="supplementary-informationmaterials"/>
+    <w:bookmarkEnd w:id="93"/>
+    <w:bookmarkStart w:id="94" w:name="supplementary-informationmaterials"/>
     <w:p>
       <w:pPr>
         <w:pStyle w:val="Heading2"/>
@@ -10779,7 +11460,7 @@
         <w:t xml:space="preserve">SUPPLEMENTARY INFORMATION/MATERIALS</w:t>
       </w:r>
     </w:p>
-    <w:bookmarkEnd w:id="88"/>
+    <w:bookmarkEnd w:id="94"/>
     <w:sectPr/>
   </w:body>
 </w:document>

</xml_diff>

<commit_message>
formatted fig. legends and added word doc output stylesheet
</commit_message>
<xml_diff>
--- a/infected_host_trxptome.docx
+++ b/infected_host_trxptome.docx
@@ -7,7 +7,19 @@
         <w:pStyle w:val="Title"/>
       </w:pPr>
       <w:r>
-        <w:t xml:space="preserve">Transcriptomics</w:t>
+        <w:t xml:space="preserve">The</w:t>
+      </w:r>
+      <w:r>
+        <w:t xml:space="preserve"> </w:t>
+      </w:r>
+      <w:r>
+        <w:t xml:space="preserve">Transcriptome</w:t>
+      </w:r>
+      <w:r>
+        <w:t xml:space="preserve"> </w:t>
+      </w:r>
+      <w:r>
+        <w:t xml:space="preserve">Profile</w:t>
       </w:r>
       <w:r>
         <w:t xml:space="preserve"> </w:t>
@@ -25,12 +37,6 @@
         <w:t xml:space="preserve"> </w:t>
       </w:r>
       <w:r>
-        <w:t xml:space="preserve">THEV-infected</w:t>
-      </w:r>
-      <w:r>
-        <w:t xml:space="preserve"> </w:t>
-      </w:r>
-      <w:r>
         <w:t xml:space="preserve">Turkey</w:t>
       </w:r>
       <w:r>
@@ -44,6 +50,48 @@
       </w:r>
       <w:r>
         <w:t xml:space="preserve">Line</w:t>
+      </w:r>
+      <w:r>
+        <w:t xml:space="preserve"> </w:t>
+      </w:r>
+      <w:r>
+        <w:t xml:space="preserve">Upon</w:t>
+      </w:r>
+      <w:r>
+        <w:t xml:space="preserve"> </w:t>
+      </w:r>
+      <w:r>
+        <w:t xml:space="preserve">Infection</w:t>
+      </w:r>
+      <w:r>
+        <w:t xml:space="preserve"> </w:t>
+      </w:r>
+      <w:r>
+        <w:t xml:space="preserve">With</w:t>
+      </w:r>
+      <w:r>
+        <w:t xml:space="preserve"> </w:t>
+      </w:r>
+      <w:r>
+        <w:t xml:space="preserve">Turkey</w:t>
+      </w:r>
+      <w:r>
+        <w:t xml:space="preserve"> </w:t>
+      </w:r>
+      <w:r>
+        <w:t xml:space="preserve">Hemorrhagic</w:t>
+      </w:r>
+      <w:r>
+        <w:t xml:space="preserve"> </w:t>
+      </w:r>
+      <w:r>
+        <w:t xml:space="preserve">Enteritis</w:t>
+      </w:r>
+      <w:r>
+        <w:t xml:space="preserve"> </w:t>
+      </w:r>
+      <w:r>
+        <w:t xml:space="preserve">Virus</w:t>
       </w:r>
     </w:p>
     <w:p>
@@ -77,6 +125,33 @@
         <w:t xml:space="preserve">,a</w:t>
       </w:r>
       <w:r>
+        <w:t xml:space="preserve">, Brett E. Pickett</w:t>
+      </w:r>
+      <w:r>
+        <w:rPr>
+          <w:vertAlign w:val="superscript"/>
+        </w:rPr>
+        <w:t xml:space="preserve">a</w:t>
+      </w:r>
+      <w:r>
+        <w:t xml:space="preserve">, Joel S. Griffitts</w:t>
+      </w:r>
+      <w:r>
+        <w:rPr>
+          <w:vertAlign w:val="superscript"/>
+        </w:rPr>
+        <w:t xml:space="preserve">a</w:t>
+      </w:r>
+      <w:r>
+        <w:t xml:space="preserve">, Bradford K. Berges</w:t>
+      </w:r>
+      <w:r>
+        <w:rPr>
+          <w:vertAlign w:val="superscript"/>
+        </w:rPr>
+        <w:t xml:space="preserve">a</w:t>
+      </w:r>
+      <w:r>
         <w:t xml:space="preserve">, Brian D. Poole</w:t>
       </w:r>
       <w:r>
@@ -120,7 +195,7 @@
         </m:sSup>
       </m:oMath>
       <w:r>
-        <w:t xml:space="preserve">First-author</w:t>
+        <w:t xml:space="preserve">Primary Author</w:t>
       </w:r>
       <w:r>
         <w:br/>
@@ -254,7 +329,7 @@
         <w:t xml:space="preserve">(1, 2)</w:t>
       </w:r>
       <w:r>
-        <w:t xml:space="preserve">. Infecting its hosts via the feco-oral route, THEV causes hemorrhagic enteritis (HE) in turkeys, a debilitating disease affecting predominantly 6-12 week old turkey poults characterized by immunosuppression (IMS), depression, splenomegaly, intestinal lesions leading to bloody droppings, and up to 80% mortality</w:t>
+        <w:t xml:space="preserve">. Infecting its hosts via the feco-oral route, THEV causes hemorrhagic enteritis (HE) in turkeys, a debilitating disease affecting predominantly 6-12-week-old turkey poults characterized by immunosuppression (IMS), depression, splenomegaly, intestinal lesions leading to bloody droppings, and up to 80% mortality</w:t>
       </w:r>
       <w:r>
         <w:t xml:space="preserve"> </w:t>
@@ -272,7 +347,7 @@
         <w:t xml:space="preserve">(5, 7)</w:t>
       </w:r>
       <w:r>
-        <w:t xml:space="preserve">. Low pathogenic (avirulent) strains of THEV have been isolated, which show subclinical infections but retain the immunosuppressive effects. Since its isolation from a pheasant spleen, the Virginia Avirulent Strain (VAS) has been used effectively as a live vaccine despite the immunosuppressive side-effects but the vaccinated birds are rendered more susceptible to opportunistic infections and death than unvaccinated cohorts leading to significant economic losses</w:t>
+        <w:t xml:space="preserve">. Low pathogenic (avirulent) strains of THEV have been isolated, which show subclinical infections but retain the immunosuppressive effects. Since its isolation from a pheasant spleen, the Virginia Avirulent Strain (VAS) has been used effectively as a live vaccine despite the immunosuppressive side-effects, but the vaccinated birds are rendered more susceptible to opportunistic infections and death than unvaccinated cohorts leading to significant economic losses</w:t>
       </w:r>
       <w:r>
         <w:t xml:space="preserve"> </w:t>
@@ -367,7 +442,7 @@
         <w:pStyle w:val="BodyText"/>
       </w:pPr>
       <w:r>
-        <w:t xml:space="preserve">Next generation sequencing (NGS) is a groundbreaking technology that has significantly enhanced our understanding of DNA and RNA structure and function, and facilitated exceptional advancements in all domains of biology and the Life Sciences, including studies in rare genetic diseases, cancer genomics, microbiome analysis, infectious diseases, and population genetics</w:t>
+        <w:t xml:space="preserve">Next generation sequencing (NGS) is a groundbreaking technology that has significantly enhanced our understanding of DNA and RNA structure and function and facilitated exceptional advancements in all domains of biology and the Life Sciences</w:t>
       </w:r>
       <w:r>
         <w:t xml:space="preserve"> </w:t>
@@ -376,7 +451,7 @@
         <w:t xml:space="preserve">(12)</w:t>
       </w:r>
       <w:r>
-        <w:t xml:space="preserve">. mRNA sequencing (RNA-seq), an NGS approach to transcriptomic studies, is a versatile, high throughput, and cost-effective technology that allows a broad scan of the entire transcriptome (the complete set of RNA molecules produced under specific conditions or in specific cells), thereby uncovering the active genes and molecular pathways and processes. This technology has been leveraged in uncountable number of studies to elucidate active cellular processes under a wide range of treatment conditions, including the transcriptomics of viral infections</w:t>
+        <w:t xml:space="preserve">. mRNA sequencing (RNA-seq), an NGS approach to transcriptomic studies, is a versatile, high throughput, and cost-effective technology that allows a broad scan of the entire transcriptome, thereby uncovering the active genes and molecular pathways and processes. This technology has been leveraged in an ever increasing number of studies to elucidate active cellular processes under a wide range of treatment conditions, including the transcriptomics of viral infections</w:t>
       </w:r>
       <w:r>
         <w:t xml:space="preserve"> </w:t>
@@ -604,7 +679,7 @@
           <w:b/>
           <w:bCs/>
         </w:rPr>
-        <w:t xml:space="preserve">DEGs of Infected Versus Mock-infected Cells</w:t>
+        <w:t xml:space="preserve">DEGs of THEV-infected Versus Mock-infected Cells</w:t>
       </w:r>
     </w:p>
     <w:p>
@@ -636,7 +711,7 @@
         <w:t xml:space="preserve"> </w:t>
       </w:r>
       <w:r>
-        <w:t xml:space="preserve">which employs negative binomial distribution model for read count comparisons. Using P</w:t>
+        <w:t xml:space="preserve">which employs negative binomial distribution model for read count comparisons. Using a P</w:t>
       </w:r>
       <w:r>
         <w:rPr>
@@ -645,7 +720,7 @@
         <w:t xml:space="preserve">adjusted</w:t>
       </w:r>
       <w:r>
-        <w:t xml:space="preserve">-value</w:t>
+        <w:t xml:space="preserve">-value cutoff</w:t>
       </w:r>
       <w:r>
         <w:t xml:space="preserve"> </w:t>
@@ -703,7 +778,7 @@
         <w:rPr>
           <w:strike/>
         </w:rPr>
-        <w:t xml:space="preserve">DEG analyses results between mock- and THEV-infected samples at 12 and 24-hpi are presented in</w:t>
+        <w:t xml:space="preserve">DEG analyses results at 12 and 24-hpi are presented in</w:t>
       </w:r>
       <w:r>
         <w:rPr>
@@ -1035,7 +1110,7 @@
         <w:br/>
       </w:r>
       <w:r>
-        <w:t xml:space="preserve">The Turkey B-cell line (MDTC-RP19, ATCC CRL-8135) was grown as suspension cultures in 1:1 complete Leibovitz’s L-15/McCoy’s 5A medium with 10% fetal bovine serum (FBS), 20% chicken serum (ChS), 5% tryptose phosphate broth (TPB), and 1% antibiotic solution (100 U/mL Penicillin and 100</w:t>
+        <w:t xml:space="preserve">The Turkey B-cell line (MDTC-RP19, ATCC CRL-8135) was grown as a suspension culture in 1:1 complete Leibovitz’s L-15/McCoy’s 5A medium with 10% fetal bovine serum (FBS), 20% chicken serum (ChS), 5% tryptose phosphate broth (TPB), and 1% antibiotic solution (100 U/mL Penicillin and 100</w:t>
       </w:r>
       <m:oMath>
         <m:r>
@@ -1083,10 +1158,7 @@
         <w:t xml:space="preserve">(21)</w:t>
       </w:r>
       <w:r>
-        <w:t xml:space="preserve"> </w:t>
-      </w:r>
-      <w:r>
-        <w:t xml:space="preserve">with modifications. Cells were THEV-infected or mock-infected in triplicates or duplicates, respectively at a multiplicity of infection (MOI) of 100 GCN/cell, incubated at 41</w:t>
+        <w:t xml:space="preserve">. Cells were THEV-infected or mock-infected in triplicates or duplicates, respectively at a multiplicity of infection (MOI) of 100 GCN/cell, incubated at 41</w:t>
       </w:r>
       <w:r>
         <w:rPr>
@@ -1113,7 +1185,7 @@
         <w:br/>
       </w:r>
       <w:r>
-        <w:t xml:space="preserve">Total RNA was extracted from infected cells using the Thermofisher RNAqueous™-4PCR Total RNA Isolation Kit (which includes a DNase I digestion step) per manufacturer’s instructions. An agarose gel electrophoresis was performed to check RNA integrity. The RNA quantity and purity was initially assessed using nanodrop, and RNA was used only if the A260/A280 ratio was 2.0 ± 0.05 and the A260/A230 ratio was &gt;2 and &lt;2.2. Extracted total RNA samples were sent to LC Sciences, Houston TX for poly-A-tailed mRNA sequencing where RNA integrity was checked with Agilent Technologies 2100 Bioanalyzer High Sensitivity DNA Chip and poly(A) RNA-seq library was prepared following Illumina’s TruSeq-stranded-mRNA sample preparation protocol. Paired-end sequencing, generating 150 bp reads was performed on the Illumina NovaSeq 6000 sequencing system. The paired-end 150bp sequences obtained during this study and all expression data have been submitted to the Gene Expression Omnibus database, under accession no #######</w:t>
+        <w:t xml:space="preserve">Total RNA was extracted from infected cells using the Thermofisher RNAqueous™-4PCR Total RNA Isolation Kit (which includes a DNase I digestion step) per manufacturer’s instructions. An agarose gel electrophoresis was performed to check RNA integrity. The RNA quantity and purity was initially assessed using nanodrop, and RNA was used only if the A260/A280 ratio was 2.0 ± 0.05 and the A260/A230 ratio was &gt;2 and &lt;2.2. Extracted total RNA samples were sent to LC Sciences, Houston TX for poly-A-tailed mRNA sequencing. RNA integrity was checked with Agilent Technologies 2100 Bioanalyzer High Sensitivity DNA Chip and poly(A) RNA-seq library was prepared following Illumina’s TruSeq-stranded-mRNA sample preparation protocol. Paired-end sequencing, generating 150 bp reads was performed on the Illumina NovaSeq 6000 sequencing system. The paired-end 150bp sequences obtained during this study and all expression data have been submitted to the Gene Expression Omnibus database, under accession no #######</w:t>
       </w:r>
     </w:p>
     <w:p>
@@ -2336,19 +2408,19 @@
     </w:p>
     <w:p>
       <w:pPr>
-        <w:pStyle w:val="FirstParagraph"/>
+        <w:pStyle w:val="CaptionedFigure"/>
       </w:pPr>
       <w:r>
         <w:drawing>
           <wp:inline>
-            <wp:extent cx="5334000" cy="3562443"/>
+            <wp:extent cx="5943600" cy="3969580"/>
             <wp:effectExtent b="0" l="0" r="0" t="0"/>
-            <wp:docPr descr="" title="" id="85" name="Picture"/>
+            <wp:docPr descr="Figure 1: Model of THEV-induced immunosuppression in turkeys. THEV infection of target cells is indicated with black dotted arrows. Black unbroken arrows indicate cell activation. Red arrows indicated signals leading to apoptosis. Blue arrows indicate all cytokines released by the cell. Blue arrows with square heads indicated an event leading to IMS. Adapted from Rautenschlein et al. (8)." title="" id="1" name="Picture"/>
             <a:graphic>
               <a:graphicData uri="http://schemas.openxmlformats.org/drawingml/2006/picture">
                 <pic:pic>
                   <pic:nvPicPr>
-                    <pic:cNvPr descr="results/imss_model.png" id="86" name="Picture"/>
+                    <pic:cNvPr descr="results/imss_model.png" id="2" name="Picture"/>
                     <pic:cNvPicPr>
                       <a:picLocks noChangeArrowheads="1" noChangeAspect="1"/>
                     </pic:cNvPicPr>
@@ -2362,7 +2434,7 @@
                   <pic:spPr bwMode="auto">
                     <a:xfrm>
                       <a:off x="0" y="0"/>
-                      <a:ext cx="5334000" cy="3562443"/>
+                      <a:ext cx="5943600" cy="3969580"/>
                     </a:xfrm>
                     <a:prstGeom prst="rect">
                       <a:avLst/>
@@ -2380,9 +2452,11 @@
           </wp:inline>
         </w:drawing>
       </w:r>
-      <w:r>
-        <w:t xml:space="preserve"> </w:t>
-      </w:r>
+    </w:p>
+    <w:p>
+      <w:pPr>
+        <w:pStyle w:val="ImageCaption"/>
+      </w:pPr>
       <w:r>
         <w:rPr>
           <w:b/>
@@ -2391,30 +2465,43 @@
         <w:t xml:space="preserve">Figure 1: Model of THEV-induced immunosuppression in turkeys</w:t>
       </w:r>
       <w:r>
-        <w:t xml:space="preserve">. THEV infection of target cells is indicated with black dotted arrows. Black unbroken arrows indicate cell activation. Red arrows indicated signals leading to apoptosis. Blue arrows indicate all cytokines released by the cell. Blue arrows with square heads indicated an event leading to IMS. Adapted from (</w:t>
+        <w:t xml:space="preserve">. THEV infection of target cells is indicated with black dotted arrows. Black unbroken arrows indicate cell activation. Red arrows indicated signals leading to apoptosis. Blue arrows indicate all cytokines released by the cell. Blue arrows with square heads indicated an event leading to IMS. Adapted from Rautenschlein</w:t>
+      </w:r>
+      <w:r>
+        <w:t xml:space="preserve"> </w:t>
+      </w:r>
+      <w:r>
+        <w:rPr>
+          <w:i/>
+          <w:iCs/>
+        </w:rPr>
+        <w:t xml:space="preserve">et al.</w:t>
+      </w:r>
+      <w:r>
+        <w:t xml:space="preserve"> </w:t>
       </w:r>
       <w:r>
         <w:t xml:space="preserve">(8)</w:t>
       </w:r>
       <w:r>
-        <w:t xml:space="preserve">)</w:t>
+        <w:t xml:space="preserve">.</w:t>
       </w:r>
     </w:p>
     <w:p>
       <w:pPr>
-        <w:pStyle w:val="BodyText"/>
+        <w:pStyle w:val="CaptionedFigure"/>
       </w:pPr>
       <w:r>
         <w:drawing>
           <wp:inline>
-            <wp:extent cx="5334000" cy="3473302"/>
+            <wp:extent cx="5943600" cy="3870251"/>
             <wp:effectExtent b="0" l="0" r="0" t="0"/>
-            <wp:docPr descr="" title="" id="88" name="Picture"/>
+            <wp:docPr descr="Figure 2. (A) Principal component analysis (PCA) of turkey B-cells during THEV infection. At 12-hpi (A1),the results indicate that the first (PC1) and second (PC2) principal components account for 96% and 3% of the variation in the samples, respectively. Whereas PC1 and PC2 account for 96% and 2% of the variation, respectively at 24-hpi (A2). (B) Poisson distance matrices illustrating the RNA-seq library integrity within treatment (infected versus mock) groups. The color scale represents the distances between biological replicates for both 12-hpi samples (B1) and 24-hpi samples (B2). Dark colors represent high correlation (similarity) between the samples involved. (C) Volcano plots of DEGs between THEV-infected versus mock-infected cells at 12- and 24-hpi. Red, blue, and grey dots represent upregulated, downregulated, and non-significant genes, respectively for both 12-hpi samples (C1) and 24-hpi samples (C2)." title="" id="3" name="Picture"/>
             <a:graphic>
               <a:graphicData uri="http://schemas.openxmlformats.org/drawingml/2006/picture">
                 <pic:pic>
                   <pic:nvPicPr>
-                    <pic:cNvPr descr="results/r/figures/sample_corr_figure.png" id="89" name="Picture"/>
+                    <pic:cNvPr descr="results/r/figures/sample_corr_figure.png" id="4" name="Picture"/>
                     <pic:cNvPicPr>
                       <a:picLocks noChangeArrowheads="1" noChangeAspect="1"/>
                     </pic:cNvPicPr>
@@ -2428,7 +2515,7 @@
                   <pic:spPr bwMode="auto">
                     <a:xfrm>
                       <a:off x="0" y="0"/>
-                      <a:ext cx="5334000" cy="3473302"/>
+                      <a:ext cx="5943600" cy="3870251"/>
                     </a:xfrm>
                     <a:prstGeom prst="rect">
                       <a:avLst/>
@@ -2446,9 +2533,11 @@
           </wp:inline>
         </w:drawing>
       </w:r>
-      <w:r>
-        <w:t xml:space="preserve"> </w:t>
-      </w:r>
+    </w:p>
+    <w:p>
+      <w:pPr>
+        <w:pStyle w:val="ImageCaption"/>
+      </w:pPr>
       <w:r>
         <w:rPr>
           <w:b/>
@@ -2575,19 +2664,19 @@
     </w:p>
     <w:p>
       <w:pPr>
-        <w:pStyle w:val="BodyText"/>
+        <w:pStyle w:val="CaptionedFigure"/>
       </w:pPr>
       <w:r>
         <w:drawing>
           <wp:inline>
-            <wp:extent cx="5334000" cy="5334000"/>
+            <wp:extent cx="5943600" cy="5943600"/>
             <wp:effectExtent b="0" l="0" r="0" t="0"/>
-            <wp:docPr descr="" title="" id="91" name="Picture"/>
+            <wp:docPr descr="Figure 3: Differentially expressed genes (DEGs) of THEV-infected versus mock-infected samples at different time points. (A) Bar plot of number DEGs identified. Red represents upregulated genes and blue represents downregulated genes. (B) Heatmaps of scaled expression data (Z-scores) of DEGs. DEGs identified at 12-hpi are shown in (B1) and DEGs at 24-hpi in (B2). (C) Venn diagrams showing the number of DEGs identified at different time points. For the upregulated genes (C1), the red circle represents genes at 4-hpi, the blue circle, 12-hpi, and the grey circle, 24-hpi. For the downregulated genes (C2), the green circle represents genes at 72-hpi, while all the other time points retain the colors from (C1)." title="" id="5" name="Picture"/>
             <a:graphic>
               <a:graphicData uri="http://schemas.openxmlformats.org/drawingml/2006/picture">
                 <pic:pic>
                   <pic:nvPicPr>
-                    <pic:cNvPr descr="results/r/figures/deg_patch_fig.png" id="92" name="Picture"/>
+                    <pic:cNvPr descr="results/r/figures/deg_patch_fig.png" id="6" name="Picture"/>
                     <pic:cNvPicPr>
                       <a:picLocks noChangeArrowheads="1" noChangeAspect="1"/>
                     </pic:cNvPicPr>
@@ -2601,7 +2690,7 @@
                   <pic:spPr bwMode="auto">
                     <a:xfrm>
                       <a:off x="0" y="0"/>
-                      <a:ext cx="5334000" cy="5334000"/>
+                      <a:ext cx="5943600" cy="5943600"/>
                     </a:xfrm>
                     <a:prstGeom prst="rect">
                       <a:avLst/>
@@ -2619,25 +2708,17 @@
           </wp:inline>
         </w:drawing>
       </w:r>
-      <w:r>
-        <w:t xml:space="preserve"> </w:t>
-      </w:r>
+    </w:p>
+    <w:p>
+      <w:pPr>
+        <w:pStyle w:val="ImageCaption"/>
+      </w:pPr>
       <w:r>
         <w:rPr>
           <w:b/>
           <w:bCs/>
         </w:rPr>
-        <w:t xml:space="preserve">Figure 3: Differentially expressed genes (DEGs) of THEV-infected versus mock-infected samples at different time points.</w:t>
-      </w:r>
-      <w:r>
-        <w:t xml:space="preserve"> </w:t>
-      </w:r>
-      <w:r>
-        <w:rPr>
-          <w:b/>
-          <w:bCs/>
-        </w:rPr>
-        <w:t xml:space="preserve">(A) Bar plots of number DEGs between mock- and THEV-infected samples.</w:t>
+        <w:t xml:space="preserve">Figure 3: Differentially expressed genes (DEGs) of THEV-infected versus mock-infected samples at different time points. (A) Bar plot of number DEGs identified.</w:t>
       </w:r>
       <w:r>
         <w:t xml:space="preserve"> </w:t>
@@ -2737,7 +2818,10 @@
           <w:b/>
           <w:bCs/>
         </w:rPr>
-        <w:t xml:space="preserve">(C1).</w:t>
+        <w:t xml:space="preserve">(C1)</w:t>
+      </w:r>
+      <w:r>
+        <w:t xml:space="preserve">.</w:t>
       </w:r>
     </w:p>
     <w:p>
@@ -2745,7 +2829,7 @@
         <w:br w:type="page"/>
       </w:r>
     </w:p>
-    <w:p xmlns:w="http://schemas.openxmlformats.org/wordprocessingml/2006/main" xmlns:wp="http://schemas.openxmlformats.org/drawingml/2006/wordprocessingDrawing" xmlns:r="http://schemas.openxmlformats.org/officeDocument/2006/relationships" xmlns:w14="http://schemas.microsoft.com/office/word/2010/wordml">
+    <w:p xmlns:w14="http://schemas.microsoft.com/office/word/2010/wordml">
       <w:pPr>
         <w:pStyle w:val="TableCaption"/>
         <w:jc w:val="center"/>
@@ -2763,7 +2847,7 @@
         <w:t xml:space="preserve">Table 1: Summary of sequencing, quality control, and mapping processes</w:t>
       </w:r>
     </w:p>
-    <w:tbl xmlns:w="http://schemas.openxmlformats.org/wordprocessingml/2006/main" xmlns:r="http://schemas.openxmlformats.org/officeDocument/2006/relationships" xmlns:w14="http://schemas.microsoft.com/office/word/2010/wordml" xmlns:wp="http://schemas.openxmlformats.org/drawingml/2006/wordprocessingDrawing" xmlns:a="http://schemas.openxmlformats.org/drawingml/2006/main" xmlns:pic="http://schemas.openxmlformats.org/drawingml/2006/picture">
+    <w:tbl xmlns:w14="http://schemas.microsoft.com/office/word/2010/wordml">
       <w:tblPr>
         <w:tblLayout w:type="fixed"/>
         <w:jc w:val="center"/>
@@ -2817,7 +2901,7 @@
               <w:spacing w:after="100" w:before="100" w:line="240"/>
               <w:ind w:left="100" w:right="100" w:firstLine="0" w:firstLineChars="0"/>
             </w:pPr>
-            <w:r xmlns:w="http://schemas.openxmlformats.org/wordprocessingml/2006/main" xmlns:wp="http://schemas.openxmlformats.org/drawingml/2006/wordprocessingDrawing" xmlns:r="http://schemas.openxmlformats.org/officeDocument/2006/relationships" xmlns:w14="http://schemas.microsoft.com/office/word/2010/wordml">
+            <w:r>
               <w:rPr>
                 <w:rFonts w:ascii="Arial" w:hAnsi="Arial" w:eastAsia="Arial" w:cs="Arial"/>
                 <w:i w:val="false"/>
@@ -2861,7 +2945,7 @@
               <w:spacing w:after="100" w:before="100" w:line="240"/>
               <w:ind w:left="100" w:right="100" w:firstLine="0" w:firstLineChars="0"/>
             </w:pPr>
-            <w:r xmlns:w="http://schemas.openxmlformats.org/wordprocessingml/2006/main" xmlns:wp="http://schemas.openxmlformats.org/drawingml/2006/wordprocessingDrawing" xmlns:r="http://schemas.openxmlformats.org/officeDocument/2006/relationships" xmlns:w14="http://schemas.microsoft.com/office/word/2010/wordml">
+            <w:r>
               <w:rPr>
                 <w:rFonts w:ascii="Arial" w:hAnsi="Arial" w:eastAsia="Arial" w:cs="Arial"/>
                 <w:i w:val="false"/>
@@ -2873,7 +2957,7 @@
               </w:rPr>
               <w:t xml:space="preserve">Raw Reads</w:t>
             </w:r>
-            <w:r xmlns:w="http://schemas.openxmlformats.org/wordprocessingml/2006/main" xmlns:wp="http://schemas.openxmlformats.org/drawingml/2006/wordprocessingDrawing" xmlns:r="http://schemas.openxmlformats.org/officeDocument/2006/relationships" xmlns:w14="http://schemas.microsoft.com/office/word/2010/wordml">
+            <w:r>
               <w:rPr>
                 <w:rFonts w:ascii="Arial" w:hAnsi="Arial" w:eastAsia="Arial" w:cs="Arial"/>
                 <w:i w:val="false"/>
@@ -2918,7 +3002,7 @@
               <w:spacing w:after="100" w:before="100" w:line="240"/>
               <w:ind w:left="100" w:right="100" w:firstLine="0" w:firstLineChars="0"/>
             </w:pPr>
-            <w:r xmlns:w="http://schemas.openxmlformats.org/wordprocessingml/2006/main" xmlns:wp="http://schemas.openxmlformats.org/drawingml/2006/wordprocessingDrawing" xmlns:r="http://schemas.openxmlformats.org/officeDocument/2006/relationships" xmlns:w14="http://schemas.microsoft.com/office/word/2010/wordml">
+            <w:r>
               <w:rPr>
                 <w:rFonts w:ascii="Arial" w:hAnsi="Arial" w:eastAsia="Arial" w:cs="Arial"/>
                 <w:i w:val="false"/>
@@ -2930,7 +3014,7 @@
               </w:rPr>
               <w:t xml:space="preserve">Trimmed Reads</w:t>
             </w:r>
-            <w:r xmlns:w="http://schemas.openxmlformats.org/wordprocessingml/2006/main" xmlns:wp="http://schemas.openxmlformats.org/drawingml/2006/wordprocessingDrawing" xmlns:r="http://schemas.openxmlformats.org/officeDocument/2006/relationships" xmlns:w14="http://schemas.microsoft.com/office/word/2010/wordml">
+            <w:r>
               <w:rPr>
                 <w:rFonts w:ascii="Arial" w:hAnsi="Arial" w:eastAsia="Arial" w:cs="Arial"/>
                 <w:i w:val="false"/>
@@ -2975,7 +3059,7 @@
               <w:spacing w:after="100" w:before="100" w:line="240"/>
               <w:ind w:left="100" w:right="100" w:firstLine="0" w:firstLineChars="0"/>
             </w:pPr>
-            <w:r xmlns:w="http://schemas.openxmlformats.org/wordprocessingml/2006/main" xmlns:wp="http://schemas.openxmlformats.org/drawingml/2006/wordprocessingDrawing" xmlns:r="http://schemas.openxmlformats.org/officeDocument/2006/relationships" xmlns:w14="http://schemas.microsoft.com/office/word/2010/wordml">
+            <w:r>
               <w:rPr>
                 <w:rFonts w:ascii="Arial" w:hAnsi="Arial" w:eastAsia="Arial" w:cs="Arial"/>
                 <w:i w:val="false"/>
@@ -2987,7 +3071,7 @@
               </w:rPr>
               <w:t xml:space="preserve">Mapped Reads</w:t>
             </w:r>
-            <w:r xmlns:w="http://schemas.openxmlformats.org/wordprocessingml/2006/main" xmlns:wp="http://schemas.openxmlformats.org/drawingml/2006/wordprocessingDrawing" xmlns:r="http://schemas.openxmlformats.org/officeDocument/2006/relationships" xmlns:w14="http://schemas.microsoft.com/office/word/2010/wordml">
+            <w:r>
               <w:rPr>
                 <w:rFonts w:ascii="Arial" w:hAnsi="Arial" w:eastAsia="Arial" w:cs="Arial"/>
                 <w:i w:val="false"/>
@@ -3032,7 +3116,7 @@
               <w:spacing w:after="100" w:before="100" w:line="240"/>
               <w:ind w:left="100" w:right="100" w:firstLine="0" w:firstLineChars="0"/>
             </w:pPr>
-            <w:r xmlns:w="http://schemas.openxmlformats.org/wordprocessingml/2006/main" xmlns:wp="http://schemas.openxmlformats.org/drawingml/2006/wordprocessingDrawing" xmlns:r="http://schemas.openxmlformats.org/officeDocument/2006/relationships" xmlns:w14="http://schemas.microsoft.com/office/word/2010/wordml">
+            <w:r>
               <w:rPr>
                 <w:rFonts w:ascii="Arial" w:hAnsi="Arial" w:eastAsia="Arial" w:cs="Arial"/>
                 <w:i w:val="false"/>
@@ -3044,7 +3128,7 @@
               </w:rPr>
               <w:t xml:space="preserve">Uniquely Mapped </w:t>
             </w:r>
-            <w:r xmlns:w="http://schemas.openxmlformats.org/wordprocessingml/2006/main" xmlns:wp="http://schemas.openxmlformats.org/drawingml/2006/wordprocessingDrawing" xmlns:r="http://schemas.openxmlformats.org/officeDocument/2006/relationships" xmlns:w14="http://schemas.microsoft.com/office/word/2010/wordml">
+            <w:r>
               <w:rPr>
                 <w:rFonts w:ascii="Arial" w:hAnsi="Arial" w:eastAsia="Arial" w:cs="Arial"/>
                 <w:i w:val="false"/>
@@ -3056,7 +3140,7 @@
               </w:rPr>
               <w:br/>
             </w:r>
-            <w:r xmlns:w="http://schemas.openxmlformats.org/wordprocessingml/2006/main" xmlns:wp="http://schemas.openxmlformats.org/drawingml/2006/wordprocessingDrawing" xmlns:r="http://schemas.openxmlformats.org/officeDocument/2006/relationships" xmlns:w14="http://schemas.microsoft.com/office/word/2010/wordml">
+            <w:r>
               <w:rPr>
                 <w:rFonts w:ascii="Arial" w:hAnsi="Arial" w:eastAsia="Arial" w:cs="Arial"/>
                 <w:i w:val="false"/>
@@ -3068,7 +3152,7 @@
               </w:rPr>
               <w:t xml:space="preserve">Reads</w:t>
             </w:r>
-            <w:r xmlns:w="http://schemas.openxmlformats.org/wordprocessingml/2006/main" xmlns:wp="http://schemas.openxmlformats.org/drawingml/2006/wordprocessingDrawing" xmlns:r="http://schemas.openxmlformats.org/officeDocument/2006/relationships" xmlns:w14="http://schemas.microsoft.com/office/word/2010/wordml">
+            <w:r>
               <w:rPr>
                 <w:rFonts w:ascii="Arial" w:hAnsi="Arial" w:eastAsia="Arial" w:cs="Arial"/>
                 <w:i w:val="false"/>
@@ -3113,7 +3197,7 @@
               <w:spacing w:after="100" w:before="100" w:line="240"/>
               <w:ind w:left="100" w:right="100" w:firstLine="0" w:firstLineChars="0"/>
             </w:pPr>
-            <w:r xmlns:w="http://schemas.openxmlformats.org/wordprocessingml/2006/main" xmlns:wp="http://schemas.openxmlformats.org/drawingml/2006/wordprocessingDrawing" xmlns:r="http://schemas.openxmlformats.org/officeDocument/2006/relationships" xmlns:w14="http://schemas.microsoft.com/office/word/2010/wordml">
+            <w:r>
               <w:rPr>
                 <w:rFonts w:ascii="Arial" w:hAnsi="Arial" w:eastAsia="Arial" w:cs="Arial"/>
                 <w:i w:val="false"/>
@@ -3125,7 +3209,7 @@
               </w:rPr>
               <w:t xml:space="preserve">Non-uniquely </w:t>
             </w:r>
-            <w:r xmlns:w="http://schemas.openxmlformats.org/wordprocessingml/2006/main" xmlns:wp="http://schemas.openxmlformats.org/drawingml/2006/wordprocessingDrawing" xmlns:r="http://schemas.openxmlformats.org/officeDocument/2006/relationships" xmlns:w14="http://schemas.microsoft.com/office/word/2010/wordml">
+            <w:r>
               <w:rPr>
                 <w:rFonts w:ascii="Arial" w:hAnsi="Arial" w:eastAsia="Arial" w:cs="Arial"/>
                 <w:i w:val="false"/>
@@ -3137,7 +3221,7 @@
               </w:rPr>
               <w:br/>
             </w:r>
-            <w:r xmlns:w="http://schemas.openxmlformats.org/wordprocessingml/2006/main" xmlns:wp="http://schemas.openxmlformats.org/drawingml/2006/wordprocessingDrawing" xmlns:r="http://schemas.openxmlformats.org/officeDocument/2006/relationships" xmlns:w14="http://schemas.microsoft.com/office/word/2010/wordml">
+            <w:r>
               <w:rPr>
                 <w:rFonts w:ascii="Arial" w:hAnsi="Arial" w:eastAsia="Arial" w:cs="Arial"/>
                 <w:i w:val="false"/>
@@ -3149,7 +3233,7 @@
               </w:rPr>
               <w:t xml:space="preserve">Mapped Reads</w:t>
             </w:r>
-            <w:r xmlns:w="http://schemas.openxmlformats.org/wordprocessingml/2006/main" xmlns:wp="http://schemas.openxmlformats.org/drawingml/2006/wordprocessingDrawing" xmlns:r="http://schemas.openxmlformats.org/officeDocument/2006/relationships" xmlns:w14="http://schemas.microsoft.com/office/word/2010/wordml">
+            <w:r>
               <w:rPr>
                 <w:rFonts w:ascii="Arial" w:hAnsi="Arial" w:eastAsia="Arial" w:cs="Arial"/>
                 <w:i w:val="false"/>
@@ -3194,7 +3278,7 @@
               <w:spacing w:after="100" w:before="100" w:line="240"/>
               <w:ind w:left="100" w:right="100" w:firstLine="0" w:firstLineChars="0"/>
             </w:pPr>
-            <w:r xmlns:w="http://schemas.openxmlformats.org/wordprocessingml/2006/main" xmlns:wp="http://schemas.openxmlformats.org/drawingml/2006/wordprocessingDrawing" xmlns:r="http://schemas.openxmlformats.org/officeDocument/2006/relationships" xmlns:w14="http://schemas.microsoft.com/office/word/2010/wordml">
+            <w:r>
               <w:rPr>
                 <w:rFonts w:ascii="Arial" w:hAnsi="Arial" w:eastAsia="Arial" w:cs="Arial"/>
                 <w:i w:val="false"/>
@@ -3238,7 +3322,7 @@
               <w:spacing w:after="100" w:before="100" w:line="240"/>
               <w:ind w:left="100" w:right="100" w:firstLine="0" w:firstLineChars="0"/>
             </w:pPr>
-            <w:r xmlns:w="http://schemas.openxmlformats.org/wordprocessingml/2006/main" xmlns:wp="http://schemas.openxmlformats.org/drawingml/2006/wordprocessingDrawing" xmlns:r="http://schemas.openxmlformats.org/officeDocument/2006/relationships" xmlns:w14="http://schemas.microsoft.com/office/word/2010/wordml">
+            <w:r>
               <w:rPr>
                 <w:rFonts w:ascii="Arial" w:hAnsi="Arial" w:eastAsia="Arial" w:cs="Arial"/>
                 <w:i w:val="false"/>
@@ -3282,7 +3366,7 @@
               <w:spacing w:after="100" w:before="100" w:line="240"/>
               <w:ind w:left="100" w:right="100" w:firstLine="0" w:firstLineChars="0"/>
             </w:pPr>
-            <w:r xmlns:w="http://schemas.openxmlformats.org/wordprocessingml/2006/main" xmlns:wp="http://schemas.openxmlformats.org/drawingml/2006/wordprocessingDrawing" xmlns:r="http://schemas.openxmlformats.org/officeDocument/2006/relationships" xmlns:w14="http://schemas.microsoft.com/office/word/2010/wordml">
+            <w:r>
               <w:rPr>
                 <w:rFonts w:ascii="Arial" w:hAnsi="Arial" w:eastAsia="Arial" w:cs="Arial"/>
                 <w:i w:val="false"/>
@@ -3294,7 +3378,7 @@
               </w:rPr>
               <w:t xml:space="preserve">GC</w:t>
             </w:r>
-            <w:r xmlns:w="http://schemas.openxmlformats.org/wordprocessingml/2006/main" xmlns:wp="http://schemas.openxmlformats.org/drawingml/2006/wordprocessingDrawing" xmlns:r="http://schemas.openxmlformats.org/officeDocument/2006/relationships" xmlns:w14="http://schemas.microsoft.com/office/word/2010/wordml">
+            <w:r>
               <w:rPr>
                 <w:rFonts w:ascii="Arial" w:hAnsi="Arial" w:eastAsia="Arial" w:cs="Arial"/>
                 <w:i w:val="false"/>
@@ -3306,7 +3390,7 @@
               </w:rPr>
               <w:br/>
             </w:r>
-            <w:r xmlns:w="http://schemas.openxmlformats.org/wordprocessingml/2006/main" xmlns:wp="http://schemas.openxmlformats.org/drawingml/2006/wordprocessingDrawing" xmlns:r="http://schemas.openxmlformats.org/officeDocument/2006/relationships" xmlns:w14="http://schemas.microsoft.com/office/word/2010/wordml">
+            <w:r>
               <w:rPr>
                 <w:rFonts w:ascii="Arial" w:hAnsi="Arial" w:eastAsia="Arial" w:cs="Arial"/>
                 <w:i w:val="false"/>
@@ -3357,7 +3441,7 @@
               <w:spacing w:after="100" w:before="100" w:line="240"/>
               <w:ind w:left="100" w:right="100" w:firstLine="0" w:firstLineChars="0"/>
             </w:pPr>
-            <w:r xmlns:w="http://schemas.openxmlformats.org/wordprocessingml/2006/main" xmlns:wp="http://schemas.openxmlformats.org/drawingml/2006/wordprocessingDrawing" xmlns:r="http://schemas.openxmlformats.org/officeDocument/2006/relationships" xmlns:w14="http://schemas.microsoft.com/office/word/2010/wordml">
+            <w:r>
               <w:rPr>
                 <w:rFonts w:ascii="Arial" w:hAnsi="Arial" w:eastAsia="Arial" w:cs="Arial"/>
                 <w:i w:val="false"/>
@@ -3369,7 +3453,7 @@
               </w:rPr>
               <w:t xml:space="preserve">I_12hrsS1</w:t>
             </w:r>
-            <w:r xmlns:w="http://schemas.openxmlformats.org/wordprocessingml/2006/main" xmlns:wp="http://schemas.openxmlformats.org/drawingml/2006/wordprocessingDrawing" xmlns:r="http://schemas.openxmlformats.org/officeDocument/2006/relationships" xmlns:w14="http://schemas.microsoft.com/office/word/2010/wordml">
+            <w:r>
               <w:rPr>
                 <w:rFonts w:ascii="Arial" w:hAnsi="Arial" w:eastAsia="Arial" w:cs="Arial"/>
                 <w:i w:val="false"/>
@@ -3414,7 +3498,7 @@
               <w:spacing w:after="100" w:before="100" w:line="240"/>
               <w:ind w:left="100" w:right="100" w:firstLine="0" w:firstLineChars="0"/>
             </w:pPr>
-            <w:r xmlns:w="http://schemas.openxmlformats.org/wordprocessingml/2006/main" xmlns:wp="http://schemas.openxmlformats.org/drawingml/2006/wordprocessingDrawing" xmlns:r="http://schemas.openxmlformats.org/officeDocument/2006/relationships" xmlns:w14="http://schemas.microsoft.com/office/word/2010/wordml">
+            <w:r>
               <w:rPr>
                 <w:rFonts w:ascii="Arial" w:hAnsi="Arial" w:eastAsia="Arial" w:cs="Arial"/>
                 <w:i w:val="false"/>
@@ -3458,7 +3542,7 @@
               <w:spacing w:after="100" w:before="100" w:line="240"/>
               <w:ind w:left="100" w:right="100" w:firstLine="0" w:firstLineChars="0"/>
             </w:pPr>
-            <w:r xmlns:w="http://schemas.openxmlformats.org/wordprocessingml/2006/main" xmlns:wp="http://schemas.openxmlformats.org/drawingml/2006/wordprocessingDrawing" xmlns:r="http://schemas.openxmlformats.org/officeDocument/2006/relationships" xmlns:w14="http://schemas.microsoft.com/office/word/2010/wordml">
+            <w:r>
               <w:rPr>
                 <w:rFonts w:ascii="Arial" w:hAnsi="Arial" w:eastAsia="Arial" w:cs="Arial"/>
                 <w:i w:val="false"/>
@@ -3502,7 +3586,7 @@
               <w:spacing w:after="100" w:before="100" w:line="240"/>
               <w:ind w:left="100" w:right="100" w:firstLine="0" w:firstLineChars="0"/>
             </w:pPr>
-            <w:r xmlns:w="http://schemas.openxmlformats.org/wordprocessingml/2006/main" xmlns:wp="http://schemas.openxmlformats.org/drawingml/2006/wordprocessingDrawing" xmlns:r="http://schemas.openxmlformats.org/officeDocument/2006/relationships" xmlns:w14="http://schemas.microsoft.com/office/word/2010/wordml">
+            <w:r>
               <w:rPr>
                 <w:rFonts w:ascii="Arial" w:hAnsi="Arial" w:eastAsia="Arial" w:cs="Arial"/>
                 <w:i w:val="false"/>
@@ -3546,7 +3630,7 @@
               <w:spacing w:after="100" w:before="100" w:line="240"/>
               <w:ind w:left="100" w:right="100" w:firstLine="0" w:firstLineChars="0"/>
             </w:pPr>
-            <w:r xmlns:w="http://schemas.openxmlformats.org/wordprocessingml/2006/main" xmlns:wp="http://schemas.openxmlformats.org/drawingml/2006/wordprocessingDrawing" xmlns:r="http://schemas.openxmlformats.org/officeDocument/2006/relationships" xmlns:w14="http://schemas.microsoft.com/office/word/2010/wordml">
+            <w:r>
               <w:rPr>
                 <w:rFonts w:ascii="Arial" w:hAnsi="Arial" w:eastAsia="Arial" w:cs="Arial"/>
                 <w:i w:val="false"/>
@@ -3590,7 +3674,7 @@
               <w:spacing w:after="100" w:before="100" w:line="240"/>
               <w:ind w:left="100" w:right="100" w:firstLine="0" w:firstLineChars="0"/>
             </w:pPr>
-            <w:r xmlns:w="http://schemas.openxmlformats.org/wordprocessingml/2006/main" xmlns:wp="http://schemas.openxmlformats.org/drawingml/2006/wordprocessingDrawing" xmlns:r="http://schemas.openxmlformats.org/officeDocument/2006/relationships" xmlns:w14="http://schemas.microsoft.com/office/word/2010/wordml">
+            <w:r>
               <w:rPr>
                 <w:rFonts w:ascii="Arial" w:hAnsi="Arial" w:eastAsia="Arial" w:cs="Arial"/>
                 <w:i w:val="false"/>
@@ -3634,7 +3718,7 @@
               <w:spacing w:after="100" w:before="100" w:line="240"/>
               <w:ind w:left="100" w:right="100" w:firstLine="0" w:firstLineChars="0"/>
             </w:pPr>
-            <w:r xmlns:w="http://schemas.openxmlformats.org/wordprocessingml/2006/main" xmlns:wp="http://schemas.openxmlformats.org/drawingml/2006/wordprocessingDrawing" xmlns:r="http://schemas.openxmlformats.org/officeDocument/2006/relationships" xmlns:w14="http://schemas.microsoft.com/office/word/2010/wordml">
+            <w:r>
               <w:rPr>
                 <w:rFonts w:ascii="Arial" w:hAnsi="Arial" w:eastAsia="Arial" w:cs="Arial"/>
                 <w:i w:val="false"/>
@@ -3678,7 +3762,7 @@
               <w:spacing w:after="100" w:before="100" w:line="240"/>
               <w:ind w:left="100" w:right="100" w:firstLine="0" w:firstLineChars="0"/>
             </w:pPr>
-            <w:r xmlns:w="http://schemas.openxmlformats.org/wordprocessingml/2006/main" xmlns:wp="http://schemas.openxmlformats.org/drawingml/2006/wordprocessingDrawing" xmlns:r="http://schemas.openxmlformats.org/officeDocument/2006/relationships" xmlns:w14="http://schemas.microsoft.com/office/word/2010/wordml">
+            <w:r>
               <w:rPr>
                 <w:rFonts w:ascii="Arial" w:hAnsi="Arial" w:eastAsia="Arial" w:cs="Arial"/>
                 <w:i w:val="false"/>
@@ -3722,7 +3806,7 @@
               <w:spacing w:after="100" w:before="100" w:line="240"/>
               <w:ind w:left="100" w:right="100" w:firstLine="0" w:firstLineChars="0"/>
             </w:pPr>
-            <w:r xmlns:w="http://schemas.openxmlformats.org/wordprocessingml/2006/main" xmlns:wp="http://schemas.openxmlformats.org/drawingml/2006/wordprocessingDrawing" xmlns:r="http://schemas.openxmlformats.org/officeDocument/2006/relationships" xmlns:w14="http://schemas.microsoft.com/office/word/2010/wordml">
+            <w:r>
               <w:rPr>
                 <w:rFonts w:ascii="Arial" w:hAnsi="Arial" w:eastAsia="Arial" w:cs="Arial"/>
                 <w:i w:val="false"/>
@@ -3773,7 +3857,7 @@
               <w:spacing w:after="100" w:before="100" w:line="240"/>
               <w:ind w:left="100" w:right="100" w:firstLine="0" w:firstLineChars="0"/>
             </w:pPr>
-            <w:r xmlns:w="http://schemas.openxmlformats.org/wordprocessingml/2006/main" xmlns:wp="http://schemas.openxmlformats.org/drawingml/2006/wordprocessingDrawing" xmlns:r="http://schemas.openxmlformats.org/officeDocument/2006/relationships" xmlns:w14="http://schemas.microsoft.com/office/word/2010/wordml">
+            <w:r>
               <w:rPr>
                 <w:rFonts w:ascii="Arial" w:hAnsi="Arial" w:eastAsia="Arial" w:cs="Arial"/>
                 <w:i w:val="false"/>
@@ -3785,7 +3869,7 @@
               </w:rPr>
               <w:t xml:space="preserve">I_12hrsS3</w:t>
             </w:r>
-            <w:r xmlns:w="http://schemas.openxmlformats.org/wordprocessingml/2006/main" xmlns:wp="http://schemas.openxmlformats.org/drawingml/2006/wordprocessingDrawing" xmlns:r="http://schemas.openxmlformats.org/officeDocument/2006/relationships" xmlns:w14="http://schemas.microsoft.com/office/word/2010/wordml">
+            <w:r>
               <w:rPr>
                 <w:rFonts w:ascii="Arial" w:hAnsi="Arial" w:eastAsia="Arial" w:cs="Arial"/>
                 <w:i w:val="false"/>
@@ -3830,7 +3914,7 @@
               <w:spacing w:after="100" w:before="100" w:line="240"/>
               <w:ind w:left="100" w:right="100" w:firstLine="0" w:firstLineChars="0"/>
             </w:pPr>
-            <w:r xmlns:w="http://schemas.openxmlformats.org/wordprocessingml/2006/main" xmlns:wp="http://schemas.openxmlformats.org/drawingml/2006/wordprocessingDrawing" xmlns:r="http://schemas.openxmlformats.org/officeDocument/2006/relationships" xmlns:w14="http://schemas.microsoft.com/office/word/2010/wordml">
+            <w:r>
               <w:rPr>
                 <w:rFonts w:ascii="Arial" w:hAnsi="Arial" w:eastAsia="Arial" w:cs="Arial"/>
                 <w:i w:val="false"/>
@@ -3874,7 +3958,7 @@
               <w:spacing w:after="100" w:before="100" w:line="240"/>
               <w:ind w:left="100" w:right="100" w:firstLine="0" w:firstLineChars="0"/>
             </w:pPr>
-            <w:r xmlns:w="http://schemas.openxmlformats.org/wordprocessingml/2006/main" xmlns:wp="http://schemas.openxmlformats.org/drawingml/2006/wordprocessingDrawing" xmlns:r="http://schemas.openxmlformats.org/officeDocument/2006/relationships" xmlns:w14="http://schemas.microsoft.com/office/word/2010/wordml">
+            <w:r>
               <w:rPr>
                 <w:rFonts w:ascii="Arial" w:hAnsi="Arial" w:eastAsia="Arial" w:cs="Arial"/>
                 <w:i w:val="false"/>
@@ -3918,7 +4002,7 @@
               <w:spacing w:after="100" w:before="100" w:line="240"/>
               <w:ind w:left="100" w:right="100" w:firstLine="0" w:firstLineChars="0"/>
             </w:pPr>
-            <w:r xmlns:w="http://schemas.openxmlformats.org/wordprocessingml/2006/main" xmlns:wp="http://schemas.openxmlformats.org/drawingml/2006/wordprocessingDrawing" xmlns:r="http://schemas.openxmlformats.org/officeDocument/2006/relationships" xmlns:w14="http://schemas.microsoft.com/office/word/2010/wordml">
+            <w:r>
               <w:rPr>
                 <w:rFonts w:ascii="Arial" w:hAnsi="Arial" w:eastAsia="Arial" w:cs="Arial"/>
                 <w:i w:val="false"/>
@@ -3962,7 +4046,7 @@
               <w:spacing w:after="100" w:before="100" w:line="240"/>
               <w:ind w:left="100" w:right="100" w:firstLine="0" w:firstLineChars="0"/>
             </w:pPr>
-            <w:r xmlns:w="http://schemas.openxmlformats.org/wordprocessingml/2006/main" xmlns:wp="http://schemas.openxmlformats.org/drawingml/2006/wordprocessingDrawing" xmlns:r="http://schemas.openxmlformats.org/officeDocument/2006/relationships" xmlns:w14="http://schemas.microsoft.com/office/word/2010/wordml">
+            <w:r>
               <w:rPr>
                 <w:rFonts w:ascii="Arial" w:hAnsi="Arial" w:eastAsia="Arial" w:cs="Arial"/>
                 <w:i w:val="false"/>
@@ -4006,7 +4090,7 @@
               <w:spacing w:after="100" w:before="100" w:line="240"/>
               <w:ind w:left="100" w:right="100" w:firstLine="0" w:firstLineChars="0"/>
             </w:pPr>
-            <w:r xmlns:w="http://schemas.openxmlformats.org/wordprocessingml/2006/main" xmlns:wp="http://schemas.openxmlformats.org/drawingml/2006/wordprocessingDrawing" xmlns:r="http://schemas.openxmlformats.org/officeDocument/2006/relationships" xmlns:w14="http://schemas.microsoft.com/office/word/2010/wordml">
+            <w:r>
               <w:rPr>
                 <w:rFonts w:ascii="Arial" w:hAnsi="Arial" w:eastAsia="Arial" w:cs="Arial"/>
                 <w:i w:val="false"/>
@@ -4050,7 +4134,7 @@
               <w:spacing w:after="100" w:before="100" w:line="240"/>
               <w:ind w:left="100" w:right="100" w:firstLine="0" w:firstLineChars="0"/>
             </w:pPr>
-            <w:r xmlns:w="http://schemas.openxmlformats.org/wordprocessingml/2006/main" xmlns:wp="http://schemas.openxmlformats.org/drawingml/2006/wordprocessingDrawing" xmlns:r="http://schemas.openxmlformats.org/officeDocument/2006/relationships" xmlns:w14="http://schemas.microsoft.com/office/word/2010/wordml">
+            <w:r>
               <w:rPr>
                 <w:rFonts w:ascii="Arial" w:hAnsi="Arial" w:eastAsia="Arial" w:cs="Arial"/>
                 <w:i w:val="false"/>
@@ -4094,7 +4178,7 @@
               <w:spacing w:after="100" w:before="100" w:line="240"/>
               <w:ind w:left="100" w:right="100" w:firstLine="0" w:firstLineChars="0"/>
             </w:pPr>
-            <w:r xmlns:w="http://schemas.openxmlformats.org/wordprocessingml/2006/main" xmlns:wp="http://schemas.openxmlformats.org/drawingml/2006/wordprocessingDrawing" xmlns:r="http://schemas.openxmlformats.org/officeDocument/2006/relationships" xmlns:w14="http://schemas.microsoft.com/office/word/2010/wordml">
+            <w:r>
               <w:rPr>
                 <w:rFonts w:ascii="Arial" w:hAnsi="Arial" w:eastAsia="Arial" w:cs="Arial"/>
                 <w:i w:val="false"/>
@@ -4138,7 +4222,7 @@
               <w:spacing w:after="100" w:before="100" w:line="240"/>
               <w:ind w:left="100" w:right="100" w:firstLine="0" w:firstLineChars="0"/>
             </w:pPr>
-            <w:r xmlns:w="http://schemas.openxmlformats.org/wordprocessingml/2006/main" xmlns:wp="http://schemas.openxmlformats.org/drawingml/2006/wordprocessingDrawing" xmlns:r="http://schemas.openxmlformats.org/officeDocument/2006/relationships" xmlns:w14="http://schemas.microsoft.com/office/word/2010/wordml">
+            <w:r>
               <w:rPr>
                 <w:rFonts w:ascii="Arial" w:hAnsi="Arial" w:eastAsia="Arial" w:cs="Arial"/>
                 <w:i w:val="false"/>
@@ -4189,7 +4273,7 @@
               <w:spacing w:after="100" w:before="100" w:line="240"/>
               <w:ind w:left="100" w:right="100" w:firstLine="0" w:firstLineChars="0"/>
             </w:pPr>
-            <w:r xmlns:w="http://schemas.openxmlformats.org/wordprocessingml/2006/main" xmlns:wp="http://schemas.openxmlformats.org/drawingml/2006/wordprocessingDrawing" xmlns:r="http://schemas.openxmlformats.org/officeDocument/2006/relationships" xmlns:w14="http://schemas.microsoft.com/office/word/2010/wordml">
+            <w:r>
               <w:rPr>
                 <w:rFonts w:ascii="Arial" w:hAnsi="Arial" w:eastAsia="Arial" w:cs="Arial"/>
                 <w:i w:val="false"/>
@@ -4201,7 +4285,7 @@
               </w:rPr>
               <w:t xml:space="preserve">I_24hrsS1</w:t>
             </w:r>
-            <w:r xmlns:w="http://schemas.openxmlformats.org/wordprocessingml/2006/main" xmlns:wp="http://schemas.openxmlformats.org/drawingml/2006/wordprocessingDrawing" xmlns:r="http://schemas.openxmlformats.org/officeDocument/2006/relationships" xmlns:w14="http://schemas.microsoft.com/office/word/2010/wordml">
+            <w:r>
               <w:rPr>
                 <w:rFonts w:ascii="Arial" w:hAnsi="Arial" w:eastAsia="Arial" w:cs="Arial"/>
                 <w:i w:val="false"/>
@@ -4246,7 +4330,7 @@
               <w:spacing w:after="100" w:before="100" w:line="240"/>
               <w:ind w:left="100" w:right="100" w:firstLine="0" w:firstLineChars="0"/>
             </w:pPr>
-            <w:r xmlns:w="http://schemas.openxmlformats.org/wordprocessingml/2006/main" xmlns:wp="http://schemas.openxmlformats.org/drawingml/2006/wordprocessingDrawing" xmlns:r="http://schemas.openxmlformats.org/officeDocument/2006/relationships" xmlns:w14="http://schemas.microsoft.com/office/word/2010/wordml">
+            <w:r>
               <w:rPr>
                 <w:rFonts w:ascii="Arial" w:hAnsi="Arial" w:eastAsia="Arial" w:cs="Arial"/>
                 <w:i w:val="false"/>
@@ -4290,7 +4374,7 @@
               <w:spacing w:after="100" w:before="100" w:line="240"/>
               <w:ind w:left="100" w:right="100" w:firstLine="0" w:firstLineChars="0"/>
             </w:pPr>
-            <w:r xmlns:w="http://schemas.openxmlformats.org/wordprocessingml/2006/main" xmlns:wp="http://schemas.openxmlformats.org/drawingml/2006/wordprocessingDrawing" xmlns:r="http://schemas.openxmlformats.org/officeDocument/2006/relationships" xmlns:w14="http://schemas.microsoft.com/office/word/2010/wordml">
+            <w:r>
               <w:rPr>
                 <w:rFonts w:ascii="Arial" w:hAnsi="Arial" w:eastAsia="Arial" w:cs="Arial"/>
                 <w:i w:val="false"/>
@@ -4334,7 +4418,7 @@
               <w:spacing w:after="100" w:before="100" w:line="240"/>
               <w:ind w:left="100" w:right="100" w:firstLine="0" w:firstLineChars="0"/>
             </w:pPr>
-            <w:r xmlns:w="http://schemas.openxmlformats.org/wordprocessingml/2006/main" xmlns:wp="http://schemas.openxmlformats.org/drawingml/2006/wordprocessingDrawing" xmlns:r="http://schemas.openxmlformats.org/officeDocument/2006/relationships" xmlns:w14="http://schemas.microsoft.com/office/word/2010/wordml">
+            <w:r>
               <w:rPr>
                 <w:rFonts w:ascii="Arial" w:hAnsi="Arial" w:eastAsia="Arial" w:cs="Arial"/>
                 <w:i w:val="false"/>
@@ -4378,7 +4462,7 @@
               <w:spacing w:after="100" w:before="100" w:line="240"/>
               <w:ind w:left="100" w:right="100" w:firstLine="0" w:firstLineChars="0"/>
             </w:pPr>
-            <w:r xmlns:w="http://schemas.openxmlformats.org/wordprocessingml/2006/main" xmlns:wp="http://schemas.openxmlformats.org/drawingml/2006/wordprocessingDrawing" xmlns:r="http://schemas.openxmlformats.org/officeDocument/2006/relationships" xmlns:w14="http://schemas.microsoft.com/office/word/2010/wordml">
+            <w:r>
               <w:rPr>
                 <w:rFonts w:ascii="Arial" w:hAnsi="Arial" w:eastAsia="Arial" w:cs="Arial"/>
                 <w:i w:val="false"/>
@@ -4422,7 +4506,7 @@
               <w:spacing w:after="100" w:before="100" w:line="240"/>
               <w:ind w:left="100" w:right="100" w:firstLine="0" w:firstLineChars="0"/>
             </w:pPr>
-            <w:r xmlns:w="http://schemas.openxmlformats.org/wordprocessingml/2006/main" xmlns:wp="http://schemas.openxmlformats.org/drawingml/2006/wordprocessingDrawing" xmlns:r="http://schemas.openxmlformats.org/officeDocument/2006/relationships" xmlns:w14="http://schemas.microsoft.com/office/word/2010/wordml">
+            <w:r>
               <w:rPr>
                 <w:rFonts w:ascii="Arial" w:hAnsi="Arial" w:eastAsia="Arial" w:cs="Arial"/>
                 <w:i w:val="false"/>
@@ -4466,7 +4550,7 @@
               <w:spacing w:after="100" w:before="100" w:line="240"/>
               <w:ind w:left="100" w:right="100" w:firstLine="0" w:firstLineChars="0"/>
             </w:pPr>
-            <w:r xmlns:w="http://schemas.openxmlformats.org/wordprocessingml/2006/main" xmlns:wp="http://schemas.openxmlformats.org/drawingml/2006/wordprocessingDrawing" xmlns:r="http://schemas.openxmlformats.org/officeDocument/2006/relationships" xmlns:w14="http://schemas.microsoft.com/office/word/2010/wordml">
+            <w:r>
               <w:rPr>
                 <w:rFonts w:ascii="Arial" w:hAnsi="Arial" w:eastAsia="Arial" w:cs="Arial"/>
                 <w:i w:val="false"/>
@@ -4510,7 +4594,7 @@
               <w:spacing w:after="100" w:before="100" w:line="240"/>
               <w:ind w:left="100" w:right="100" w:firstLine="0" w:firstLineChars="0"/>
             </w:pPr>
-            <w:r xmlns:w="http://schemas.openxmlformats.org/wordprocessingml/2006/main" xmlns:wp="http://schemas.openxmlformats.org/drawingml/2006/wordprocessingDrawing" xmlns:r="http://schemas.openxmlformats.org/officeDocument/2006/relationships" xmlns:w14="http://schemas.microsoft.com/office/word/2010/wordml">
+            <w:r>
               <w:rPr>
                 <w:rFonts w:ascii="Arial" w:hAnsi="Arial" w:eastAsia="Arial" w:cs="Arial"/>
                 <w:i w:val="false"/>
@@ -4554,7 +4638,7 @@
               <w:spacing w:after="100" w:before="100" w:line="240"/>
               <w:ind w:left="100" w:right="100" w:firstLine="0" w:firstLineChars="0"/>
             </w:pPr>
-            <w:r xmlns:w="http://schemas.openxmlformats.org/wordprocessingml/2006/main" xmlns:wp="http://schemas.openxmlformats.org/drawingml/2006/wordprocessingDrawing" xmlns:r="http://schemas.openxmlformats.org/officeDocument/2006/relationships" xmlns:w14="http://schemas.microsoft.com/office/word/2010/wordml">
+            <w:r>
               <w:rPr>
                 <w:rFonts w:ascii="Arial" w:hAnsi="Arial" w:eastAsia="Arial" w:cs="Arial"/>
                 <w:i w:val="false"/>
@@ -4605,7 +4689,7 @@
               <w:spacing w:after="100" w:before="100" w:line="240"/>
               <w:ind w:left="100" w:right="100" w:firstLine="0" w:firstLineChars="0"/>
             </w:pPr>
-            <w:r xmlns:w="http://schemas.openxmlformats.org/wordprocessingml/2006/main" xmlns:wp="http://schemas.openxmlformats.org/drawingml/2006/wordprocessingDrawing" xmlns:r="http://schemas.openxmlformats.org/officeDocument/2006/relationships" xmlns:w14="http://schemas.microsoft.com/office/word/2010/wordml">
+            <w:r>
               <w:rPr>
                 <w:rFonts w:ascii="Arial" w:hAnsi="Arial" w:eastAsia="Arial" w:cs="Arial"/>
                 <w:i w:val="false"/>
@@ -4617,7 +4701,7 @@
               </w:rPr>
               <w:t xml:space="preserve">I_24hrsS2</w:t>
             </w:r>
-            <w:r xmlns:w="http://schemas.openxmlformats.org/wordprocessingml/2006/main" xmlns:wp="http://schemas.openxmlformats.org/drawingml/2006/wordprocessingDrawing" xmlns:r="http://schemas.openxmlformats.org/officeDocument/2006/relationships" xmlns:w14="http://schemas.microsoft.com/office/word/2010/wordml">
+            <w:r>
               <w:rPr>
                 <w:rFonts w:ascii="Arial" w:hAnsi="Arial" w:eastAsia="Arial" w:cs="Arial"/>
                 <w:i w:val="false"/>
@@ -4662,7 +4746,7 @@
               <w:spacing w:after="100" w:before="100" w:line="240"/>
               <w:ind w:left="100" w:right="100" w:firstLine="0" w:firstLineChars="0"/>
             </w:pPr>
-            <w:r xmlns:w="http://schemas.openxmlformats.org/wordprocessingml/2006/main" xmlns:wp="http://schemas.openxmlformats.org/drawingml/2006/wordprocessingDrawing" xmlns:r="http://schemas.openxmlformats.org/officeDocument/2006/relationships" xmlns:w14="http://schemas.microsoft.com/office/word/2010/wordml">
+            <w:r>
               <w:rPr>
                 <w:rFonts w:ascii="Arial" w:hAnsi="Arial" w:eastAsia="Arial" w:cs="Arial"/>
                 <w:i w:val="false"/>
@@ -4706,7 +4790,7 @@
               <w:spacing w:after="100" w:before="100" w:line="240"/>
               <w:ind w:left="100" w:right="100" w:firstLine="0" w:firstLineChars="0"/>
             </w:pPr>
-            <w:r xmlns:w="http://schemas.openxmlformats.org/wordprocessingml/2006/main" xmlns:wp="http://schemas.openxmlformats.org/drawingml/2006/wordprocessingDrawing" xmlns:r="http://schemas.openxmlformats.org/officeDocument/2006/relationships" xmlns:w14="http://schemas.microsoft.com/office/word/2010/wordml">
+            <w:r>
               <w:rPr>
                 <w:rFonts w:ascii="Arial" w:hAnsi="Arial" w:eastAsia="Arial" w:cs="Arial"/>
                 <w:i w:val="false"/>
@@ -4750,7 +4834,7 @@
               <w:spacing w:after="100" w:before="100" w:line="240"/>
               <w:ind w:left="100" w:right="100" w:firstLine="0" w:firstLineChars="0"/>
             </w:pPr>
-            <w:r xmlns:w="http://schemas.openxmlformats.org/wordprocessingml/2006/main" xmlns:wp="http://schemas.openxmlformats.org/drawingml/2006/wordprocessingDrawing" xmlns:r="http://schemas.openxmlformats.org/officeDocument/2006/relationships" xmlns:w14="http://schemas.microsoft.com/office/word/2010/wordml">
+            <w:r>
               <w:rPr>
                 <w:rFonts w:ascii="Arial" w:hAnsi="Arial" w:eastAsia="Arial" w:cs="Arial"/>
                 <w:i w:val="false"/>
@@ -4794,7 +4878,7 @@
               <w:spacing w:after="100" w:before="100" w:line="240"/>
               <w:ind w:left="100" w:right="100" w:firstLine="0" w:firstLineChars="0"/>
             </w:pPr>
-            <w:r xmlns:w="http://schemas.openxmlformats.org/wordprocessingml/2006/main" xmlns:wp="http://schemas.openxmlformats.org/drawingml/2006/wordprocessingDrawing" xmlns:r="http://schemas.openxmlformats.org/officeDocument/2006/relationships" xmlns:w14="http://schemas.microsoft.com/office/word/2010/wordml">
+            <w:r>
               <w:rPr>
                 <w:rFonts w:ascii="Arial" w:hAnsi="Arial" w:eastAsia="Arial" w:cs="Arial"/>
                 <w:i w:val="false"/>
@@ -4838,7 +4922,7 @@
               <w:spacing w:after="100" w:before="100" w:line="240"/>
               <w:ind w:left="100" w:right="100" w:firstLine="0" w:firstLineChars="0"/>
             </w:pPr>
-            <w:r xmlns:w="http://schemas.openxmlformats.org/wordprocessingml/2006/main" xmlns:wp="http://schemas.openxmlformats.org/drawingml/2006/wordprocessingDrawing" xmlns:r="http://schemas.openxmlformats.org/officeDocument/2006/relationships" xmlns:w14="http://schemas.microsoft.com/office/word/2010/wordml">
+            <w:r>
               <w:rPr>
                 <w:rFonts w:ascii="Arial" w:hAnsi="Arial" w:eastAsia="Arial" w:cs="Arial"/>
                 <w:i w:val="false"/>
@@ -4882,7 +4966,7 @@
               <w:spacing w:after="100" w:before="100" w:line="240"/>
               <w:ind w:left="100" w:right="100" w:firstLine="0" w:firstLineChars="0"/>
             </w:pPr>
-            <w:r xmlns:w="http://schemas.openxmlformats.org/wordprocessingml/2006/main" xmlns:wp="http://schemas.openxmlformats.org/drawingml/2006/wordprocessingDrawing" xmlns:r="http://schemas.openxmlformats.org/officeDocument/2006/relationships" xmlns:w14="http://schemas.microsoft.com/office/word/2010/wordml">
+            <w:r>
               <w:rPr>
                 <w:rFonts w:ascii="Arial" w:hAnsi="Arial" w:eastAsia="Arial" w:cs="Arial"/>
                 <w:i w:val="false"/>
@@ -4926,7 +5010,7 @@
               <w:spacing w:after="100" w:before="100" w:line="240"/>
               <w:ind w:left="100" w:right="100" w:firstLine="0" w:firstLineChars="0"/>
             </w:pPr>
-            <w:r xmlns:w="http://schemas.openxmlformats.org/wordprocessingml/2006/main" xmlns:wp="http://schemas.openxmlformats.org/drawingml/2006/wordprocessingDrawing" xmlns:r="http://schemas.openxmlformats.org/officeDocument/2006/relationships" xmlns:w14="http://schemas.microsoft.com/office/word/2010/wordml">
+            <w:r>
               <w:rPr>
                 <w:rFonts w:ascii="Arial" w:hAnsi="Arial" w:eastAsia="Arial" w:cs="Arial"/>
                 <w:i w:val="false"/>
@@ -4970,7 +5054,7 @@
               <w:spacing w:after="100" w:before="100" w:line="240"/>
               <w:ind w:left="100" w:right="100" w:firstLine="0" w:firstLineChars="0"/>
             </w:pPr>
-            <w:r xmlns:w="http://schemas.openxmlformats.org/wordprocessingml/2006/main" xmlns:wp="http://schemas.openxmlformats.org/drawingml/2006/wordprocessingDrawing" xmlns:r="http://schemas.openxmlformats.org/officeDocument/2006/relationships" xmlns:w14="http://schemas.microsoft.com/office/word/2010/wordml">
+            <w:r>
               <w:rPr>
                 <w:rFonts w:ascii="Arial" w:hAnsi="Arial" w:eastAsia="Arial" w:cs="Arial"/>
                 <w:i w:val="false"/>
@@ -5021,7 +5105,7 @@
               <w:spacing w:after="100" w:before="100" w:line="240"/>
               <w:ind w:left="100" w:right="100" w:firstLine="0" w:firstLineChars="0"/>
             </w:pPr>
-            <w:r xmlns:w="http://schemas.openxmlformats.org/wordprocessingml/2006/main" xmlns:wp="http://schemas.openxmlformats.org/drawingml/2006/wordprocessingDrawing" xmlns:r="http://schemas.openxmlformats.org/officeDocument/2006/relationships" xmlns:w14="http://schemas.microsoft.com/office/word/2010/wordml">
+            <w:r>
               <w:rPr>
                 <w:rFonts w:ascii="Arial" w:hAnsi="Arial" w:eastAsia="Arial" w:cs="Arial"/>
                 <w:i w:val="false"/>
@@ -5033,7 +5117,7 @@
               </w:rPr>
               <w:t xml:space="preserve">I_24hrsS3</w:t>
             </w:r>
-            <w:r xmlns:w="http://schemas.openxmlformats.org/wordprocessingml/2006/main" xmlns:wp="http://schemas.openxmlformats.org/drawingml/2006/wordprocessingDrawing" xmlns:r="http://schemas.openxmlformats.org/officeDocument/2006/relationships" xmlns:w14="http://schemas.microsoft.com/office/word/2010/wordml">
+            <w:r>
               <w:rPr>
                 <w:rFonts w:ascii="Arial" w:hAnsi="Arial" w:eastAsia="Arial" w:cs="Arial"/>
                 <w:i w:val="false"/>
@@ -5078,7 +5162,7 @@
               <w:spacing w:after="100" w:before="100" w:line="240"/>
               <w:ind w:left="100" w:right="100" w:firstLine="0" w:firstLineChars="0"/>
             </w:pPr>
-            <w:r xmlns:w="http://schemas.openxmlformats.org/wordprocessingml/2006/main" xmlns:wp="http://schemas.openxmlformats.org/drawingml/2006/wordprocessingDrawing" xmlns:r="http://schemas.openxmlformats.org/officeDocument/2006/relationships" xmlns:w14="http://schemas.microsoft.com/office/word/2010/wordml">
+            <w:r>
               <w:rPr>
                 <w:rFonts w:ascii="Arial" w:hAnsi="Arial" w:eastAsia="Arial" w:cs="Arial"/>
                 <w:i w:val="false"/>
@@ -5122,7 +5206,7 @@
               <w:spacing w:after="100" w:before="100" w:line="240"/>
               <w:ind w:left="100" w:right="100" w:firstLine="0" w:firstLineChars="0"/>
             </w:pPr>
-            <w:r xmlns:w="http://schemas.openxmlformats.org/wordprocessingml/2006/main" xmlns:wp="http://schemas.openxmlformats.org/drawingml/2006/wordprocessingDrawing" xmlns:r="http://schemas.openxmlformats.org/officeDocument/2006/relationships" xmlns:w14="http://schemas.microsoft.com/office/word/2010/wordml">
+            <w:r>
               <w:rPr>
                 <w:rFonts w:ascii="Arial" w:hAnsi="Arial" w:eastAsia="Arial" w:cs="Arial"/>
                 <w:i w:val="false"/>
@@ -5166,7 +5250,7 @@
               <w:spacing w:after="100" w:before="100" w:line="240"/>
               <w:ind w:left="100" w:right="100" w:firstLine="0" w:firstLineChars="0"/>
             </w:pPr>
-            <w:r xmlns:w="http://schemas.openxmlformats.org/wordprocessingml/2006/main" xmlns:wp="http://schemas.openxmlformats.org/drawingml/2006/wordprocessingDrawing" xmlns:r="http://schemas.openxmlformats.org/officeDocument/2006/relationships" xmlns:w14="http://schemas.microsoft.com/office/word/2010/wordml">
+            <w:r>
               <w:rPr>
                 <w:rFonts w:ascii="Arial" w:hAnsi="Arial" w:eastAsia="Arial" w:cs="Arial"/>
                 <w:i w:val="false"/>
@@ -5210,7 +5294,7 @@
               <w:spacing w:after="100" w:before="100" w:line="240"/>
               <w:ind w:left="100" w:right="100" w:firstLine="0" w:firstLineChars="0"/>
             </w:pPr>
-            <w:r xmlns:w="http://schemas.openxmlformats.org/wordprocessingml/2006/main" xmlns:wp="http://schemas.openxmlformats.org/drawingml/2006/wordprocessingDrawing" xmlns:r="http://schemas.openxmlformats.org/officeDocument/2006/relationships" xmlns:w14="http://schemas.microsoft.com/office/word/2010/wordml">
+            <w:r>
               <w:rPr>
                 <w:rFonts w:ascii="Arial" w:hAnsi="Arial" w:eastAsia="Arial" w:cs="Arial"/>
                 <w:i w:val="false"/>
@@ -5254,7 +5338,7 @@
               <w:spacing w:after="100" w:before="100" w:line="240"/>
               <w:ind w:left="100" w:right="100" w:firstLine="0" w:firstLineChars="0"/>
             </w:pPr>
-            <w:r xmlns:w="http://schemas.openxmlformats.org/wordprocessingml/2006/main" xmlns:wp="http://schemas.openxmlformats.org/drawingml/2006/wordprocessingDrawing" xmlns:r="http://schemas.openxmlformats.org/officeDocument/2006/relationships" xmlns:w14="http://schemas.microsoft.com/office/word/2010/wordml">
+            <w:r>
               <w:rPr>
                 <w:rFonts w:ascii="Arial" w:hAnsi="Arial" w:eastAsia="Arial" w:cs="Arial"/>
                 <w:i w:val="false"/>
@@ -5298,7 +5382,7 @@
               <w:spacing w:after="100" w:before="100" w:line="240"/>
               <w:ind w:left="100" w:right="100" w:firstLine="0" w:firstLineChars="0"/>
             </w:pPr>
-            <w:r xmlns:w="http://schemas.openxmlformats.org/wordprocessingml/2006/main" xmlns:wp="http://schemas.openxmlformats.org/drawingml/2006/wordprocessingDrawing" xmlns:r="http://schemas.openxmlformats.org/officeDocument/2006/relationships" xmlns:w14="http://schemas.microsoft.com/office/word/2010/wordml">
+            <w:r>
               <w:rPr>
                 <w:rFonts w:ascii="Arial" w:hAnsi="Arial" w:eastAsia="Arial" w:cs="Arial"/>
                 <w:i w:val="false"/>
@@ -5342,7 +5426,7 @@
               <w:spacing w:after="100" w:before="100" w:line="240"/>
               <w:ind w:left="100" w:right="100" w:firstLine="0" w:firstLineChars="0"/>
             </w:pPr>
-            <w:r xmlns:w="http://schemas.openxmlformats.org/wordprocessingml/2006/main" xmlns:wp="http://schemas.openxmlformats.org/drawingml/2006/wordprocessingDrawing" xmlns:r="http://schemas.openxmlformats.org/officeDocument/2006/relationships" xmlns:w14="http://schemas.microsoft.com/office/word/2010/wordml">
+            <w:r>
               <w:rPr>
                 <w:rFonts w:ascii="Arial" w:hAnsi="Arial" w:eastAsia="Arial" w:cs="Arial"/>
                 <w:i w:val="false"/>
@@ -5386,7 +5470,7 @@
               <w:spacing w:after="100" w:before="100" w:line="240"/>
               <w:ind w:left="100" w:right="100" w:firstLine="0" w:firstLineChars="0"/>
             </w:pPr>
-            <w:r xmlns:w="http://schemas.openxmlformats.org/wordprocessingml/2006/main" xmlns:wp="http://schemas.openxmlformats.org/drawingml/2006/wordprocessingDrawing" xmlns:r="http://schemas.openxmlformats.org/officeDocument/2006/relationships" xmlns:w14="http://schemas.microsoft.com/office/word/2010/wordml">
+            <w:r>
               <w:rPr>
                 <w:rFonts w:ascii="Arial" w:hAnsi="Arial" w:eastAsia="Arial" w:cs="Arial"/>
                 <w:i w:val="false"/>
@@ -5437,7 +5521,7 @@
               <w:spacing w:after="100" w:before="100" w:line="240"/>
               <w:ind w:left="100" w:right="100" w:firstLine="0" w:firstLineChars="0"/>
             </w:pPr>
-            <w:r xmlns:w="http://schemas.openxmlformats.org/wordprocessingml/2006/main" xmlns:wp="http://schemas.openxmlformats.org/drawingml/2006/wordprocessingDrawing" xmlns:r="http://schemas.openxmlformats.org/officeDocument/2006/relationships" xmlns:w14="http://schemas.microsoft.com/office/word/2010/wordml">
+            <w:r>
               <w:rPr>
                 <w:rFonts w:ascii="Arial" w:hAnsi="Arial" w:eastAsia="Arial" w:cs="Arial"/>
                 <w:i w:val="false"/>
@@ -5449,7 +5533,7 @@
               </w:rPr>
               <w:t xml:space="preserve">I_4hrsS1</w:t>
             </w:r>
-            <w:r xmlns:w="http://schemas.openxmlformats.org/wordprocessingml/2006/main" xmlns:wp="http://schemas.openxmlformats.org/drawingml/2006/wordprocessingDrawing" xmlns:r="http://schemas.openxmlformats.org/officeDocument/2006/relationships" xmlns:w14="http://schemas.microsoft.com/office/word/2010/wordml">
+            <w:r>
               <w:rPr>
                 <w:rFonts w:ascii="Arial" w:hAnsi="Arial" w:eastAsia="Arial" w:cs="Arial"/>
                 <w:i w:val="false"/>
@@ -5494,7 +5578,7 @@
               <w:spacing w:after="100" w:before="100" w:line="240"/>
               <w:ind w:left="100" w:right="100" w:firstLine="0" w:firstLineChars="0"/>
             </w:pPr>
-            <w:r xmlns:w="http://schemas.openxmlformats.org/wordprocessingml/2006/main" xmlns:wp="http://schemas.openxmlformats.org/drawingml/2006/wordprocessingDrawing" xmlns:r="http://schemas.openxmlformats.org/officeDocument/2006/relationships" xmlns:w14="http://schemas.microsoft.com/office/word/2010/wordml">
+            <w:r>
               <w:rPr>
                 <w:rFonts w:ascii="Arial" w:hAnsi="Arial" w:eastAsia="Arial" w:cs="Arial"/>
                 <w:i w:val="false"/>
@@ -5538,7 +5622,7 @@
               <w:spacing w:after="100" w:before="100" w:line="240"/>
               <w:ind w:left="100" w:right="100" w:firstLine="0" w:firstLineChars="0"/>
             </w:pPr>
-            <w:r xmlns:w="http://schemas.openxmlformats.org/wordprocessingml/2006/main" xmlns:wp="http://schemas.openxmlformats.org/drawingml/2006/wordprocessingDrawing" xmlns:r="http://schemas.openxmlformats.org/officeDocument/2006/relationships" xmlns:w14="http://schemas.microsoft.com/office/word/2010/wordml">
+            <w:r>
               <w:rPr>
                 <w:rFonts w:ascii="Arial" w:hAnsi="Arial" w:eastAsia="Arial" w:cs="Arial"/>
                 <w:i w:val="false"/>
@@ -5582,7 +5666,7 @@
               <w:spacing w:after="100" w:before="100" w:line="240"/>
               <w:ind w:left="100" w:right="100" w:firstLine="0" w:firstLineChars="0"/>
             </w:pPr>
-            <w:r xmlns:w="http://schemas.openxmlformats.org/wordprocessingml/2006/main" xmlns:wp="http://schemas.openxmlformats.org/drawingml/2006/wordprocessingDrawing" xmlns:r="http://schemas.openxmlformats.org/officeDocument/2006/relationships" xmlns:w14="http://schemas.microsoft.com/office/word/2010/wordml">
+            <w:r>
               <w:rPr>
                 <w:rFonts w:ascii="Arial" w:hAnsi="Arial" w:eastAsia="Arial" w:cs="Arial"/>
                 <w:i w:val="false"/>
@@ -5626,7 +5710,7 @@
               <w:spacing w:after="100" w:before="100" w:line="240"/>
               <w:ind w:left="100" w:right="100" w:firstLine="0" w:firstLineChars="0"/>
             </w:pPr>
-            <w:r xmlns:w="http://schemas.openxmlformats.org/wordprocessingml/2006/main" xmlns:wp="http://schemas.openxmlformats.org/drawingml/2006/wordprocessingDrawing" xmlns:r="http://schemas.openxmlformats.org/officeDocument/2006/relationships" xmlns:w14="http://schemas.microsoft.com/office/word/2010/wordml">
+            <w:r>
               <w:rPr>
                 <w:rFonts w:ascii="Arial" w:hAnsi="Arial" w:eastAsia="Arial" w:cs="Arial"/>
                 <w:i w:val="false"/>
@@ -5670,7 +5754,7 @@
               <w:spacing w:after="100" w:before="100" w:line="240"/>
               <w:ind w:left="100" w:right="100" w:firstLine="0" w:firstLineChars="0"/>
             </w:pPr>
-            <w:r xmlns:w="http://schemas.openxmlformats.org/wordprocessingml/2006/main" xmlns:wp="http://schemas.openxmlformats.org/drawingml/2006/wordprocessingDrawing" xmlns:r="http://schemas.openxmlformats.org/officeDocument/2006/relationships" xmlns:w14="http://schemas.microsoft.com/office/word/2010/wordml">
+            <w:r>
               <w:rPr>
                 <w:rFonts w:ascii="Arial" w:hAnsi="Arial" w:eastAsia="Arial" w:cs="Arial"/>
                 <w:i w:val="false"/>
@@ -5714,7 +5798,7 @@
               <w:spacing w:after="100" w:before="100" w:line="240"/>
               <w:ind w:left="100" w:right="100" w:firstLine="0" w:firstLineChars="0"/>
             </w:pPr>
-            <w:r xmlns:w="http://schemas.openxmlformats.org/wordprocessingml/2006/main" xmlns:wp="http://schemas.openxmlformats.org/drawingml/2006/wordprocessingDrawing" xmlns:r="http://schemas.openxmlformats.org/officeDocument/2006/relationships" xmlns:w14="http://schemas.microsoft.com/office/word/2010/wordml">
+            <w:r>
               <w:rPr>
                 <w:rFonts w:ascii="Arial" w:hAnsi="Arial" w:eastAsia="Arial" w:cs="Arial"/>
                 <w:i w:val="false"/>
@@ -5758,7 +5842,7 @@
               <w:spacing w:after="100" w:before="100" w:line="240"/>
               <w:ind w:left="100" w:right="100" w:firstLine="0" w:firstLineChars="0"/>
             </w:pPr>
-            <w:r xmlns:w="http://schemas.openxmlformats.org/wordprocessingml/2006/main" xmlns:wp="http://schemas.openxmlformats.org/drawingml/2006/wordprocessingDrawing" xmlns:r="http://schemas.openxmlformats.org/officeDocument/2006/relationships" xmlns:w14="http://schemas.microsoft.com/office/word/2010/wordml">
+            <w:r>
               <w:rPr>
                 <w:rFonts w:ascii="Arial" w:hAnsi="Arial" w:eastAsia="Arial" w:cs="Arial"/>
                 <w:i w:val="false"/>
@@ -5802,7 +5886,7 @@
               <w:spacing w:after="100" w:before="100" w:line="240"/>
               <w:ind w:left="100" w:right="100" w:firstLine="0" w:firstLineChars="0"/>
             </w:pPr>
-            <w:r xmlns:w="http://schemas.openxmlformats.org/wordprocessingml/2006/main" xmlns:wp="http://schemas.openxmlformats.org/drawingml/2006/wordprocessingDrawing" xmlns:r="http://schemas.openxmlformats.org/officeDocument/2006/relationships" xmlns:w14="http://schemas.microsoft.com/office/word/2010/wordml">
+            <w:r>
               <w:rPr>
                 <w:rFonts w:ascii="Arial" w:hAnsi="Arial" w:eastAsia="Arial" w:cs="Arial"/>
                 <w:i w:val="false"/>
@@ -5853,7 +5937,7 @@
               <w:spacing w:after="100" w:before="100" w:line="240"/>
               <w:ind w:left="100" w:right="100" w:firstLine="0" w:firstLineChars="0"/>
             </w:pPr>
-            <w:r xmlns:w="http://schemas.openxmlformats.org/wordprocessingml/2006/main" xmlns:wp="http://schemas.openxmlformats.org/drawingml/2006/wordprocessingDrawing" xmlns:r="http://schemas.openxmlformats.org/officeDocument/2006/relationships" xmlns:w14="http://schemas.microsoft.com/office/word/2010/wordml">
+            <w:r>
               <w:rPr>
                 <w:rFonts w:ascii="Arial" w:hAnsi="Arial" w:eastAsia="Arial" w:cs="Arial"/>
                 <w:i w:val="false"/>
@@ -5865,7 +5949,7 @@
               </w:rPr>
               <w:t xml:space="preserve">I_4hrsS2</w:t>
             </w:r>
-            <w:r xmlns:w="http://schemas.openxmlformats.org/wordprocessingml/2006/main" xmlns:wp="http://schemas.openxmlformats.org/drawingml/2006/wordprocessingDrawing" xmlns:r="http://schemas.openxmlformats.org/officeDocument/2006/relationships" xmlns:w14="http://schemas.microsoft.com/office/word/2010/wordml">
+            <w:r>
               <w:rPr>
                 <w:rFonts w:ascii="Arial" w:hAnsi="Arial" w:eastAsia="Arial" w:cs="Arial"/>
                 <w:i w:val="false"/>
@@ -5910,7 +5994,7 @@
               <w:spacing w:after="100" w:before="100" w:line="240"/>
               <w:ind w:left="100" w:right="100" w:firstLine="0" w:firstLineChars="0"/>
             </w:pPr>
-            <w:r xmlns:w="http://schemas.openxmlformats.org/wordprocessingml/2006/main" xmlns:wp="http://schemas.openxmlformats.org/drawingml/2006/wordprocessingDrawing" xmlns:r="http://schemas.openxmlformats.org/officeDocument/2006/relationships" xmlns:w14="http://schemas.microsoft.com/office/word/2010/wordml">
+            <w:r>
               <w:rPr>
                 <w:rFonts w:ascii="Arial" w:hAnsi="Arial" w:eastAsia="Arial" w:cs="Arial"/>
                 <w:i w:val="false"/>
@@ -5954,7 +6038,7 @@
               <w:spacing w:after="100" w:before="100" w:line="240"/>
               <w:ind w:left="100" w:right="100" w:firstLine="0" w:firstLineChars="0"/>
             </w:pPr>
-            <w:r xmlns:w="http://schemas.openxmlformats.org/wordprocessingml/2006/main" xmlns:wp="http://schemas.openxmlformats.org/drawingml/2006/wordprocessingDrawing" xmlns:r="http://schemas.openxmlformats.org/officeDocument/2006/relationships" xmlns:w14="http://schemas.microsoft.com/office/word/2010/wordml">
+            <w:r>
               <w:rPr>
                 <w:rFonts w:ascii="Arial" w:hAnsi="Arial" w:eastAsia="Arial" w:cs="Arial"/>
                 <w:i w:val="false"/>
@@ -5998,7 +6082,7 @@
               <w:spacing w:after="100" w:before="100" w:line="240"/>
               <w:ind w:left="100" w:right="100" w:firstLine="0" w:firstLineChars="0"/>
             </w:pPr>
-            <w:r xmlns:w="http://schemas.openxmlformats.org/wordprocessingml/2006/main" xmlns:wp="http://schemas.openxmlformats.org/drawingml/2006/wordprocessingDrawing" xmlns:r="http://schemas.openxmlformats.org/officeDocument/2006/relationships" xmlns:w14="http://schemas.microsoft.com/office/word/2010/wordml">
+            <w:r>
               <w:rPr>
                 <w:rFonts w:ascii="Arial" w:hAnsi="Arial" w:eastAsia="Arial" w:cs="Arial"/>
                 <w:i w:val="false"/>
@@ -6042,7 +6126,7 @@
               <w:spacing w:after="100" w:before="100" w:line="240"/>
               <w:ind w:left="100" w:right="100" w:firstLine="0" w:firstLineChars="0"/>
             </w:pPr>
-            <w:r xmlns:w="http://schemas.openxmlformats.org/wordprocessingml/2006/main" xmlns:wp="http://schemas.openxmlformats.org/drawingml/2006/wordprocessingDrawing" xmlns:r="http://schemas.openxmlformats.org/officeDocument/2006/relationships" xmlns:w14="http://schemas.microsoft.com/office/word/2010/wordml">
+            <w:r>
               <w:rPr>
                 <w:rFonts w:ascii="Arial" w:hAnsi="Arial" w:eastAsia="Arial" w:cs="Arial"/>
                 <w:i w:val="false"/>
@@ -6086,7 +6170,7 @@
               <w:spacing w:after="100" w:before="100" w:line="240"/>
               <w:ind w:left="100" w:right="100" w:firstLine="0" w:firstLineChars="0"/>
             </w:pPr>
-            <w:r xmlns:w="http://schemas.openxmlformats.org/wordprocessingml/2006/main" xmlns:wp="http://schemas.openxmlformats.org/drawingml/2006/wordprocessingDrawing" xmlns:r="http://schemas.openxmlformats.org/officeDocument/2006/relationships" xmlns:w14="http://schemas.microsoft.com/office/word/2010/wordml">
+            <w:r>
               <w:rPr>
                 <w:rFonts w:ascii="Arial" w:hAnsi="Arial" w:eastAsia="Arial" w:cs="Arial"/>
                 <w:i w:val="false"/>
@@ -6130,7 +6214,7 @@
               <w:spacing w:after="100" w:before="100" w:line="240"/>
               <w:ind w:left="100" w:right="100" w:firstLine="0" w:firstLineChars="0"/>
             </w:pPr>
-            <w:r xmlns:w="http://schemas.openxmlformats.org/wordprocessingml/2006/main" xmlns:wp="http://schemas.openxmlformats.org/drawingml/2006/wordprocessingDrawing" xmlns:r="http://schemas.openxmlformats.org/officeDocument/2006/relationships" xmlns:w14="http://schemas.microsoft.com/office/word/2010/wordml">
+            <w:r>
               <w:rPr>
                 <w:rFonts w:ascii="Arial" w:hAnsi="Arial" w:eastAsia="Arial" w:cs="Arial"/>
                 <w:i w:val="false"/>
@@ -6174,7 +6258,7 @@
               <w:spacing w:after="100" w:before="100" w:line="240"/>
               <w:ind w:left="100" w:right="100" w:firstLine="0" w:firstLineChars="0"/>
             </w:pPr>
-            <w:r xmlns:w="http://schemas.openxmlformats.org/wordprocessingml/2006/main" xmlns:wp="http://schemas.openxmlformats.org/drawingml/2006/wordprocessingDrawing" xmlns:r="http://schemas.openxmlformats.org/officeDocument/2006/relationships" xmlns:w14="http://schemas.microsoft.com/office/word/2010/wordml">
+            <w:r>
               <w:rPr>
                 <w:rFonts w:ascii="Arial" w:hAnsi="Arial" w:eastAsia="Arial" w:cs="Arial"/>
                 <w:i w:val="false"/>
@@ -6218,7 +6302,7 @@
               <w:spacing w:after="100" w:before="100" w:line="240"/>
               <w:ind w:left="100" w:right="100" w:firstLine="0" w:firstLineChars="0"/>
             </w:pPr>
-            <w:r xmlns:w="http://schemas.openxmlformats.org/wordprocessingml/2006/main" xmlns:wp="http://schemas.openxmlformats.org/drawingml/2006/wordprocessingDrawing" xmlns:r="http://schemas.openxmlformats.org/officeDocument/2006/relationships" xmlns:w14="http://schemas.microsoft.com/office/word/2010/wordml">
+            <w:r>
               <w:rPr>
                 <w:rFonts w:ascii="Arial" w:hAnsi="Arial" w:eastAsia="Arial" w:cs="Arial"/>
                 <w:i w:val="false"/>
@@ -6269,7 +6353,7 @@
               <w:spacing w:after="100" w:before="100" w:line="240"/>
               <w:ind w:left="100" w:right="100" w:firstLine="0" w:firstLineChars="0"/>
             </w:pPr>
-            <w:r xmlns:w="http://schemas.openxmlformats.org/wordprocessingml/2006/main" xmlns:wp="http://schemas.openxmlformats.org/drawingml/2006/wordprocessingDrawing" xmlns:r="http://schemas.openxmlformats.org/officeDocument/2006/relationships" xmlns:w14="http://schemas.microsoft.com/office/word/2010/wordml">
+            <w:r>
               <w:rPr>
                 <w:rFonts w:ascii="Arial" w:hAnsi="Arial" w:eastAsia="Arial" w:cs="Arial"/>
                 <w:i w:val="false"/>
@@ -6281,7 +6365,7 @@
               </w:rPr>
               <w:t xml:space="preserve">I_4hrsS3</w:t>
             </w:r>
-            <w:r xmlns:w="http://schemas.openxmlformats.org/wordprocessingml/2006/main" xmlns:wp="http://schemas.openxmlformats.org/drawingml/2006/wordprocessingDrawing" xmlns:r="http://schemas.openxmlformats.org/officeDocument/2006/relationships" xmlns:w14="http://schemas.microsoft.com/office/word/2010/wordml">
+            <w:r>
               <w:rPr>
                 <w:rFonts w:ascii="Arial" w:hAnsi="Arial" w:eastAsia="Arial" w:cs="Arial"/>
                 <w:i w:val="false"/>
@@ -6326,7 +6410,7 @@
               <w:spacing w:after="100" w:before="100" w:line="240"/>
               <w:ind w:left="100" w:right="100" w:firstLine="0" w:firstLineChars="0"/>
             </w:pPr>
-            <w:r xmlns:w="http://schemas.openxmlformats.org/wordprocessingml/2006/main" xmlns:wp="http://schemas.openxmlformats.org/drawingml/2006/wordprocessingDrawing" xmlns:r="http://schemas.openxmlformats.org/officeDocument/2006/relationships" xmlns:w14="http://schemas.microsoft.com/office/word/2010/wordml">
+            <w:r>
               <w:rPr>
                 <w:rFonts w:ascii="Arial" w:hAnsi="Arial" w:eastAsia="Arial" w:cs="Arial"/>
                 <w:i w:val="false"/>
@@ -6370,7 +6454,7 @@
               <w:spacing w:after="100" w:before="100" w:line="240"/>
               <w:ind w:left="100" w:right="100" w:firstLine="0" w:firstLineChars="0"/>
             </w:pPr>
-            <w:r xmlns:w="http://schemas.openxmlformats.org/wordprocessingml/2006/main" xmlns:wp="http://schemas.openxmlformats.org/drawingml/2006/wordprocessingDrawing" xmlns:r="http://schemas.openxmlformats.org/officeDocument/2006/relationships" xmlns:w14="http://schemas.microsoft.com/office/word/2010/wordml">
+            <w:r>
               <w:rPr>
                 <w:rFonts w:ascii="Arial" w:hAnsi="Arial" w:eastAsia="Arial" w:cs="Arial"/>
                 <w:i w:val="false"/>
@@ -6414,7 +6498,7 @@
               <w:spacing w:after="100" w:before="100" w:line="240"/>
               <w:ind w:left="100" w:right="100" w:firstLine="0" w:firstLineChars="0"/>
             </w:pPr>
-            <w:r xmlns:w="http://schemas.openxmlformats.org/wordprocessingml/2006/main" xmlns:wp="http://schemas.openxmlformats.org/drawingml/2006/wordprocessingDrawing" xmlns:r="http://schemas.openxmlformats.org/officeDocument/2006/relationships" xmlns:w14="http://schemas.microsoft.com/office/word/2010/wordml">
+            <w:r>
               <w:rPr>
                 <w:rFonts w:ascii="Arial" w:hAnsi="Arial" w:eastAsia="Arial" w:cs="Arial"/>
                 <w:i w:val="false"/>
@@ -6458,7 +6542,7 @@
               <w:spacing w:after="100" w:before="100" w:line="240"/>
               <w:ind w:left="100" w:right="100" w:firstLine="0" w:firstLineChars="0"/>
             </w:pPr>
-            <w:r xmlns:w="http://schemas.openxmlformats.org/wordprocessingml/2006/main" xmlns:wp="http://schemas.openxmlformats.org/drawingml/2006/wordprocessingDrawing" xmlns:r="http://schemas.openxmlformats.org/officeDocument/2006/relationships" xmlns:w14="http://schemas.microsoft.com/office/word/2010/wordml">
+            <w:r>
               <w:rPr>
                 <w:rFonts w:ascii="Arial" w:hAnsi="Arial" w:eastAsia="Arial" w:cs="Arial"/>
                 <w:i w:val="false"/>
@@ -6502,7 +6586,7 @@
               <w:spacing w:after="100" w:before="100" w:line="240"/>
               <w:ind w:left="100" w:right="100" w:firstLine="0" w:firstLineChars="0"/>
             </w:pPr>
-            <w:r xmlns:w="http://schemas.openxmlformats.org/wordprocessingml/2006/main" xmlns:wp="http://schemas.openxmlformats.org/drawingml/2006/wordprocessingDrawing" xmlns:r="http://schemas.openxmlformats.org/officeDocument/2006/relationships" xmlns:w14="http://schemas.microsoft.com/office/word/2010/wordml">
+            <w:r>
               <w:rPr>
                 <w:rFonts w:ascii="Arial" w:hAnsi="Arial" w:eastAsia="Arial" w:cs="Arial"/>
                 <w:i w:val="false"/>
@@ -6546,7 +6630,7 @@
               <w:spacing w:after="100" w:before="100" w:line="240"/>
               <w:ind w:left="100" w:right="100" w:firstLine="0" w:firstLineChars="0"/>
             </w:pPr>
-            <w:r xmlns:w="http://schemas.openxmlformats.org/wordprocessingml/2006/main" xmlns:wp="http://schemas.openxmlformats.org/drawingml/2006/wordprocessingDrawing" xmlns:r="http://schemas.openxmlformats.org/officeDocument/2006/relationships" xmlns:w14="http://schemas.microsoft.com/office/word/2010/wordml">
+            <w:r>
               <w:rPr>
                 <w:rFonts w:ascii="Arial" w:hAnsi="Arial" w:eastAsia="Arial" w:cs="Arial"/>
                 <w:i w:val="false"/>
@@ -6590,7 +6674,7 @@
               <w:spacing w:after="100" w:before="100" w:line="240"/>
               <w:ind w:left="100" w:right="100" w:firstLine="0" w:firstLineChars="0"/>
             </w:pPr>
-            <w:r xmlns:w="http://schemas.openxmlformats.org/wordprocessingml/2006/main" xmlns:wp="http://schemas.openxmlformats.org/drawingml/2006/wordprocessingDrawing" xmlns:r="http://schemas.openxmlformats.org/officeDocument/2006/relationships" xmlns:w14="http://schemas.microsoft.com/office/word/2010/wordml">
+            <w:r>
               <w:rPr>
                 <w:rFonts w:ascii="Arial" w:hAnsi="Arial" w:eastAsia="Arial" w:cs="Arial"/>
                 <w:i w:val="false"/>
@@ -6634,7 +6718,7 @@
               <w:spacing w:after="100" w:before="100" w:line="240"/>
               <w:ind w:left="100" w:right="100" w:firstLine="0" w:firstLineChars="0"/>
             </w:pPr>
-            <w:r xmlns:w="http://schemas.openxmlformats.org/wordprocessingml/2006/main" xmlns:wp="http://schemas.openxmlformats.org/drawingml/2006/wordprocessingDrawing" xmlns:r="http://schemas.openxmlformats.org/officeDocument/2006/relationships" xmlns:w14="http://schemas.microsoft.com/office/word/2010/wordml">
+            <w:r>
               <w:rPr>
                 <w:rFonts w:ascii="Arial" w:hAnsi="Arial" w:eastAsia="Arial" w:cs="Arial"/>
                 <w:i w:val="false"/>
@@ -6685,7 +6769,7 @@
               <w:spacing w:after="100" w:before="100" w:line="240"/>
               <w:ind w:left="100" w:right="100" w:firstLine="0" w:firstLineChars="0"/>
             </w:pPr>
-            <w:r xmlns:w="http://schemas.openxmlformats.org/wordprocessingml/2006/main" xmlns:wp="http://schemas.openxmlformats.org/drawingml/2006/wordprocessingDrawing" xmlns:r="http://schemas.openxmlformats.org/officeDocument/2006/relationships" xmlns:w14="http://schemas.microsoft.com/office/word/2010/wordml">
+            <w:r>
               <w:rPr>
                 <w:rFonts w:ascii="Arial" w:hAnsi="Arial" w:eastAsia="Arial" w:cs="Arial"/>
                 <w:i w:val="false"/>
@@ -6697,7 +6781,7 @@
               </w:rPr>
               <w:t xml:space="preserve">I_72hrsS1</w:t>
             </w:r>
-            <w:r xmlns:w="http://schemas.openxmlformats.org/wordprocessingml/2006/main" xmlns:wp="http://schemas.openxmlformats.org/drawingml/2006/wordprocessingDrawing" xmlns:r="http://schemas.openxmlformats.org/officeDocument/2006/relationships" xmlns:w14="http://schemas.microsoft.com/office/word/2010/wordml">
+            <w:r>
               <w:rPr>
                 <w:rFonts w:ascii="Arial" w:hAnsi="Arial" w:eastAsia="Arial" w:cs="Arial"/>
                 <w:i w:val="false"/>
@@ -6742,7 +6826,7 @@
               <w:spacing w:after="100" w:before="100" w:line="240"/>
               <w:ind w:left="100" w:right="100" w:firstLine="0" w:firstLineChars="0"/>
             </w:pPr>
-            <w:r xmlns:w="http://schemas.openxmlformats.org/wordprocessingml/2006/main" xmlns:wp="http://schemas.openxmlformats.org/drawingml/2006/wordprocessingDrawing" xmlns:r="http://schemas.openxmlformats.org/officeDocument/2006/relationships" xmlns:w14="http://schemas.microsoft.com/office/word/2010/wordml">
+            <w:r>
               <w:rPr>
                 <w:rFonts w:ascii="Arial" w:hAnsi="Arial" w:eastAsia="Arial" w:cs="Arial"/>
                 <w:i w:val="false"/>
@@ -6786,7 +6870,7 @@
               <w:spacing w:after="100" w:before="100" w:line="240"/>
               <w:ind w:left="100" w:right="100" w:firstLine="0" w:firstLineChars="0"/>
             </w:pPr>
-            <w:r xmlns:w="http://schemas.openxmlformats.org/wordprocessingml/2006/main" xmlns:wp="http://schemas.openxmlformats.org/drawingml/2006/wordprocessingDrawing" xmlns:r="http://schemas.openxmlformats.org/officeDocument/2006/relationships" xmlns:w14="http://schemas.microsoft.com/office/word/2010/wordml">
+            <w:r>
               <w:rPr>
                 <w:rFonts w:ascii="Arial" w:hAnsi="Arial" w:eastAsia="Arial" w:cs="Arial"/>
                 <w:i w:val="false"/>
@@ -6830,7 +6914,7 @@
               <w:spacing w:after="100" w:before="100" w:line="240"/>
               <w:ind w:left="100" w:right="100" w:firstLine="0" w:firstLineChars="0"/>
             </w:pPr>
-            <w:r xmlns:w="http://schemas.openxmlformats.org/wordprocessingml/2006/main" xmlns:wp="http://schemas.openxmlformats.org/drawingml/2006/wordprocessingDrawing" xmlns:r="http://schemas.openxmlformats.org/officeDocument/2006/relationships" xmlns:w14="http://schemas.microsoft.com/office/word/2010/wordml">
+            <w:r>
               <w:rPr>
                 <w:rFonts w:ascii="Arial" w:hAnsi="Arial" w:eastAsia="Arial" w:cs="Arial"/>
                 <w:i w:val="false"/>
@@ -6874,7 +6958,7 @@
               <w:spacing w:after="100" w:before="100" w:line="240"/>
               <w:ind w:left="100" w:right="100" w:firstLine="0" w:firstLineChars="0"/>
             </w:pPr>
-            <w:r xmlns:w="http://schemas.openxmlformats.org/wordprocessingml/2006/main" xmlns:wp="http://schemas.openxmlformats.org/drawingml/2006/wordprocessingDrawing" xmlns:r="http://schemas.openxmlformats.org/officeDocument/2006/relationships" xmlns:w14="http://schemas.microsoft.com/office/word/2010/wordml">
+            <w:r>
               <w:rPr>
                 <w:rFonts w:ascii="Arial" w:hAnsi="Arial" w:eastAsia="Arial" w:cs="Arial"/>
                 <w:i w:val="false"/>
@@ -6918,7 +7002,7 @@
               <w:spacing w:after="100" w:before="100" w:line="240"/>
               <w:ind w:left="100" w:right="100" w:firstLine="0" w:firstLineChars="0"/>
             </w:pPr>
-            <w:r xmlns:w="http://schemas.openxmlformats.org/wordprocessingml/2006/main" xmlns:wp="http://schemas.openxmlformats.org/drawingml/2006/wordprocessingDrawing" xmlns:r="http://schemas.openxmlformats.org/officeDocument/2006/relationships" xmlns:w14="http://schemas.microsoft.com/office/word/2010/wordml">
+            <w:r>
               <w:rPr>
                 <w:rFonts w:ascii="Arial" w:hAnsi="Arial" w:eastAsia="Arial" w:cs="Arial"/>
                 <w:i w:val="false"/>
@@ -6962,7 +7046,7 @@
               <w:spacing w:after="100" w:before="100" w:line="240"/>
               <w:ind w:left="100" w:right="100" w:firstLine="0" w:firstLineChars="0"/>
             </w:pPr>
-            <w:r xmlns:w="http://schemas.openxmlformats.org/wordprocessingml/2006/main" xmlns:wp="http://schemas.openxmlformats.org/drawingml/2006/wordprocessingDrawing" xmlns:r="http://schemas.openxmlformats.org/officeDocument/2006/relationships" xmlns:w14="http://schemas.microsoft.com/office/word/2010/wordml">
+            <w:r>
               <w:rPr>
                 <w:rFonts w:ascii="Arial" w:hAnsi="Arial" w:eastAsia="Arial" w:cs="Arial"/>
                 <w:i w:val="false"/>
@@ -7006,7 +7090,7 @@
               <w:spacing w:after="100" w:before="100" w:line="240"/>
               <w:ind w:left="100" w:right="100" w:firstLine="0" w:firstLineChars="0"/>
             </w:pPr>
-            <w:r xmlns:w="http://schemas.openxmlformats.org/wordprocessingml/2006/main" xmlns:wp="http://schemas.openxmlformats.org/drawingml/2006/wordprocessingDrawing" xmlns:r="http://schemas.openxmlformats.org/officeDocument/2006/relationships" xmlns:w14="http://schemas.microsoft.com/office/word/2010/wordml">
+            <w:r>
               <w:rPr>
                 <w:rFonts w:ascii="Arial" w:hAnsi="Arial" w:eastAsia="Arial" w:cs="Arial"/>
                 <w:i w:val="false"/>
@@ -7050,7 +7134,7 @@
               <w:spacing w:after="100" w:before="100" w:line="240"/>
               <w:ind w:left="100" w:right="100" w:firstLine="0" w:firstLineChars="0"/>
             </w:pPr>
-            <w:r xmlns:w="http://schemas.openxmlformats.org/wordprocessingml/2006/main" xmlns:wp="http://schemas.openxmlformats.org/drawingml/2006/wordprocessingDrawing" xmlns:r="http://schemas.openxmlformats.org/officeDocument/2006/relationships" xmlns:w14="http://schemas.microsoft.com/office/word/2010/wordml">
+            <w:r>
               <w:rPr>
                 <w:rFonts w:ascii="Arial" w:hAnsi="Arial" w:eastAsia="Arial" w:cs="Arial"/>
                 <w:i w:val="false"/>
@@ -7101,7 +7185,7 @@
               <w:spacing w:after="100" w:before="100" w:line="240"/>
               <w:ind w:left="100" w:right="100" w:firstLine="0" w:firstLineChars="0"/>
             </w:pPr>
-            <w:r xmlns:w="http://schemas.openxmlformats.org/wordprocessingml/2006/main" xmlns:wp="http://schemas.openxmlformats.org/drawingml/2006/wordprocessingDrawing" xmlns:r="http://schemas.openxmlformats.org/officeDocument/2006/relationships" xmlns:w14="http://schemas.microsoft.com/office/word/2010/wordml">
+            <w:r>
               <w:rPr>
                 <w:rFonts w:ascii="Arial" w:hAnsi="Arial" w:eastAsia="Arial" w:cs="Arial"/>
                 <w:i w:val="false"/>
@@ -7113,7 +7197,7 @@
               </w:rPr>
               <w:t xml:space="preserve">I_72hrsS2</w:t>
             </w:r>
-            <w:r xmlns:w="http://schemas.openxmlformats.org/wordprocessingml/2006/main" xmlns:wp="http://schemas.openxmlformats.org/drawingml/2006/wordprocessingDrawing" xmlns:r="http://schemas.openxmlformats.org/officeDocument/2006/relationships" xmlns:w14="http://schemas.microsoft.com/office/word/2010/wordml">
+            <w:r>
               <w:rPr>
                 <w:rFonts w:ascii="Arial" w:hAnsi="Arial" w:eastAsia="Arial" w:cs="Arial"/>
                 <w:i w:val="false"/>
@@ -7158,7 +7242,7 @@
               <w:spacing w:after="100" w:before="100" w:line="240"/>
               <w:ind w:left="100" w:right="100" w:firstLine="0" w:firstLineChars="0"/>
             </w:pPr>
-            <w:r xmlns:w="http://schemas.openxmlformats.org/wordprocessingml/2006/main" xmlns:wp="http://schemas.openxmlformats.org/drawingml/2006/wordprocessingDrawing" xmlns:r="http://schemas.openxmlformats.org/officeDocument/2006/relationships" xmlns:w14="http://schemas.microsoft.com/office/word/2010/wordml">
+            <w:r>
               <w:rPr>
                 <w:rFonts w:ascii="Arial" w:hAnsi="Arial" w:eastAsia="Arial" w:cs="Arial"/>
                 <w:i w:val="false"/>
@@ -7202,7 +7286,7 @@
               <w:spacing w:after="100" w:before="100" w:line="240"/>
               <w:ind w:left="100" w:right="100" w:firstLine="0" w:firstLineChars="0"/>
             </w:pPr>
-            <w:r xmlns:w="http://schemas.openxmlformats.org/wordprocessingml/2006/main" xmlns:wp="http://schemas.openxmlformats.org/drawingml/2006/wordprocessingDrawing" xmlns:r="http://schemas.openxmlformats.org/officeDocument/2006/relationships" xmlns:w14="http://schemas.microsoft.com/office/word/2010/wordml">
+            <w:r>
               <w:rPr>
                 <w:rFonts w:ascii="Arial" w:hAnsi="Arial" w:eastAsia="Arial" w:cs="Arial"/>
                 <w:i w:val="false"/>
@@ -7246,7 +7330,7 @@
               <w:spacing w:after="100" w:before="100" w:line="240"/>
               <w:ind w:left="100" w:right="100" w:firstLine="0" w:firstLineChars="0"/>
             </w:pPr>
-            <w:r xmlns:w="http://schemas.openxmlformats.org/wordprocessingml/2006/main" xmlns:wp="http://schemas.openxmlformats.org/drawingml/2006/wordprocessingDrawing" xmlns:r="http://schemas.openxmlformats.org/officeDocument/2006/relationships" xmlns:w14="http://schemas.microsoft.com/office/word/2010/wordml">
+            <w:r>
               <w:rPr>
                 <w:rFonts w:ascii="Arial" w:hAnsi="Arial" w:eastAsia="Arial" w:cs="Arial"/>
                 <w:i w:val="false"/>
@@ -7290,7 +7374,7 @@
               <w:spacing w:after="100" w:before="100" w:line="240"/>
               <w:ind w:left="100" w:right="100" w:firstLine="0" w:firstLineChars="0"/>
             </w:pPr>
-            <w:r xmlns:w="http://schemas.openxmlformats.org/wordprocessingml/2006/main" xmlns:wp="http://schemas.openxmlformats.org/drawingml/2006/wordprocessingDrawing" xmlns:r="http://schemas.openxmlformats.org/officeDocument/2006/relationships" xmlns:w14="http://schemas.microsoft.com/office/word/2010/wordml">
+            <w:r>
               <w:rPr>
                 <w:rFonts w:ascii="Arial" w:hAnsi="Arial" w:eastAsia="Arial" w:cs="Arial"/>
                 <w:i w:val="false"/>
@@ -7334,7 +7418,7 @@
               <w:spacing w:after="100" w:before="100" w:line="240"/>
               <w:ind w:left="100" w:right="100" w:firstLine="0" w:firstLineChars="0"/>
             </w:pPr>
-            <w:r xmlns:w="http://schemas.openxmlformats.org/wordprocessingml/2006/main" xmlns:wp="http://schemas.openxmlformats.org/drawingml/2006/wordprocessingDrawing" xmlns:r="http://schemas.openxmlformats.org/officeDocument/2006/relationships" xmlns:w14="http://schemas.microsoft.com/office/word/2010/wordml">
+            <w:r>
               <w:rPr>
                 <w:rFonts w:ascii="Arial" w:hAnsi="Arial" w:eastAsia="Arial" w:cs="Arial"/>
                 <w:i w:val="false"/>
@@ -7378,7 +7462,7 @@
               <w:spacing w:after="100" w:before="100" w:line="240"/>
               <w:ind w:left="100" w:right="100" w:firstLine="0" w:firstLineChars="0"/>
             </w:pPr>
-            <w:r xmlns:w="http://schemas.openxmlformats.org/wordprocessingml/2006/main" xmlns:wp="http://schemas.openxmlformats.org/drawingml/2006/wordprocessingDrawing" xmlns:r="http://schemas.openxmlformats.org/officeDocument/2006/relationships" xmlns:w14="http://schemas.microsoft.com/office/word/2010/wordml">
+            <w:r>
               <w:rPr>
                 <w:rFonts w:ascii="Arial" w:hAnsi="Arial" w:eastAsia="Arial" w:cs="Arial"/>
                 <w:i w:val="false"/>
@@ -7422,7 +7506,7 @@
               <w:spacing w:after="100" w:before="100" w:line="240"/>
               <w:ind w:left="100" w:right="100" w:firstLine="0" w:firstLineChars="0"/>
             </w:pPr>
-            <w:r xmlns:w="http://schemas.openxmlformats.org/wordprocessingml/2006/main" xmlns:wp="http://schemas.openxmlformats.org/drawingml/2006/wordprocessingDrawing" xmlns:r="http://schemas.openxmlformats.org/officeDocument/2006/relationships" xmlns:w14="http://schemas.microsoft.com/office/word/2010/wordml">
+            <w:r>
               <w:rPr>
                 <w:rFonts w:ascii="Arial" w:hAnsi="Arial" w:eastAsia="Arial" w:cs="Arial"/>
                 <w:i w:val="false"/>
@@ -7466,7 +7550,7 @@
               <w:spacing w:after="100" w:before="100" w:line="240"/>
               <w:ind w:left="100" w:right="100" w:firstLine="0" w:firstLineChars="0"/>
             </w:pPr>
-            <w:r xmlns:w="http://schemas.openxmlformats.org/wordprocessingml/2006/main" xmlns:wp="http://schemas.openxmlformats.org/drawingml/2006/wordprocessingDrawing" xmlns:r="http://schemas.openxmlformats.org/officeDocument/2006/relationships" xmlns:w14="http://schemas.microsoft.com/office/word/2010/wordml">
+            <w:r>
               <w:rPr>
                 <w:rFonts w:ascii="Arial" w:hAnsi="Arial" w:eastAsia="Arial" w:cs="Arial"/>
                 <w:i w:val="false"/>
@@ -7517,7 +7601,7 @@
               <w:spacing w:after="100" w:before="100" w:line="240"/>
               <w:ind w:left="100" w:right="100" w:firstLine="0" w:firstLineChars="0"/>
             </w:pPr>
-            <w:r xmlns:w="http://schemas.openxmlformats.org/wordprocessingml/2006/main" xmlns:wp="http://schemas.openxmlformats.org/drawingml/2006/wordprocessingDrawing" xmlns:r="http://schemas.openxmlformats.org/officeDocument/2006/relationships" xmlns:w14="http://schemas.microsoft.com/office/word/2010/wordml">
+            <w:r>
               <w:rPr>
                 <w:rFonts w:ascii="Arial" w:hAnsi="Arial" w:eastAsia="Arial" w:cs="Arial"/>
                 <w:i w:val="false"/>
@@ -7529,7 +7613,7 @@
               </w:rPr>
               <w:t xml:space="preserve">I_72hrsS3</w:t>
             </w:r>
-            <w:r xmlns:w="http://schemas.openxmlformats.org/wordprocessingml/2006/main" xmlns:wp="http://schemas.openxmlformats.org/drawingml/2006/wordprocessingDrawing" xmlns:r="http://schemas.openxmlformats.org/officeDocument/2006/relationships" xmlns:w14="http://schemas.microsoft.com/office/word/2010/wordml">
+            <w:r>
               <w:rPr>
                 <w:rFonts w:ascii="Arial" w:hAnsi="Arial" w:eastAsia="Arial" w:cs="Arial"/>
                 <w:i w:val="false"/>
@@ -7574,7 +7658,7 @@
               <w:spacing w:after="100" w:before="100" w:line="240"/>
               <w:ind w:left="100" w:right="100" w:firstLine="0" w:firstLineChars="0"/>
             </w:pPr>
-            <w:r xmlns:w="http://schemas.openxmlformats.org/wordprocessingml/2006/main" xmlns:wp="http://schemas.openxmlformats.org/drawingml/2006/wordprocessingDrawing" xmlns:r="http://schemas.openxmlformats.org/officeDocument/2006/relationships" xmlns:w14="http://schemas.microsoft.com/office/word/2010/wordml">
+            <w:r>
               <w:rPr>
                 <w:rFonts w:ascii="Arial" w:hAnsi="Arial" w:eastAsia="Arial" w:cs="Arial"/>
                 <w:i w:val="false"/>
@@ -7618,7 +7702,7 @@
               <w:spacing w:after="100" w:before="100" w:line="240"/>
               <w:ind w:left="100" w:right="100" w:firstLine="0" w:firstLineChars="0"/>
             </w:pPr>
-            <w:r xmlns:w="http://schemas.openxmlformats.org/wordprocessingml/2006/main" xmlns:wp="http://schemas.openxmlformats.org/drawingml/2006/wordprocessingDrawing" xmlns:r="http://schemas.openxmlformats.org/officeDocument/2006/relationships" xmlns:w14="http://schemas.microsoft.com/office/word/2010/wordml">
+            <w:r>
               <w:rPr>
                 <w:rFonts w:ascii="Arial" w:hAnsi="Arial" w:eastAsia="Arial" w:cs="Arial"/>
                 <w:i w:val="false"/>
@@ -7662,7 +7746,7 @@
               <w:spacing w:after="100" w:before="100" w:line="240"/>
               <w:ind w:left="100" w:right="100" w:firstLine="0" w:firstLineChars="0"/>
             </w:pPr>
-            <w:r xmlns:w="http://schemas.openxmlformats.org/wordprocessingml/2006/main" xmlns:wp="http://schemas.openxmlformats.org/drawingml/2006/wordprocessingDrawing" xmlns:r="http://schemas.openxmlformats.org/officeDocument/2006/relationships" xmlns:w14="http://schemas.microsoft.com/office/word/2010/wordml">
+            <w:r>
               <w:rPr>
                 <w:rFonts w:ascii="Arial" w:hAnsi="Arial" w:eastAsia="Arial" w:cs="Arial"/>
                 <w:i w:val="false"/>
@@ -7706,7 +7790,7 @@
               <w:spacing w:after="100" w:before="100" w:line="240"/>
               <w:ind w:left="100" w:right="100" w:firstLine="0" w:firstLineChars="0"/>
             </w:pPr>
-            <w:r xmlns:w="http://schemas.openxmlformats.org/wordprocessingml/2006/main" xmlns:wp="http://schemas.openxmlformats.org/drawingml/2006/wordprocessingDrawing" xmlns:r="http://schemas.openxmlformats.org/officeDocument/2006/relationships" xmlns:w14="http://schemas.microsoft.com/office/word/2010/wordml">
+            <w:r>
               <w:rPr>
                 <w:rFonts w:ascii="Arial" w:hAnsi="Arial" w:eastAsia="Arial" w:cs="Arial"/>
                 <w:i w:val="false"/>
@@ -7750,7 +7834,7 @@
               <w:spacing w:after="100" w:before="100" w:line="240"/>
               <w:ind w:left="100" w:right="100" w:firstLine="0" w:firstLineChars="0"/>
             </w:pPr>
-            <w:r xmlns:w="http://schemas.openxmlformats.org/wordprocessingml/2006/main" xmlns:wp="http://schemas.openxmlformats.org/drawingml/2006/wordprocessingDrawing" xmlns:r="http://schemas.openxmlformats.org/officeDocument/2006/relationships" xmlns:w14="http://schemas.microsoft.com/office/word/2010/wordml">
+            <w:r>
               <w:rPr>
                 <w:rFonts w:ascii="Arial" w:hAnsi="Arial" w:eastAsia="Arial" w:cs="Arial"/>
                 <w:i w:val="false"/>
@@ -7794,7 +7878,7 @@
               <w:spacing w:after="100" w:before="100" w:line="240"/>
               <w:ind w:left="100" w:right="100" w:firstLine="0" w:firstLineChars="0"/>
             </w:pPr>
-            <w:r xmlns:w="http://schemas.openxmlformats.org/wordprocessingml/2006/main" xmlns:wp="http://schemas.openxmlformats.org/drawingml/2006/wordprocessingDrawing" xmlns:r="http://schemas.openxmlformats.org/officeDocument/2006/relationships" xmlns:w14="http://schemas.microsoft.com/office/word/2010/wordml">
+            <w:r>
               <w:rPr>
                 <w:rFonts w:ascii="Arial" w:hAnsi="Arial" w:eastAsia="Arial" w:cs="Arial"/>
                 <w:i w:val="false"/>
@@ -7838,7 +7922,7 @@
               <w:spacing w:after="100" w:before="100" w:line="240"/>
               <w:ind w:left="100" w:right="100" w:firstLine="0" w:firstLineChars="0"/>
             </w:pPr>
-            <w:r xmlns:w="http://schemas.openxmlformats.org/wordprocessingml/2006/main" xmlns:wp="http://schemas.openxmlformats.org/drawingml/2006/wordprocessingDrawing" xmlns:r="http://schemas.openxmlformats.org/officeDocument/2006/relationships" xmlns:w14="http://schemas.microsoft.com/office/word/2010/wordml">
+            <w:r>
               <w:rPr>
                 <w:rFonts w:ascii="Arial" w:hAnsi="Arial" w:eastAsia="Arial" w:cs="Arial"/>
                 <w:i w:val="false"/>
@@ -7882,7 +7966,7 @@
               <w:spacing w:after="100" w:before="100" w:line="240"/>
               <w:ind w:left="100" w:right="100" w:firstLine="0" w:firstLineChars="0"/>
             </w:pPr>
-            <w:r xmlns:w="http://schemas.openxmlformats.org/wordprocessingml/2006/main" xmlns:wp="http://schemas.openxmlformats.org/drawingml/2006/wordprocessingDrawing" xmlns:r="http://schemas.openxmlformats.org/officeDocument/2006/relationships" xmlns:w14="http://schemas.microsoft.com/office/word/2010/wordml">
+            <w:r>
               <w:rPr>
                 <w:rFonts w:ascii="Arial" w:hAnsi="Arial" w:eastAsia="Arial" w:cs="Arial"/>
                 <w:i w:val="false"/>
@@ -7933,7 +8017,7 @@
               <w:spacing w:after="100" w:before="100" w:line="240"/>
               <w:ind w:left="100" w:right="100" w:firstLine="0" w:firstLineChars="0"/>
             </w:pPr>
-            <w:r xmlns:w="http://schemas.openxmlformats.org/wordprocessingml/2006/main" xmlns:wp="http://schemas.openxmlformats.org/drawingml/2006/wordprocessingDrawing" xmlns:r="http://schemas.openxmlformats.org/officeDocument/2006/relationships" xmlns:w14="http://schemas.microsoft.com/office/word/2010/wordml">
+            <w:r>
               <w:rPr>
                 <w:rFonts w:ascii="Arial" w:hAnsi="Arial" w:eastAsia="Arial" w:cs="Arial"/>
                 <w:i w:val="false"/>
@@ -7945,7 +8029,7 @@
               </w:rPr>
               <w:t xml:space="preserve">U_12hrsN1</w:t>
             </w:r>
-            <w:r xmlns:w="http://schemas.openxmlformats.org/wordprocessingml/2006/main" xmlns:wp="http://schemas.openxmlformats.org/drawingml/2006/wordprocessingDrawing" xmlns:r="http://schemas.openxmlformats.org/officeDocument/2006/relationships" xmlns:w14="http://schemas.microsoft.com/office/word/2010/wordml">
+            <w:r>
               <w:rPr>
                 <w:rFonts w:ascii="Arial" w:hAnsi="Arial" w:eastAsia="Arial" w:cs="Arial"/>
                 <w:i w:val="false"/>
@@ -7990,7 +8074,7 @@
               <w:spacing w:after="100" w:before="100" w:line="240"/>
               <w:ind w:left="100" w:right="100" w:firstLine="0" w:firstLineChars="0"/>
             </w:pPr>
-            <w:r xmlns:w="http://schemas.openxmlformats.org/wordprocessingml/2006/main" xmlns:wp="http://schemas.openxmlformats.org/drawingml/2006/wordprocessingDrawing" xmlns:r="http://schemas.openxmlformats.org/officeDocument/2006/relationships" xmlns:w14="http://schemas.microsoft.com/office/word/2010/wordml">
+            <w:r>
               <w:rPr>
                 <w:rFonts w:ascii="Arial" w:hAnsi="Arial" w:eastAsia="Arial" w:cs="Arial"/>
                 <w:i w:val="false"/>
@@ -8034,7 +8118,7 @@
               <w:spacing w:after="100" w:before="100" w:line="240"/>
               <w:ind w:left="100" w:right="100" w:firstLine="0" w:firstLineChars="0"/>
             </w:pPr>
-            <w:r xmlns:w="http://schemas.openxmlformats.org/wordprocessingml/2006/main" xmlns:wp="http://schemas.openxmlformats.org/drawingml/2006/wordprocessingDrawing" xmlns:r="http://schemas.openxmlformats.org/officeDocument/2006/relationships" xmlns:w14="http://schemas.microsoft.com/office/word/2010/wordml">
+            <w:r>
               <w:rPr>
                 <w:rFonts w:ascii="Arial" w:hAnsi="Arial" w:eastAsia="Arial" w:cs="Arial"/>
                 <w:i w:val="false"/>
@@ -8078,7 +8162,7 @@
               <w:spacing w:after="100" w:before="100" w:line="240"/>
               <w:ind w:left="100" w:right="100" w:firstLine="0" w:firstLineChars="0"/>
             </w:pPr>
-            <w:r xmlns:w="http://schemas.openxmlformats.org/wordprocessingml/2006/main" xmlns:wp="http://schemas.openxmlformats.org/drawingml/2006/wordprocessingDrawing" xmlns:r="http://schemas.openxmlformats.org/officeDocument/2006/relationships" xmlns:w14="http://schemas.microsoft.com/office/word/2010/wordml">
+            <w:r>
               <w:rPr>
                 <w:rFonts w:ascii="Arial" w:hAnsi="Arial" w:eastAsia="Arial" w:cs="Arial"/>
                 <w:i w:val="false"/>
@@ -8122,7 +8206,7 @@
               <w:spacing w:after="100" w:before="100" w:line="240"/>
               <w:ind w:left="100" w:right="100" w:firstLine="0" w:firstLineChars="0"/>
             </w:pPr>
-            <w:r xmlns:w="http://schemas.openxmlformats.org/wordprocessingml/2006/main" xmlns:wp="http://schemas.openxmlformats.org/drawingml/2006/wordprocessingDrawing" xmlns:r="http://schemas.openxmlformats.org/officeDocument/2006/relationships" xmlns:w14="http://schemas.microsoft.com/office/word/2010/wordml">
+            <w:r>
               <w:rPr>
                 <w:rFonts w:ascii="Arial" w:hAnsi="Arial" w:eastAsia="Arial" w:cs="Arial"/>
                 <w:i w:val="false"/>
@@ -8166,7 +8250,7 @@
               <w:spacing w:after="100" w:before="100" w:line="240"/>
               <w:ind w:left="100" w:right="100" w:firstLine="0" w:firstLineChars="0"/>
             </w:pPr>
-            <w:r xmlns:w="http://schemas.openxmlformats.org/wordprocessingml/2006/main" xmlns:wp="http://schemas.openxmlformats.org/drawingml/2006/wordprocessingDrawing" xmlns:r="http://schemas.openxmlformats.org/officeDocument/2006/relationships" xmlns:w14="http://schemas.microsoft.com/office/word/2010/wordml">
+            <w:r>
               <w:rPr>
                 <w:rFonts w:ascii="Arial" w:hAnsi="Arial" w:eastAsia="Arial" w:cs="Arial"/>
                 <w:i w:val="false"/>
@@ -8210,7 +8294,7 @@
               <w:spacing w:after="100" w:before="100" w:line="240"/>
               <w:ind w:left="100" w:right="100" w:firstLine="0" w:firstLineChars="0"/>
             </w:pPr>
-            <w:r xmlns:w="http://schemas.openxmlformats.org/wordprocessingml/2006/main" xmlns:wp="http://schemas.openxmlformats.org/drawingml/2006/wordprocessingDrawing" xmlns:r="http://schemas.openxmlformats.org/officeDocument/2006/relationships" xmlns:w14="http://schemas.microsoft.com/office/word/2010/wordml">
+            <w:r>
               <w:rPr>
                 <w:rFonts w:ascii="Arial" w:hAnsi="Arial" w:eastAsia="Arial" w:cs="Arial"/>
                 <w:i w:val="false"/>
@@ -8254,7 +8338,7 @@
               <w:spacing w:after="100" w:before="100" w:line="240"/>
               <w:ind w:left="100" w:right="100" w:firstLine="0" w:firstLineChars="0"/>
             </w:pPr>
-            <w:r xmlns:w="http://schemas.openxmlformats.org/wordprocessingml/2006/main" xmlns:wp="http://schemas.openxmlformats.org/drawingml/2006/wordprocessingDrawing" xmlns:r="http://schemas.openxmlformats.org/officeDocument/2006/relationships" xmlns:w14="http://schemas.microsoft.com/office/word/2010/wordml">
+            <w:r>
               <w:rPr>
                 <w:rFonts w:ascii="Arial" w:hAnsi="Arial" w:eastAsia="Arial" w:cs="Arial"/>
                 <w:i w:val="false"/>
@@ -8298,7 +8382,7 @@
               <w:spacing w:after="100" w:before="100" w:line="240"/>
               <w:ind w:left="100" w:right="100" w:firstLine="0" w:firstLineChars="0"/>
             </w:pPr>
-            <w:r xmlns:w="http://schemas.openxmlformats.org/wordprocessingml/2006/main" xmlns:wp="http://schemas.openxmlformats.org/drawingml/2006/wordprocessingDrawing" xmlns:r="http://schemas.openxmlformats.org/officeDocument/2006/relationships" xmlns:w14="http://schemas.microsoft.com/office/word/2010/wordml">
+            <w:r>
               <w:rPr>
                 <w:rFonts w:ascii="Arial" w:hAnsi="Arial" w:eastAsia="Arial" w:cs="Arial"/>
                 <w:i w:val="false"/>
@@ -8349,7 +8433,7 @@
               <w:spacing w:after="100" w:before="100" w:line="240"/>
               <w:ind w:left="100" w:right="100" w:firstLine="0" w:firstLineChars="0"/>
             </w:pPr>
-            <w:r xmlns:w="http://schemas.openxmlformats.org/wordprocessingml/2006/main" xmlns:wp="http://schemas.openxmlformats.org/drawingml/2006/wordprocessingDrawing" xmlns:r="http://schemas.openxmlformats.org/officeDocument/2006/relationships" xmlns:w14="http://schemas.microsoft.com/office/word/2010/wordml">
+            <w:r>
               <w:rPr>
                 <w:rFonts w:ascii="Arial" w:hAnsi="Arial" w:eastAsia="Arial" w:cs="Arial"/>
                 <w:i w:val="false"/>
@@ -8361,7 +8445,7 @@
               </w:rPr>
               <w:t xml:space="preserve">U_12hrsN2</w:t>
             </w:r>
-            <w:r xmlns:w="http://schemas.openxmlformats.org/wordprocessingml/2006/main" xmlns:wp="http://schemas.openxmlformats.org/drawingml/2006/wordprocessingDrawing" xmlns:r="http://schemas.openxmlformats.org/officeDocument/2006/relationships" xmlns:w14="http://schemas.microsoft.com/office/word/2010/wordml">
+            <w:r>
               <w:rPr>
                 <w:rFonts w:ascii="Arial" w:hAnsi="Arial" w:eastAsia="Arial" w:cs="Arial"/>
                 <w:i w:val="false"/>
@@ -8406,7 +8490,7 @@
               <w:spacing w:after="100" w:before="100" w:line="240"/>
               <w:ind w:left="100" w:right="100" w:firstLine="0" w:firstLineChars="0"/>
             </w:pPr>
-            <w:r xmlns:w="http://schemas.openxmlformats.org/wordprocessingml/2006/main" xmlns:wp="http://schemas.openxmlformats.org/drawingml/2006/wordprocessingDrawing" xmlns:r="http://schemas.openxmlformats.org/officeDocument/2006/relationships" xmlns:w14="http://schemas.microsoft.com/office/word/2010/wordml">
+            <w:r>
               <w:rPr>
                 <w:rFonts w:ascii="Arial" w:hAnsi="Arial" w:eastAsia="Arial" w:cs="Arial"/>
                 <w:i w:val="false"/>
@@ -8450,7 +8534,7 @@
               <w:spacing w:after="100" w:before="100" w:line="240"/>
               <w:ind w:left="100" w:right="100" w:firstLine="0" w:firstLineChars="0"/>
             </w:pPr>
-            <w:r xmlns:w="http://schemas.openxmlformats.org/wordprocessingml/2006/main" xmlns:wp="http://schemas.openxmlformats.org/drawingml/2006/wordprocessingDrawing" xmlns:r="http://schemas.openxmlformats.org/officeDocument/2006/relationships" xmlns:w14="http://schemas.microsoft.com/office/word/2010/wordml">
+            <w:r>
               <w:rPr>
                 <w:rFonts w:ascii="Arial" w:hAnsi="Arial" w:eastAsia="Arial" w:cs="Arial"/>
                 <w:i w:val="false"/>
@@ -8494,7 +8578,7 @@
               <w:spacing w:after="100" w:before="100" w:line="240"/>
               <w:ind w:left="100" w:right="100" w:firstLine="0" w:firstLineChars="0"/>
             </w:pPr>
-            <w:r xmlns:w="http://schemas.openxmlformats.org/wordprocessingml/2006/main" xmlns:wp="http://schemas.openxmlformats.org/drawingml/2006/wordprocessingDrawing" xmlns:r="http://schemas.openxmlformats.org/officeDocument/2006/relationships" xmlns:w14="http://schemas.microsoft.com/office/word/2010/wordml">
+            <w:r>
               <w:rPr>
                 <w:rFonts w:ascii="Arial" w:hAnsi="Arial" w:eastAsia="Arial" w:cs="Arial"/>
                 <w:i w:val="false"/>
@@ -8538,7 +8622,7 @@
               <w:spacing w:after="100" w:before="100" w:line="240"/>
               <w:ind w:left="100" w:right="100" w:firstLine="0" w:firstLineChars="0"/>
             </w:pPr>
-            <w:r xmlns:w="http://schemas.openxmlformats.org/wordprocessingml/2006/main" xmlns:wp="http://schemas.openxmlformats.org/drawingml/2006/wordprocessingDrawing" xmlns:r="http://schemas.openxmlformats.org/officeDocument/2006/relationships" xmlns:w14="http://schemas.microsoft.com/office/word/2010/wordml">
+            <w:r>
               <w:rPr>
                 <w:rFonts w:ascii="Arial" w:hAnsi="Arial" w:eastAsia="Arial" w:cs="Arial"/>
                 <w:i w:val="false"/>
@@ -8582,7 +8666,7 @@
               <w:spacing w:after="100" w:before="100" w:line="240"/>
               <w:ind w:left="100" w:right="100" w:firstLine="0" w:firstLineChars="0"/>
             </w:pPr>
-            <w:r xmlns:w="http://schemas.openxmlformats.org/wordprocessingml/2006/main" xmlns:wp="http://schemas.openxmlformats.org/drawingml/2006/wordprocessingDrawing" xmlns:r="http://schemas.openxmlformats.org/officeDocument/2006/relationships" xmlns:w14="http://schemas.microsoft.com/office/word/2010/wordml">
+            <w:r>
               <w:rPr>
                 <w:rFonts w:ascii="Arial" w:hAnsi="Arial" w:eastAsia="Arial" w:cs="Arial"/>
                 <w:i w:val="false"/>
@@ -8626,7 +8710,7 @@
               <w:spacing w:after="100" w:before="100" w:line="240"/>
               <w:ind w:left="100" w:right="100" w:firstLine="0" w:firstLineChars="0"/>
             </w:pPr>
-            <w:r xmlns:w="http://schemas.openxmlformats.org/wordprocessingml/2006/main" xmlns:wp="http://schemas.openxmlformats.org/drawingml/2006/wordprocessingDrawing" xmlns:r="http://schemas.openxmlformats.org/officeDocument/2006/relationships" xmlns:w14="http://schemas.microsoft.com/office/word/2010/wordml">
+            <w:r>
               <w:rPr>
                 <w:rFonts w:ascii="Arial" w:hAnsi="Arial" w:eastAsia="Arial" w:cs="Arial"/>
                 <w:i w:val="false"/>
@@ -8670,7 +8754,7 @@
               <w:spacing w:after="100" w:before="100" w:line="240"/>
               <w:ind w:left="100" w:right="100" w:firstLine="0" w:firstLineChars="0"/>
             </w:pPr>
-            <w:r xmlns:w="http://schemas.openxmlformats.org/wordprocessingml/2006/main" xmlns:wp="http://schemas.openxmlformats.org/drawingml/2006/wordprocessingDrawing" xmlns:r="http://schemas.openxmlformats.org/officeDocument/2006/relationships" xmlns:w14="http://schemas.microsoft.com/office/word/2010/wordml">
+            <w:r>
               <w:rPr>
                 <w:rFonts w:ascii="Arial" w:hAnsi="Arial" w:eastAsia="Arial" w:cs="Arial"/>
                 <w:i w:val="false"/>
@@ -8714,7 +8798,7 @@
               <w:spacing w:after="100" w:before="100" w:line="240"/>
               <w:ind w:left="100" w:right="100" w:firstLine="0" w:firstLineChars="0"/>
             </w:pPr>
-            <w:r xmlns:w="http://schemas.openxmlformats.org/wordprocessingml/2006/main" xmlns:wp="http://schemas.openxmlformats.org/drawingml/2006/wordprocessingDrawing" xmlns:r="http://schemas.openxmlformats.org/officeDocument/2006/relationships" xmlns:w14="http://schemas.microsoft.com/office/word/2010/wordml">
+            <w:r>
               <w:rPr>
                 <w:rFonts w:ascii="Arial" w:hAnsi="Arial" w:eastAsia="Arial" w:cs="Arial"/>
                 <w:i w:val="false"/>
@@ -8765,7 +8849,7 @@
               <w:spacing w:after="100" w:before="100" w:line="240"/>
               <w:ind w:left="100" w:right="100" w:firstLine="0" w:firstLineChars="0"/>
             </w:pPr>
-            <w:r xmlns:w="http://schemas.openxmlformats.org/wordprocessingml/2006/main" xmlns:wp="http://schemas.openxmlformats.org/drawingml/2006/wordprocessingDrawing" xmlns:r="http://schemas.openxmlformats.org/officeDocument/2006/relationships" xmlns:w14="http://schemas.microsoft.com/office/word/2010/wordml">
+            <w:r>
               <w:rPr>
                 <w:rFonts w:ascii="Arial" w:hAnsi="Arial" w:eastAsia="Arial" w:cs="Arial"/>
                 <w:i w:val="false"/>
@@ -8777,7 +8861,7 @@
               </w:rPr>
               <w:t xml:space="preserve">U_24hrsN1</w:t>
             </w:r>
-            <w:r xmlns:w="http://schemas.openxmlformats.org/wordprocessingml/2006/main" xmlns:wp="http://schemas.openxmlformats.org/drawingml/2006/wordprocessingDrawing" xmlns:r="http://schemas.openxmlformats.org/officeDocument/2006/relationships" xmlns:w14="http://schemas.microsoft.com/office/word/2010/wordml">
+            <w:r>
               <w:rPr>
                 <w:rFonts w:ascii="Arial" w:hAnsi="Arial" w:eastAsia="Arial" w:cs="Arial"/>
                 <w:i w:val="false"/>
@@ -8822,7 +8906,7 @@
               <w:spacing w:after="100" w:before="100" w:line="240"/>
               <w:ind w:left="100" w:right="100" w:firstLine="0" w:firstLineChars="0"/>
             </w:pPr>
-            <w:r xmlns:w="http://schemas.openxmlformats.org/wordprocessingml/2006/main" xmlns:wp="http://schemas.openxmlformats.org/drawingml/2006/wordprocessingDrawing" xmlns:r="http://schemas.openxmlformats.org/officeDocument/2006/relationships" xmlns:w14="http://schemas.microsoft.com/office/word/2010/wordml">
+            <w:r>
               <w:rPr>
                 <w:rFonts w:ascii="Arial" w:hAnsi="Arial" w:eastAsia="Arial" w:cs="Arial"/>
                 <w:i w:val="false"/>
@@ -8866,7 +8950,7 @@
               <w:spacing w:after="100" w:before="100" w:line="240"/>
               <w:ind w:left="100" w:right="100" w:firstLine="0" w:firstLineChars="0"/>
             </w:pPr>
-            <w:r xmlns:w="http://schemas.openxmlformats.org/wordprocessingml/2006/main" xmlns:wp="http://schemas.openxmlformats.org/drawingml/2006/wordprocessingDrawing" xmlns:r="http://schemas.openxmlformats.org/officeDocument/2006/relationships" xmlns:w14="http://schemas.microsoft.com/office/word/2010/wordml">
+            <w:r>
               <w:rPr>
                 <w:rFonts w:ascii="Arial" w:hAnsi="Arial" w:eastAsia="Arial" w:cs="Arial"/>
                 <w:i w:val="false"/>
@@ -8910,7 +8994,7 @@
               <w:spacing w:after="100" w:before="100" w:line="240"/>
               <w:ind w:left="100" w:right="100" w:firstLine="0" w:firstLineChars="0"/>
             </w:pPr>
-            <w:r xmlns:w="http://schemas.openxmlformats.org/wordprocessingml/2006/main" xmlns:wp="http://schemas.openxmlformats.org/drawingml/2006/wordprocessingDrawing" xmlns:r="http://schemas.openxmlformats.org/officeDocument/2006/relationships" xmlns:w14="http://schemas.microsoft.com/office/word/2010/wordml">
+            <w:r>
               <w:rPr>
                 <w:rFonts w:ascii="Arial" w:hAnsi="Arial" w:eastAsia="Arial" w:cs="Arial"/>
                 <w:i w:val="false"/>
@@ -8954,7 +9038,7 @@
               <w:spacing w:after="100" w:before="100" w:line="240"/>
               <w:ind w:left="100" w:right="100" w:firstLine="0" w:firstLineChars="0"/>
             </w:pPr>
-            <w:r xmlns:w="http://schemas.openxmlformats.org/wordprocessingml/2006/main" xmlns:wp="http://schemas.openxmlformats.org/drawingml/2006/wordprocessingDrawing" xmlns:r="http://schemas.openxmlformats.org/officeDocument/2006/relationships" xmlns:w14="http://schemas.microsoft.com/office/word/2010/wordml">
+            <w:r>
               <w:rPr>
                 <w:rFonts w:ascii="Arial" w:hAnsi="Arial" w:eastAsia="Arial" w:cs="Arial"/>
                 <w:i w:val="false"/>
@@ -8998,7 +9082,7 @@
               <w:spacing w:after="100" w:before="100" w:line="240"/>
               <w:ind w:left="100" w:right="100" w:firstLine="0" w:firstLineChars="0"/>
             </w:pPr>
-            <w:r xmlns:w="http://schemas.openxmlformats.org/wordprocessingml/2006/main" xmlns:wp="http://schemas.openxmlformats.org/drawingml/2006/wordprocessingDrawing" xmlns:r="http://schemas.openxmlformats.org/officeDocument/2006/relationships" xmlns:w14="http://schemas.microsoft.com/office/word/2010/wordml">
+            <w:r>
               <w:rPr>
                 <w:rFonts w:ascii="Arial" w:hAnsi="Arial" w:eastAsia="Arial" w:cs="Arial"/>
                 <w:i w:val="false"/>
@@ -9042,7 +9126,7 @@
               <w:spacing w:after="100" w:before="100" w:line="240"/>
               <w:ind w:left="100" w:right="100" w:firstLine="0" w:firstLineChars="0"/>
             </w:pPr>
-            <w:r xmlns:w="http://schemas.openxmlformats.org/wordprocessingml/2006/main" xmlns:wp="http://schemas.openxmlformats.org/drawingml/2006/wordprocessingDrawing" xmlns:r="http://schemas.openxmlformats.org/officeDocument/2006/relationships" xmlns:w14="http://schemas.microsoft.com/office/word/2010/wordml">
+            <w:r>
               <w:rPr>
                 <w:rFonts w:ascii="Arial" w:hAnsi="Arial" w:eastAsia="Arial" w:cs="Arial"/>
                 <w:i w:val="false"/>
@@ -9086,7 +9170,7 @@
               <w:spacing w:after="100" w:before="100" w:line="240"/>
               <w:ind w:left="100" w:right="100" w:firstLine="0" w:firstLineChars="0"/>
             </w:pPr>
-            <w:r xmlns:w="http://schemas.openxmlformats.org/wordprocessingml/2006/main" xmlns:wp="http://schemas.openxmlformats.org/drawingml/2006/wordprocessingDrawing" xmlns:r="http://schemas.openxmlformats.org/officeDocument/2006/relationships" xmlns:w14="http://schemas.microsoft.com/office/word/2010/wordml">
+            <w:r>
               <w:rPr>
                 <w:rFonts w:ascii="Arial" w:hAnsi="Arial" w:eastAsia="Arial" w:cs="Arial"/>
                 <w:i w:val="false"/>
@@ -9130,7 +9214,7 @@
               <w:spacing w:after="100" w:before="100" w:line="240"/>
               <w:ind w:left="100" w:right="100" w:firstLine="0" w:firstLineChars="0"/>
             </w:pPr>
-            <w:r xmlns:w="http://schemas.openxmlformats.org/wordprocessingml/2006/main" xmlns:wp="http://schemas.openxmlformats.org/drawingml/2006/wordprocessingDrawing" xmlns:r="http://schemas.openxmlformats.org/officeDocument/2006/relationships" xmlns:w14="http://schemas.microsoft.com/office/word/2010/wordml">
+            <w:r>
               <w:rPr>
                 <w:rFonts w:ascii="Arial" w:hAnsi="Arial" w:eastAsia="Arial" w:cs="Arial"/>
                 <w:i w:val="false"/>
@@ -9181,7 +9265,7 @@
               <w:spacing w:after="100" w:before="100" w:line="240"/>
               <w:ind w:left="100" w:right="100" w:firstLine="0" w:firstLineChars="0"/>
             </w:pPr>
-            <w:r xmlns:w="http://schemas.openxmlformats.org/wordprocessingml/2006/main" xmlns:wp="http://schemas.openxmlformats.org/drawingml/2006/wordprocessingDrawing" xmlns:r="http://schemas.openxmlformats.org/officeDocument/2006/relationships" xmlns:w14="http://schemas.microsoft.com/office/word/2010/wordml">
+            <w:r>
               <w:rPr>
                 <w:rFonts w:ascii="Arial" w:hAnsi="Arial" w:eastAsia="Arial" w:cs="Arial"/>
                 <w:i w:val="false"/>
@@ -9193,7 +9277,7 @@
               </w:rPr>
               <w:t xml:space="preserve">U_24hrsN2</w:t>
             </w:r>
-            <w:r xmlns:w="http://schemas.openxmlformats.org/wordprocessingml/2006/main" xmlns:wp="http://schemas.openxmlformats.org/drawingml/2006/wordprocessingDrawing" xmlns:r="http://schemas.openxmlformats.org/officeDocument/2006/relationships" xmlns:w14="http://schemas.microsoft.com/office/word/2010/wordml">
+            <w:r>
               <w:rPr>
                 <w:rFonts w:ascii="Arial" w:hAnsi="Arial" w:eastAsia="Arial" w:cs="Arial"/>
                 <w:i w:val="false"/>
@@ -9238,7 +9322,7 @@
               <w:spacing w:after="100" w:before="100" w:line="240"/>
               <w:ind w:left="100" w:right="100" w:firstLine="0" w:firstLineChars="0"/>
             </w:pPr>
-            <w:r xmlns:w="http://schemas.openxmlformats.org/wordprocessingml/2006/main" xmlns:wp="http://schemas.openxmlformats.org/drawingml/2006/wordprocessingDrawing" xmlns:r="http://schemas.openxmlformats.org/officeDocument/2006/relationships" xmlns:w14="http://schemas.microsoft.com/office/word/2010/wordml">
+            <w:r>
               <w:rPr>
                 <w:rFonts w:ascii="Arial" w:hAnsi="Arial" w:eastAsia="Arial" w:cs="Arial"/>
                 <w:i w:val="false"/>
@@ -9282,7 +9366,7 @@
               <w:spacing w:after="100" w:before="100" w:line="240"/>
               <w:ind w:left="100" w:right="100" w:firstLine="0" w:firstLineChars="0"/>
             </w:pPr>
-            <w:r xmlns:w="http://schemas.openxmlformats.org/wordprocessingml/2006/main" xmlns:wp="http://schemas.openxmlformats.org/drawingml/2006/wordprocessingDrawing" xmlns:r="http://schemas.openxmlformats.org/officeDocument/2006/relationships" xmlns:w14="http://schemas.microsoft.com/office/word/2010/wordml">
+            <w:r>
               <w:rPr>
                 <w:rFonts w:ascii="Arial" w:hAnsi="Arial" w:eastAsia="Arial" w:cs="Arial"/>
                 <w:i w:val="false"/>
@@ -9326,7 +9410,7 @@
               <w:spacing w:after="100" w:before="100" w:line="240"/>
               <w:ind w:left="100" w:right="100" w:firstLine="0" w:firstLineChars="0"/>
             </w:pPr>
-            <w:r xmlns:w="http://schemas.openxmlformats.org/wordprocessingml/2006/main" xmlns:wp="http://schemas.openxmlformats.org/drawingml/2006/wordprocessingDrawing" xmlns:r="http://schemas.openxmlformats.org/officeDocument/2006/relationships" xmlns:w14="http://schemas.microsoft.com/office/word/2010/wordml">
+            <w:r>
               <w:rPr>
                 <w:rFonts w:ascii="Arial" w:hAnsi="Arial" w:eastAsia="Arial" w:cs="Arial"/>
                 <w:i w:val="false"/>
@@ -9370,7 +9454,7 @@
               <w:spacing w:after="100" w:before="100" w:line="240"/>
               <w:ind w:left="100" w:right="100" w:firstLine="0" w:firstLineChars="0"/>
             </w:pPr>
-            <w:r xmlns:w="http://schemas.openxmlformats.org/wordprocessingml/2006/main" xmlns:wp="http://schemas.openxmlformats.org/drawingml/2006/wordprocessingDrawing" xmlns:r="http://schemas.openxmlformats.org/officeDocument/2006/relationships" xmlns:w14="http://schemas.microsoft.com/office/word/2010/wordml">
+            <w:r>
               <w:rPr>
                 <w:rFonts w:ascii="Arial" w:hAnsi="Arial" w:eastAsia="Arial" w:cs="Arial"/>
                 <w:i w:val="false"/>
@@ -9414,7 +9498,7 @@
               <w:spacing w:after="100" w:before="100" w:line="240"/>
               <w:ind w:left="100" w:right="100" w:firstLine="0" w:firstLineChars="0"/>
             </w:pPr>
-            <w:r xmlns:w="http://schemas.openxmlformats.org/wordprocessingml/2006/main" xmlns:wp="http://schemas.openxmlformats.org/drawingml/2006/wordprocessingDrawing" xmlns:r="http://schemas.openxmlformats.org/officeDocument/2006/relationships" xmlns:w14="http://schemas.microsoft.com/office/word/2010/wordml">
+            <w:r>
               <w:rPr>
                 <w:rFonts w:ascii="Arial" w:hAnsi="Arial" w:eastAsia="Arial" w:cs="Arial"/>
                 <w:i w:val="false"/>
@@ -9458,7 +9542,7 @@
               <w:spacing w:after="100" w:before="100" w:line="240"/>
               <w:ind w:left="100" w:right="100" w:firstLine="0" w:firstLineChars="0"/>
             </w:pPr>
-            <w:r xmlns:w="http://schemas.openxmlformats.org/wordprocessingml/2006/main" xmlns:wp="http://schemas.openxmlformats.org/drawingml/2006/wordprocessingDrawing" xmlns:r="http://schemas.openxmlformats.org/officeDocument/2006/relationships" xmlns:w14="http://schemas.microsoft.com/office/word/2010/wordml">
+            <w:r>
               <w:rPr>
                 <w:rFonts w:ascii="Arial" w:hAnsi="Arial" w:eastAsia="Arial" w:cs="Arial"/>
                 <w:i w:val="false"/>
@@ -9502,7 +9586,7 @@
               <w:spacing w:after="100" w:before="100" w:line="240"/>
               <w:ind w:left="100" w:right="100" w:firstLine="0" w:firstLineChars="0"/>
             </w:pPr>
-            <w:r xmlns:w="http://schemas.openxmlformats.org/wordprocessingml/2006/main" xmlns:wp="http://schemas.openxmlformats.org/drawingml/2006/wordprocessingDrawing" xmlns:r="http://schemas.openxmlformats.org/officeDocument/2006/relationships" xmlns:w14="http://schemas.microsoft.com/office/word/2010/wordml">
+            <w:r>
               <w:rPr>
                 <w:rFonts w:ascii="Arial" w:hAnsi="Arial" w:eastAsia="Arial" w:cs="Arial"/>
                 <w:i w:val="false"/>
@@ -9546,7 +9630,7 @@
               <w:spacing w:after="100" w:before="100" w:line="240"/>
               <w:ind w:left="100" w:right="100" w:firstLine="0" w:firstLineChars="0"/>
             </w:pPr>
-            <w:r xmlns:w="http://schemas.openxmlformats.org/wordprocessingml/2006/main" xmlns:wp="http://schemas.openxmlformats.org/drawingml/2006/wordprocessingDrawing" xmlns:r="http://schemas.openxmlformats.org/officeDocument/2006/relationships" xmlns:w14="http://schemas.microsoft.com/office/word/2010/wordml">
+            <w:r>
               <w:rPr>
                 <w:rFonts w:ascii="Arial" w:hAnsi="Arial" w:eastAsia="Arial" w:cs="Arial"/>
                 <w:i w:val="false"/>
@@ -9597,7 +9681,7 @@
               <w:spacing w:after="100" w:before="100" w:line="240"/>
               <w:ind w:left="100" w:right="100" w:firstLine="0" w:firstLineChars="0"/>
             </w:pPr>
-            <w:r xmlns:w="http://schemas.openxmlformats.org/wordprocessingml/2006/main" xmlns:wp="http://schemas.openxmlformats.org/drawingml/2006/wordprocessingDrawing" xmlns:r="http://schemas.openxmlformats.org/officeDocument/2006/relationships" xmlns:w14="http://schemas.microsoft.com/office/word/2010/wordml">
+            <w:r>
               <w:rPr>
                 <w:rFonts w:ascii="Arial" w:hAnsi="Arial" w:eastAsia="Arial" w:cs="Arial"/>
                 <w:i w:val="false"/>
@@ -9609,7 +9693,7 @@
               </w:rPr>
               <w:t xml:space="preserve">U_4hrsN1</w:t>
             </w:r>
-            <w:r xmlns:w="http://schemas.openxmlformats.org/wordprocessingml/2006/main" xmlns:wp="http://schemas.openxmlformats.org/drawingml/2006/wordprocessingDrawing" xmlns:r="http://schemas.openxmlformats.org/officeDocument/2006/relationships" xmlns:w14="http://schemas.microsoft.com/office/word/2010/wordml">
+            <w:r>
               <w:rPr>
                 <w:rFonts w:ascii="Arial" w:hAnsi="Arial" w:eastAsia="Arial" w:cs="Arial"/>
                 <w:i w:val="false"/>
@@ -9654,7 +9738,7 @@
               <w:spacing w:after="100" w:before="100" w:line="240"/>
               <w:ind w:left="100" w:right="100" w:firstLine="0" w:firstLineChars="0"/>
             </w:pPr>
-            <w:r xmlns:w="http://schemas.openxmlformats.org/wordprocessingml/2006/main" xmlns:wp="http://schemas.openxmlformats.org/drawingml/2006/wordprocessingDrawing" xmlns:r="http://schemas.openxmlformats.org/officeDocument/2006/relationships" xmlns:w14="http://schemas.microsoft.com/office/word/2010/wordml">
+            <w:r>
               <w:rPr>
                 <w:rFonts w:ascii="Arial" w:hAnsi="Arial" w:eastAsia="Arial" w:cs="Arial"/>
                 <w:i w:val="false"/>
@@ -9698,7 +9782,7 @@
               <w:spacing w:after="100" w:before="100" w:line="240"/>
               <w:ind w:left="100" w:right="100" w:firstLine="0" w:firstLineChars="0"/>
             </w:pPr>
-            <w:r xmlns:w="http://schemas.openxmlformats.org/wordprocessingml/2006/main" xmlns:wp="http://schemas.openxmlformats.org/drawingml/2006/wordprocessingDrawing" xmlns:r="http://schemas.openxmlformats.org/officeDocument/2006/relationships" xmlns:w14="http://schemas.microsoft.com/office/word/2010/wordml">
+            <w:r>
               <w:rPr>
                 <w:rFonts w:ascii="Arial" w:hAnsi="Arial" w:eastAsia="Arial" w:cs="Arial"/>
                 <w:i w:val="false"/>
@@ -9742,7 +9826,7 @@
               <w:spacing w:after="100" w:before="100" w:line="240"/>
               <w:ind w:left="100" w:right="100" w:firstLine="0" w:firstLineChars="0"/>
             </w:pPr>
-            <w:r xmlns:w="http://schemas.openxmlformats.org/wordprocessingml/2006/main" xmlns:wp="http://schemas.openxmlformats.org/drawingml/2006/wordprocessingDrawing" xmlns:r="http://schemas.openxmlformats.org/officeDocument/2006/relationships" xmlns:w14="http://schemas.microsoft.com/office/word/2010/wordml">
+            <w:r>
               <w:rPr>
                 <w:rFonts w:ascii="Arial" w:hAnsi="Arial" w:eastAsia="Arial" w:cs="Arial"/>
                 <w:i w:val="false"/>
@@ -9786,7 +9870,7 @@
               <w:spacing w:after="100" w:before="100" w:line="240"/>
               <w:ind w:left="100" w:right="100" w:firstLine="0" w:firstLineChars="0"/>
             </w:pPr>
-            <w:r xmlns:w="http://schemas.openxmlformats.org/wordprocessingml/2006/main" xmlns:wp="http://schemas.openxmlformats.org/drawingml/2006/wordprocessingDrawing" xmlns:r="http://schemas.openxmlformats.org/officeDocument/2006/relationships" xmlns:w14="http://schemas.microsoft.com/office/word/2010/wordml">
+            <w:r>
               <w:rPr>
                 <w:rFonts w:ascii="Arial" w:hAnsi="Arial" w:eastAsia="Arial" w:cs="Arial"/>
                 <w:i w:val="false"/>
@@ -9830,7 +9914,7 @@
               <w:spacing w:after="100" w:before="100" w:line="240"/>
               <w:ind w:left="100" w:right="100" w:firstLine="0" w:firstLineChars="0"/>
             </w:pPr>
-            <w:r xmlns:w="http://schemas.openxmlformats.org/wordprocessingml/2006/main" xmlns:wp="http://schemas.openxmlformats.org/drawingml/2006/wordprocessingDrawing" xmlns:r="http://schemas.openxmlformats.org/officeDocument/2006/relationships" xmlns:w14="http://schemas.microsoft.com/office/word/2010/wordml">
+            <w:r>
               <w:rPr>
                 <w:rFonts w:ascii="Arial" w:hAnsi="Arial" w:eastAsia="Arial" w:cs="Arial"/>
                 <w:i w:val="false"/>
@@ -9874,7 +9958,7 @@
               <w:spacing w:after="100" w:before="100" w:line="240"/>
               <w:ind w:left="100" w:right="100" w:firstLine="0" w:firstLineChars="0"/>
             </w:pPr>
-            <w:r xmlns:w="http://schemas.openxmlformats.org/wordprocessingml/2006/main" xmlns:wp="http://schemas.openxmlformats.org/drawingml/2006/wordprocessingDrawing" xmlns:r="http://schemas.openxmlformats.org/officeDocument/2006/relationships" xmlns:w14="http://schemas.microsoft.com/office/word/2010/wordml">
+            <w:r>
               <w:rPr>
                 <w:rFonts w:ascii="Arial" w:hAnsi="Arial" w:eastAsia="Arial" w:cs="Arial"/>
                 <w:i w:val="false"/>
@@ -9918,7 +10002,7 @@
               <w:spacing w:after="100" w:before="100" w:line="240"/>
               <w:ind w:left="100" w:right="100" w:firstLine="0" w:firstLineChars="0"/>
             </w:pPr>
-            <w:r xmlns:w="http://schemas.openxmlformats.org/wordprocessingml/2006/main" xmlns:wp="http://schemas.openxmlformats.org/drawingml/2006/wordprocessingDrawing" xmlns:r="http://schemas.openxmlformats.org/officeDocument/2006/relationships" xmlns:w14="http://schemas.microsoft.com/office/word/2010/wordml">
+            <w:r>
               <w:rPr>
                 <w:rFonts w:ascii="Arial" w:hAnsi="Arial" w:eastAsia="Arial" w:cs="Arial"/>
                 <w:i w:val="false"/>
@@ -9962,7 +10046,7 @@
               <w:spacing w:after="100" w:before="100" w:line="240"/>
               <w:ind w:left="100" w:right="100" w:firstLine="0" w:firstLineChars="0"/>
             </w:pPr>
-            <w:r xmlns:w="http://schemas.openxmlformats.org/wordprocessingml/2006/main" xmlns:wp="http://schemas.openxmlformats.org/drawingml/2006/wordprocessingDrawing" xmlns:r="http://schemas.openxmlformats.org/officeDocument/2006/relationships" xmlns:w14="http://schemas.microsoft.com/office/word/2010/wordml">
+            <w:r>
               <w:rPr>
                 <w:rFonts w:ascii="Arial" w:hAnsi="Arial" w:eastAsia="Arial" w:cs="Arial"/>
                 <w:i w:val="false"/>
@@ -10013,7 +10097,7 @@
               <w:spacing w:after="100" w:before="100" w:line="240"/>
               <w:ind w:left="100" w:right="100" w:firstLine="0" w:firstLineChars="0"/>
             </w:pPr>
-            <w:r xmlns:w="http://schemas.openxmlformats.org/wordprocessingml/2006/main" xmlns:wp="http://schemas.openxmlformats.org/drawingml/2006/wordprocessingDrawing" xmlns:r="http://schemas.openxmlformats.org/officeDocument/2006/relationships" xmlns:w14="http://schemas.microsoft.com/office/word/2010/wordml">
+            <w:r>
               <w:rPr>
                 <w:rFonts w:ascii="Arial" w:hAnsi="Arial" w:eastAsia="Arial" w:cs="Arial"/>
                 <w:i w:val="false"/>
@@ -10025,7 +10109,7 @@
               </w:rPr>
               <w:t xml:space="preserve">U_4hrsN2</w:t>
             </w:r>
-            <w:r xmlns:w="http://schemas.openxmlformats.org/wordprocessingml/2006/main" xmlns:wp="http://schemas.openxmlformats.org/drawingml/2006/wordprocessingDrawing" xmlns:r="http://schemas.openxmlformats.org/officeDocument/2006/relationships" xmlns:w14="http://schemas.microsoft.com/office/word/2010/wordml">
+            <w:r>
               <w:rPr>
                 <w:rFonts w:ascii="Arial" w:hAnsi="Arial" w:eastAsia="Arial" w:cs="Arial"/>
                 <w:i w:val="false"/>
@@ -10070,7 +10154,7 @@
               <w:spacing w:after="100" w:before="100" w:line="240"/>
               <w:ind w:left="100" w:right="100" w:firstLine="0" w:firstLineChars="0"/>
             </w:pPr>
-            <w:r xmlns:w="http://schemas.openxmlformats.org/wordprocessingml/2006/main" xmlns:wp="http://schemas.openxmlformats.org/drawingml/2006/wordprocessingDrawing" xmlns:r="http://schemas.openxmlformats.org/officeDocument/2006/relationships" xmlns:w14="http://schemas.microsoft.com/office/word/2010/wordml">
+            <w:r>
               <w:rPr>
                 <w:rFonts w:ascii="Arial" w:hAnsi="Arial" w:eastAsia="Arial" w:cs="Arial"/>
                 <w:i w:val="false"/>
@@ -10114,7 +10198,7 @@
               <w:spacing w:after="100" w:before="100" w:line="240"/>
               <w:ind w:left="100" w:right="100" w:firstLine="0" w:firstLineChars="0"/>
             </w:pPr>
-            <w:r xmlns:w="http://schemas.openxmlformats.org/wordprocessingml/2006/main" xmlns:wp="http://schemas.openxmlformats.org/drawingml/2006/wordprocessingDrawing" xmlns:r="http://schemas.openxmlformats.org/officeDocument/2006/relationships" xmlns:w14="http://schemas.microsoft.com/office/word/2010/wordml">
+            <w:r>
               <w:rPr>
                 <w:rFonts w:ascii="Arial" w:hAnsi="Arial" w:eastAsia="Arial" w:cs="Arial"/>
                 <w:i w:val="false"/>
@@ -10158,7 +10242,7 @@
               <w:spacing w:after="100" w:before="100" w:line="240"/>
               <w:ind w:left="100" w:right="100" w:firstLine="0" w:firstLineChars="0"/>
             </w:pPr>
-            <w:r xmlns:w="http://schemas.openxmlformats.org/wordprocessingml/2006/main" xmlns:wp="http://schemas.openxmlformats.org/drawingml/2006/wordprocessingDrawing" xmlns:r="http://schemas.openxmlformats.org/officeDocument/2006/relationships" xmlns:w14="http://schemas.microsoft.com/office/word/2010/wordml">
+            <w:r>
               <w:rPr>
                 <w:rFonts w:ascii="Arial" w:hAnsi="Arial" w:eastAsia="Arial" w:cs="Arial"/>
                 <w:i w:val="false"/>
@@ -10202,7 +10286,7 @@
               <w:spacing w:after="100" w:before="100" w:line="240"/>
               <w:ind w:left="100" w:right="100" w:firstLine="0" w:firstLineChars="0"/>
             </w:pPr>
-            <w:r xmlns:w="http://schemas.openxmlformats.org/wordprocessingml/2006/main" xmlns:wp="http://schemas.openxmlformats.org/drawingml/2006/wordprocessingDrawing" xmlns:r="http://schemas.openxmlformats.org/officeDocument/2006/relationships" xmlns:w14="http://schemas.microsoft.com/office/word/2010/wordml">
+            <w:r>
               <w:rPr>
                 <w:rFonts w:ascii="Arial" w:hAnsi="Arial" w:eastAsia="Arial" w:cs="Arial"/>
                 <w:i w:val="false"/>
@@ -10246,7 +10330,7 @@
               <w:spacing w:after="100" w:before="100" w:line="240"/>
               <w:ind w:left="100" w:right="100" w:firstLine="0" w:firstLineChars="0"/>
             </w:pPr>
-            <w:r xmlns:w="http://schemas.openxmlformats.org/wordprocessingml/2006/main" xmlns:wp="http://schemas.openxmlformats.org/drawingml/2006/wordprocessingDrawing" xmlns:r="http://schemas.openxmlformats.org/officeDocument/2006/relationships" xmlns:w14="http://schemas.microsoft.com/office/word/2010/wordml">
+            <w:r>
               <w:rPr>
                 <w:rFonts w:ascii="Arial" w:hAnsi="Arial" w:eastAsia="Arial" w:cs="Arial"/>
                 <w:i w:val="false"/>
@@ -10290,7 +10374,7 @@
               <w:spacing w:after="100" w:before="100" w:line="240"/>
               <w:ind w:left="100" w:right="100" w:firstLine="0" w:firstLineChars="0"/>
             </w:pPr>
-            <w:r xmlns:w="http://schemas.openxmlformats.org/wordprocessingml/2006/main" xmlns:wp="http://schemas.openxmlformats.org/drawingml/2006/wordprocessingDrawing" xmlns:r="http://schemas.openxmlformats.org/officeDocument/2006/relationships" xmlns:w14="http://schemas.microsoft.com/office/word/2010/wordml">
+            <w:r>
               <w:rPr>
                 <w:rFonts w:ascii="Arial" w:hAnsi="Arial" w:eastAsia="Arial" w:cs="Arial"/>
                 <w:i w:val="false"/>
@@ -10334,7 +10418,7 @@
               <w:spacing w:after="100" w:before="100" w:line="240"/>
               <w:ind w:left="100" w:right="100" w:firstLine="0" w:firstLineChars="0"/>
             </w:pPr>
-            <w:r xmlns:w="http://schemas.openxmlformats.org/wordprocessingml/2006/main" xmlns:wp="http://schemas.openxmlformats.org/drawingml/2006/wordprocessingDrawing" xmlns:r="http://schemas.openxmlformats.org/officeDocument/2006/relationships" xmlns:w14="http://schemas.microsoft.com/office/word/2010/wordml">
+            <w:r>
               <w:rPr>
                 <w:rFonts w:ascii="Arial" w:hAnsi="Arial" w:eastAsia="Arial" w:cs="Arial"/>
                 <w:i w:val="false"/>
@@ -10378,7 +10462,7 @@
               <w:spacing w:after="100" w:before="100" w:line="240"/>
               <w:ind w:left="100" w:right="100" w:firstLine="0" w:firstLineChars="0"/>
             </w:pPr>
-            <w:r xmlns:w="http://schemas.openxmlformats.org/wordprocessingml/2006/main" xmlns:wp="http://schemas.openxmlformats.org/drawingml/2006/wordprocessingDrawing" xmlns:r="http://schemas.openxmlformats.org/officeDocument/2006/relationships" xmlns:w14="http://schemas.microsoft.com/office/word/2010/wordml">
+            <w:r>
               <w:rPr>
                 <w:rFonts w:ascii="Arial" w:hAnsi="Arial" w:eastAsia="Arial" w:cs="Arial"/>
                 <w:i w:val="false"/>
@@ -10429,7 +10513,7 @@
               <w:spacing w:after="100" w:before="100" w:line="240"/>
               <w:ind w:left="100" w:right="100" w:firstLine="0" w:firstLineChars="0"/>
             </w:pPr>
-            <w:r xmlns:w="http://schemas.openxmlformats.org/wordprocessingml/2006/main" xmlns:wp="http://schemas.openxmlformats.org/drawingml/2006/wordprocessingDrawing" xmlns:r="http://schemas.openxmlformats.org/officeDocument/2006/relationships" xmlns:w14="http://schemas.microsoft.com/office/word/2010/wordml">
+            <w:r>
               <w:rPr>
                 <w:rFonts w:ascii="Arial" w:hAnsi="Arial" w:eastAsia="Arial" w:cs="Arial"/>
                 <w:i w:val="false"/>
@@ -10441,7 +10525,7 @@
               </w:rPr>
               <w:t xml:space="preserve">U_72hrsN1</w:t>
             </w:r>
-            <w:r xmlns:w="http://schemas.openxmlformats.org/wordprocessingml/2006/main" xmlns:wp="http://schemas.openxmlformats.org/drawingml/2006/wordprocessingDrawing" xmlns:r="http://schemas.openxmlformats.org/officeDocument/2006/relationships" xmlns:w14="http://schemas.microsoft.com/office/word/2010/wordml">
+            <w:r>
               <w:rPr>
                 <w:rFonts w:ascii="Arial" w:hAnsi="Arial" w:eastAsia="Arial" w:cs="Arial"/>
                 <w:i w:val="false"/>
@@ -10486,7 +10570,7 @@
               <w:spacing w:after="100" w:before="100" w:line="240"/>
               <w:ind w:left="100" w:right="100" w:firstLine="0" w:firstLineChars="0"/>
             </w:pPr>
-            <w:r xmlns:w="http://schemas.openxmlformats.org/wordprocessingml/2006/main" xmlns:wp="http://schemas.openxmlformats.org/drawingml/2006/wordprocessingDrawing" xmlns:r="http://schemas.openxmlformats.org/officeDocument/2006/relationships" xmlns:w14="http://schemas.microsoft.com/office/word/2010/wordml">
+            <w:r>
               <w:rPr>
                 <w:rFonts w:ascii="Arial" w:hAnsi="Arial" w:eastAsia="Arial" w:cs="Arial"/>
                 <w:i w:val="false"/>
@@ -10530,7 +10614,7 @@
               <w:spacing w:after="100" w:before="100" w:line="240"/>
               <w:ind w:left="100" w:right="100" w:firstLine="0" w:firstLineChars="0"/>
             </w:pPr>
-            <w:r xmlns:w="http://schemas.openxmlformats.org/wordprocessingml/2006/main" xmlns:wp="http://schemas.openxmlformats.org/drawingml/2006/wordprocessingDrawing" xmlns:r="http://schemas.openxmlformats.org/officeDocument/2006/relationships" xmlns:w14="http://schemas.microsoft.com/office/word/2010/wordml">
+            <w:r>
               <w:rPr>
                 <w:rFonts w:ascii="Arial" w:hAnsi="Arial" w:eastAsia="Arial" w:cs="Arial"/>
                 <w:i w:val="false"/>
@@ -10574,7 +10658,7 @@
               <w:spacing w:after="100" w:before="100" w:line="240"/>
               <w:ind w:left="100" w:right="100" w:firstLine="0" w:firstLineChars="0"/>
             </w:pPr>
-            <w:r xmlns:w="http://schemas.openxmlformats.org/wordprocessingml/2006/main" xmlns:wp="http://schemas.openxmlformats.org/drawingml/2006/wordprocessingDrawing" xmlns:r="http://schemas.openxmlformats.org/officeDocument/2006/relationships" xmlns:w14="http://schemas.microsoft.com/office/word/2010/wordml">
+            <w:r>
               <w:rPr>
                 <w:rFonts w:ascii="Arial" w:hAnsi="Arial" w:eastAsia="Arial" w:cs="Arial"/>
                 <w:i w:val="false"/>
@@ -10618,7 +10702,7 @@
               <w:spacing w:after="100" w:before="100" w:line="240"/>
               <w:ind w:left="100" w:right="100" w:firstLine="0" w:firstLineChars="0"/>
             </w:pPr>
-            <w:r xmlns:w="http://schemas.openxmlformats.org/wordprocessingml/2006/main" xmlns:wp="http://schemas.openxmlformats.org/drawingml/2006/wordprocessingDrawing" xmlns:r="http://schemas.openxmlformats.org/officeDocument/2006/relationships" xmlns:w14="http://schemas.microsoft.com/office/word/2010/wordml">
+            <w:r>
               <w:rPr>
                 <w:rFonts w:ascii="Arial" w:hAnsi="Arial" w:eastAsia="Arial" w:cs="Arial"/>
                 <w:i w:val="false"/>
@@ -10662,7 +10746,7 @@
               <w:spacing w:after="100" w:before="100" w:line="240"/>
               <w:ind w:left="100" w:right="100" w:firstLine="0" w:firstLineChars="0"/>
             </w:pPr>
-            <w:r xmlns:w="http://schemas.openxmlformats.org/wordprocessingml/2006/main" xmlns:wp="http://schemas.openxmlformats.org/drawingml/2006/wordprocessingDrawing" xmlns:r="http://schemas.openxmlformats.org/officeDocument/2006/relationships" xmlns:w14="http://schemas.microsoft.com/office/word/2010/wordml">
+            <w:r>
               <w:rPr>
                 <w:rFonts w:ascii="Arial" w:hAnsi="Arial" w:eastAsia="Arial" w:cs="Arial"/>
                 <w:i w:val="false"/>
@@ -10706,7 +10790,7 @@
               <w:spacing w:after="100" w:before="100" w:line="240"/>
               <w:ind w:left="100" w:right="100" w:firstLine="0" w:firstLineChars="0"/>
             </w:pPr>
-            <w:r xmlns:w="http://schemas.openxmlformats.org/wordprocessingml/2006/main" xmlns:wp="http://schemas.openxmlformats.org/drawingml/2006/wordprocessingDrawing" xmlns:r="http://schemas.openxmlformats.org/officeDocument/2006/relationships" xmlns:w14="http://schemas.microsoft.com/office/word/2010/wordml">
+            <w:r>
               <w:rPr>
                 <w:rFonts w:ascii="Arial" w:hAnsi="Arial" w:eastAsia="Arial" w:cs="Arial"/>
                 <w:i w:val="false"/>
@@ -10750,7 +10834,7 @@
               <w:spacing w:after="100" w:before="100" w:line="240"/>
               <w:ind w:left="100" w:right="100" w:firstLine="0" w:firstLineChars="0"/>
             </w:pPr>
-            <w:r xmlns:w="http://schemas.openxmlformats.org/wordprocessingml/2006/main" xmlns:wp="http://schemas.openxmlformats.org/drawingml/2006/wordprocessingDrawing" xmlns:r="http://schemas.openxmlformats.org/officeDocument/2006/relationships" xmlns:w14="http://schemas.microsoft.com/office/word/2010/wordml">
+            <w:r>
               <w:rPr>
                 <w:rFonts w:ascii="Arial" w:hAnsi="Arial" w:eastAsia="Arial" w:cs="Arial"/>
                 <w:i w:val="false"/>
@@ -10794,7 +10878,7 @@
               <w:spacing w:after="100" w:before="100" w:line="240"/>
               <w:ind w:left="100" w:right="100" w:firstLine="0" w:firstLineChars="0"/>
             </w:pPr>
-            <w:r xmlns:w="http://schemas.openxmlformats.org/wordprocessingml/2006/main" xmlns:wp="http://schemas.openxmlformats.org/drawingml/2006/wordprocessingDrawing" xmlns:r="http://schemas.openxmlformats.org/officeDocument/2006/relationships" xmlns:w14="http://schemas.microsoft.com/office/word/2010/wordml">
+            <w:r>
               <w:rPr>
                 <w:rFonts w:ascii="Arial" w:hAnsi="Arial" w:eastAsia="Arial" w:cs="Arial"/>
                 <w:i w:val="false"/>
@@ -10845,7 +10929,7 @@
               <w:spacing w:after="100" w:before="100" w:line="240"/>
               <w:ind w:left="100" w:right="100" w:firstLine="0" w:firstLineChars="0"/>
             </w:pPr>
-            <w:r xmlns:w="http://schemas.openxmlformats.org/wordprocessingml/2006/main" xmlns:wp="http://schemas.openxmlformats.org/drawingml/2006/wordprocessingDrawing" xmlns:r="http://schemas.openxmlformats.org/officeDocument/2006/relationships" xmlns:w14="http://schemas.microsoft.com/office/word/2010/wordml">
+            <w:r>
               <w:rPr>
                 <w:rFonts w:ascii="Arial" w:hAnsi="Arial" w:eastAsia="Arial" w:cs="Arial"/>
                 <w:i w:val="false"/>
@@ -10857,7 +10941,7 @@
               </w:rPr>
               <w:t xml:space="preserve">U_72hrsN2</w:t>
             </w:r>
-            <w:r xmlns:w="http://schemas.openxmlformats.org/wordprocessingml/2006/main" xmlns:wp="http://schemas.openxmlformats.org/drawingml/2006/wordprocessingDrawing" xmlns:r="http://schemas.openxmlformats.org/officeDocument/2006/relationships" xmlns:w14="http://schemas.microsoft.com/office/word/2010/wordml">
+            <w:r>
               <w:rPr>
                 <w:rFonts w:ascii="Arial" w:hAnsi="Arial" w:eastAsia="Arial" w:cs="Arial"/>
                 <w:i w:val="false"/>
@@ -10902,7 +10986,7 @@
               <w:spacing w:after="100" w:before="100" w:line="240"/>
               <w:ind w:left="100" w:right="100" w:firstLine="0" w:firstLineChars="0"/>
             </w:pPr>
-            <w:r xmlns:w="http://schemas.openxmlformats.org/wordprocessingml/2006/main" xmlns:wp="http://schemas.openxmlformats.org/drawingml/2006/wordprocessingDrawing" xmlns:r="http://schemas.openxmlformats.org/officeDocument/2006/relationships" xmlns:w14="http://schemas.microsoft.com/office/word/2010/wordml">
+            <w:r>
               <w:rPr>
                 <w:rFonts w:ascii="Arial" w:hAnsi="Arial" w:eastAsia="Arial" w:cs="Arial"/>
                 <w:i w:val="false"/>
@@ -10946,7 +11030,7 @@
               <w:spacing w:after="100" w:before="100" w:line="240"/>
               <w:ind w:left="100" w:right="100" w:firstLine="0" w:firstLineChars="0"/>
             </w:pPr>
-            <w:r xmlns:w="http://schemas.openxmlformats.org/wordprocessingml/2006/main" xmlns:wp="http://schemas.openxmlformats.org/drawingml/2006/wordprocessingDrawing" xmlns:r="http://schemas.openxmlformats.org/officeDocument/2006/relationships" xmlns:w14="http://schemas.microsoft.com/office/word/2010/wordml">
+            <w:r>
               <w:rPr>
                 <w:rFonts w:ascii="Arial" w:hAnsi="Arial" w:eastAsia="Arial" w:cs="Arial"/>
                 <w:i w:val="false"/>
@@ -10990,7 +11074,7 @@
               <w:spacing w:after="100" w:before="100" w:line="240"/>
               <w:ind w:left="100" w:right="100" w:firstLine="0" w:firstLineChars="0"/>
             </w:pPr>
-            <w:r xmlns:w="http://schemas.openxmlformats.org/wordprocessingml/2006/main" xmlns:wp="http://schemas.openxmlformats.org/drawingml/2006/wordprocessingDrawing" xmlns:r="http://schemas.openxmlformats.org/officeDocument/2006/relationships" xmlns:w14="http://schemas.microsoft.com/office/word/2010/wordml">
+            <w:r>
               <w:rPr>
                 <w:rFonts w:ascii="Arial" w:hAnsi="Arial" w:eastAsia="Arial" w:cs="Arial"/>
                 <w:i w:val="false"/>
@@ -11034,7 +11118,7 @@
               <w:spacing w:after="100" w:before="100" w:line="240"/>
               <w:ind w:left="100" w:right="100" w:firstLine="0" w:firstLineChars="0"/>
             </w:pPr>
-            <w:r xmlns:w="http://schemas.openxmlformats.org/wordprocessingml/2006/main" xmlns:wp="http://schemas.openxmlformats.org/drawingml/2006/wordprocessingDrawing" xmlns:r="http://schemas.openxmlformats.org/officeDocument/2006/relationships" xmlns:w14="http://schemas.microsoft.com/office/word/2010/wordml">
+            <w:r>
               <w:rPr>
                 <w:rFonts w:ascii="Arial" w:hAnsi="Arial" w:eastAsia="Arial" w:cs="Arial"/>
                 <w:i w:val="false"/>
@@ -11078,7 +11162,7 @@
               <w:spacing w:after="100" w:before="100" w:line="240"/>
               <w:ind w:left="100" w:right="100" w:firstLine="0" w:firstLineChars="0"/>
             </w:pPr>
-            <w:r xmlns:w="http://schemas.openxmlformats.org/wordprocessingml/2006/main" xmlns:wp="http://schemas.openxmlformats.org/drawingml/2006/wordprocessingDrawing" xmlns:r="http://schemas.openxmlformats.org/officeDocument/2006/relationships" xmlns:w14="http://schemas.microsoft.com/office/word/2010/wordml">
+            <w:r>
               <w:rPr>
                 <w:rFonts w:ascii="Arial" w:hAnsi="Arial" w:eastAsia="Arial" w:cs="Arial"/>
                 <w:i w:val="false"/>
@@ -11122,7 +11206,7 @@
               <w:spacing w:after="100" w:before="100" w:line="240"/>
               <w:ind w:left="100" w:right="100" w:firstLine="0" w:firstLineChars="0"/>
             </w:pPr>
-            <w:r xmlns:w="http://schemas.openxmlformats.org/wordprocessingml/2006/main" xmlns:wp="http://schemas.openxmlformats.org/drawingml/2006/wordprocessingDrawing" xmlns:r="http://schemas.openxmlformats.org/officeDocument/2006/relationships" xmlns:w14="http://schemas.microsoft.com/office/word/2010/wordml">
+            <w:r>
               <w:rPr>
                 <w:rFonts w:ascii="Arial" w:hAnsi="Arial" w:eastAsia="Arial" w:cs="Arial"/>
                 <w:i w:val="false"/>
@@ -11166,7 +11250,7 @@
               <w:spacing w:after="100" w:before="100" w:line="240"/>
               <w:ind w:left="100" w:right="100" w:firstLine="0" w:firstLineChars="0"/>
             </w:pPr>
-            <w:r xmlns:w="http://schemas.openxmlformats.org/wordprocessingml/2006/main" xmlns:wp="http://schemas.openxmlformats.org/drawingml/2006/wordprocessingDrawing" xmlns:r="http://schemas.openxmlformats.org/officeDocument/2006/relationships" xmlns:w14="http://schemas.microsoft.com/office/word/2010/wordml">
+            <w:r>
               <w:rPr>
                 <w:rFonts w:ascii="Arial" w:hAnsi="Arial" w:eastAsia="Arial" w:cs="Arial"/>
                 <w:i w:val="false"/>
@@ -11210,7 +11294,7 @@
               <w:spacing w:after="100" w:before="100" w:line="240"/>
               <w:ind w:left="100" w:right="100" w:firstLine="0" w:firstLineChars="0"/>
             </w:pPr>
-            <w:r xmlns:w="http://schemas.openxmlformats.org/wordprocessingml/2006/main" xmlns:wp="http://schemas.openxmlformats.org/drawingml/2006/wordprocessingDrawing" xmlns:r="http://schemas.openxmlformats.org/officeDocument/2006/relationships" xmlns:w14="http://schemas.microsoft.com/office/word/2010/wordml">
+            <w:r>
               <w:rPr>
                 <w:rFonts w:ascii="Arial" w:hAnsi="Arial" w:eastAsia="Arial" w:cs="Arial"/>
                 <w:i w:val="false"/>
@@ -11262,7 +11346,7 @@
               <w:spacing w:after="100" w:before="100" w:line="240"/>
               <w:ind w:left="100" w:right="100" w:firstLine="0" w:firstLineChars="0"/>
             </w:pPr>
-            <w:r xmlns:w="http://schemas.openxmlformats.org/wordprocessingml/2006/main" xmlns:wp="http://schemas.openxmlformats.org/drawingml/2006/wordprocessingDrawing" xmlns:r="http://schemas.openxmlformats.org/officeDocument/2006/relationships" xmlns:w14="http://schemas.microsoft.com/office/word/2010/wordml">
+            <w:r>
               <w:rPr>
                 <w:rFonts w:ascii="DejaVu Sans" w:hAnsi="DejaVu Sans" w:eastAsia="DejaVu Sans" w:cs="DejaVu Sans"/>
                 <w:i w:val="false"/>
@@ -11274,7 +11358,7 @@
               </w:rPr>
               <w:t xml:space="preserve"/>
             </w:r>
-            <w:r xmlns:w="http://schemas.openxmlformats.org/wordprocessingml/2006/main" xmlns:wp="http://schemas.openxmlformats.org/drawingml/2006/wordprocessingDrawing" xmlns:r="http://schemas.openxmlformats.org/officeDocument/2006/relationships" xmlns:w14="http://schemas.microsoft.com/office/word/2010/wordml">
+            <w:r>
               <w:rPr>
                 <w:rFonts w:ascii="DejaVu Sans" w:hAnsi="DejaVu Sans" w:eastAsia="DejaVu Sans" w:cs="DejaVu Sans"/>
                 <w:i w:val="false"/>
@@ -11287,7 +11371,7 @@
               </w:rPr>
               <w:t xml:space="preserve">M</w:t>
             </w:r>
-            <w:r xmlns:w="http://schemas.openxmlformats.org/wordprocessingml/2006/main" xmlns:wp="http://schemas.openxmlformats.org/drawingml/2006/wordprocessingDrawing" xmlns:r="http://schemas.openxmlformats.org/officeDocument/2006/relationships" xmlns:w14="http://schemas.microsoft.com/office/word/2010/wordml">
+            <w:r>
               <w:rPr>
                 <w:rFonts w:ascii="DejaVu Sans" w:hAnsi="DejaVu Sans" w:eastAsia="DejaVu Sans" w:cs="DejaVu Sans"/>
                 <w:i w:val="false"/>
@@ -11299,7 +11383,7 @@
               </w:rPr>
               <w:t xml:space="preserve">All values for number of reads are in millions</w:t>
             </w:r>
-            <w:r xmlns:w="http://schemas.openxmlformats.org/wordprocessingml/2006/main" xmlns:wp="http://schemas.openxmlformats.org/drawingml/2006/wordprocessingDrawing" xmlns:r="http://schemas.openxmlformats.org/officeDocument/2006/relationships" xmlns:w14="http://schemas.microsoft.com/office/word/2010/wordml">
+            <w:r>
               <w:rPr>
                 <w:rFonts w:ascii="DejaVu Sans" w:hAnsi="DejaVu Sans" w:eastAsia="DejaVu Sans" w:cs="DejaVu Sans"/>
                 <w:i w:val="false"/>
@@ -11351,7 +11435,7 @@
               <w:spacing w:after="100" w:before="100" w:line="240"/>
               <w:ind w:left="100" w:right="100" w:firstLine="0" w:firstLineChars="0"/>
             </w:pPr>
-            <w:r xmlns:w="http://schemas.openxmlformats.org/wordprocessingml/2006/main" xmlns:wp="http://schemas.openxmlformats.org/drawingml/2006/wordprocessingDrawing" xmlns:r="http://schemas.openxmlformats.org/officeDocument/2006/relationships" xmlns:w14="http://schemas.microsoft.com/office/word/2010/wordml">
+            <w:r>
               <w:rPr>
                 <w:rFonts w:ascii="DejaVu Sans" w:hAnsi="DejaVu Sans" w:eastAsia="DejaVu Sans" w:cs="DejaVu Sans"/>
                 <w:i w:val="false"/>
@@ -11364,7 +11448,7 @@
               </w:rPr>
               <w:t xml:space="preserve">Inf</w:t>
             </w:r>
-            <w:r xmlns:w="http://schemas.openxmlformats.org/wordprocessingml/2006/main" xmlns:wp="http://schemas.openxmlformats.org/drawingml/2006/wordprocessingDrawing" xmlns:r="http://schemas.openxmlformats.org/officeDocument/2006/relationships" xmlns:w14="http://schemas.microsoft.com/office/word/2010/wordml">
+            <w:r>
               <w:rPr>
                 <w:rFonts w:ascii="DejaVu Sans" w:hAnsi="DejaVu Sans" w:eastAsia="DejaVu Sans" w:cs="DejaVu Sans"/>
                 <w:i w:val="false"/>
@@ -11416,7 +11500,7 @@
               <w:spacing w:after="100" w:before="100" w:line="240"/>
               <w:ind w:left="100" w:right="100" w:firstLine="0" w:firstLineChars="0"/>
             </w:pPr>
-            <w:r xmlns:w="http://schemas.openxmlformats.org/wordprocessingml/2006/main" xmlns:wp="http://schemas.openxmlformats.org/drawingml/2006/wordprocessingDrawing" xmlns:r="http://schemas.openxmlformats.org/officeDocument/2006/relationships" xmlns:w14="http://schemas.microsoft.com/office/word/2010/wordml">
+            <w:r>
               <w:rPr>
                 <w:rFonts w:ascii="DejaVu Sans" w:hAnsi="DejaVu Sans" w:eastAsia="DejaVu Sans" w:cs="DejaVu Sans"/>
                 <w:i w:val="false"/>
@@ -11429,7 +11513,7 @@
               </w:rPr>
               <w:t xml:space="preserve">Mk</w:t>
             </w:r>
-            <w:r xmlns:w="http://schemas.openxmlformats.org/wordprocessingml/2006/main" xmlns:wp="http://schemas.openxmlformats.org/drawingml/2006/wordprocessingDrawing" xmlns:r="http://schemas.openxmlformats.org/officeDocument/2006/relationships" xmlns:w14="http://schemas.microsoft.com/office/word/2010/wordml">
+            <w:r>
               <w:rPr>
                 <w:rFonts w:ascii="DejaVu Sans" w:hAnsi="DejaVu Sans" w:eastAsia="DejaVu Sans" w:cs="DejaVu Sans"/>
                 <w:i w:val="false"/>
@@ -11461,7 +11545,16 @@
       </w:r>
     </w:p>
     <w:bookmarkEnd w:id="94"/>
-    <w:sectPr/>
+    <w:sectPr>
+      <w:footerReference r:id="rId10" w:type="even"/>
+      <w:footerReference r:id="rId9" w:type="default"/>
+      <w:pgSz w:h="15840" w:w="12240"/>
+      <w:pgMar w:bottom="1440" w:footer="720" w:gutter="0" w:header="720" w:left="1440" w:right="1440" w:top="1440"/>
+      <w:lnNumType w:countBy="1" w:restart="continuous"/>
+      <w:cols w:space="720"/>
+      <w:docGrid w:linePitch="326"/>
+      <w:type w:val="continuous"/>
+    </w:sectPr>
   </w:body>
 </w:document>
 </file>
@@ -11470,6 +11563,121 @@
 <w:comments xmlns:w="http://schemas.openxmlformats.org/wordprocessingml/2006/main" xmlns:m="http://schemas.openxmlformats.org/officeDocument/2006/math" xmlns:r="http://schemas.openxmlformats.org/officeDocument/2006/relationships" xmlns:o="urn:schemas-microsoft-com:office:office" xmlns:v="urn:schemas-microsoft-com:vml" xmlns:w10="urn:schemas-microsoft-com:office:word" xmlns:a="http://schemas.openxmlformats.org/drawingml/2006/main" xmlns:pic="http://schemas.openxmlformats.org/drawingml/2006/picture" xmlns:wp="http://schemas.openxmlformats.org/drawingml/2006/wordprocessingDrawing"/>
 </file>
 
+<file path=word/footer1.xml><?xml version="1.0" encoding="utf-8"?>
+<w:ftr xmlns:wpc="http://schemas.microsoft.com/office/word/2010/wordprocessingCanvas" xmlns:cx="http://schemas.microsoft.com/office/drawing/2014/chartex" xmlns:cx1="http://schemas.microsoft.com/office/drawing/2015/9/8/chartex" xmlns:cx2="http://schemas.microsoft.com/office/drawing/2015/10/21/chartex" xmlns:cx3="http://schemas.microsoft.com/office/drawing/2016/5/9/chartex" xmlns:cx4="http://schemas.microsoft.com/office/drawing/2016/5/10/chartex" xmlns:cx5="http://schemas.microsoft.com/office/drawing/2016/5/11/chartex" xmlns:cx6="http://schemas.microsoft.com/office/drawing/2016/5/12/chartex" xmlns:cx7="http://schemas.microsoft.com/office/drawing/2016/5/13/chartex" xmlns:cx8="http://schemas.microsoft.com/office/drawing/2016/5/14/chartex" xmlns:mc="http://schemas.openxmlformats.org/markup-compatibility/2006" xmlns:aink="http://schemas.microsoft.com/office/drawing/2016/ink" xmlns:am3d="http://schemas.microsoft.com/office/drawing/2017/model3d" xmlns:o="urn:schemas-microsoft-com:office:office" xmlns:oel="http://schemas.microsoft.com/office/2019/extlst" xmlns:r="http://schemas.openxmlformats.org/officeDocument/2006/relationships" xmlns:m="http://schemas.openxmlformats.org/officeDocument/2006/math" xmlns:v="urn:schemas-microsoft-com:vml" xmlns:wp14="http://schemas.microsoft.com/office/word/2010/wordprocessingDrawing" xmlns:wp="http://schemas.openxmlformats.org/drawingml/2006/wordprocessingDrawing" xmlns:w10="urn:schemas-microsoft-com:office:word" xmlns:w="http://schemas.openxmlformats.org/wordprocessingml/2006/main" xmlns:w14="http://schemas.microsoft.com/office/word/2010/wordml" xmlns:w15="http://schemas.microsoft.com/office/word/2012/wordml" xmlns:w16cex="http://schemas.microsoft.com/office/word/2018/wordml/cex" xmlns:w16cid="http://schemas.microsoft.com/office/word/2016/wordml/cid" xmlns:w16="http://schemas.microsoft.com/office/word/2018/wordml" xmlns:w16sdtdh="http://schemas.microsoft.com/office/word/2020/wordml/sdtdatahash" xmlns:w16se="http://schemas.microsoft.com/office/word/2015/wordml/symex" xmlns:wpg="http://schemas.microsoft.com/office/word/2010/wordprocessingGroup" xmlns:wpi="http://schemas.microsoft.com/office/word/2010/wordprocessingInk" xmlns:wne="http://schemas.microsoft.com/office/word/2006/wordml" xmlns:wps="http://schemas.microsoft.com/office/word/2010/wordprocessingShape" mc:Ignorable="w14 w15 w16se w16cid w16 w16cex w16sdtdh wp14">
+  <w:sdt>
+    <w:sdtPr>
+      <w:rPr>
+        <w:rStyle w:val="PageNumber"/>
+      </w:rPr>
+      <w:id w:val="1913128534"/>
+      <w:docPartObj>
+        <w:docPartGallery w:val="Page Numbers (Bottom of Page)"/>
+        <w:docPartUnique/>
+      </w:docPartObj>
+    </w:sdtPr>
+    <w:sdtContent>
+      <w:p>
+        <w:pPr>
+          <w:pStyle w:val="Footer"/>
+          <w:framePr w:wrap="none" w:vAnchor="text" w:hAnchor="margin" w:xAlign="center" w:y="1"/>
+          <w:rPr>
+            <w:rStyle w:val="PageNumber"/>
+          </w:rPr>
+        </w:pPr>
+        <w:r>
+          <w:rPr>
+            <w:rStyle w:val="PageNumber"/>
+          </w:rPr>
+          <w:fldChar w:fldCharType="begin"/>
+        </w:r>
+        <w:r>
+          <w:rPr>
+            <w:rStyle w:val="PageNumber"/>
+          </w:rPr>
+          <w:instrText xml:space="preserve"> PAGE </w:instrText>
+        </w:r>
+        <w:r>
+          <w:rPr>
+            <w:rStyle w:val="PageNumber"/>
+          </w:rPr>
+          <w:fldChar w:fldCharType="end"/>
+        </w:r>
+      </w:p>
+    </w:sdtContent>
+  </w:sdt>
+  <w:p>
+    <w:pPr>
+      <w:pStyle w:val="Footer"/>
+    </w:pPr>
+  </w:p>
+</w:ftr>
+</file>
+
+<file path=word/footer2.xml><?xml version="1.0" encoding="utf-8"?>
+<w:ftr xmlns:wpc="http://schemas.microsoft.com/office/word/2010/wordprocessingCanvas" xmlns:cx="http://schemas.microsoft.com/office/drawing/2014/chartex" xmlns:cx1="http://schemas.microsoft.com/office/drawing/2015/9/8/chartex" xmlns:cx2="http://schemas.microsoft.com/office/drawing/2015/10/21/chartex" xmlns:cx3="http://schemas.microsoft.com/office/drawing/2016/5/9/chartex" xmlns:cx4="http://schemas.microsoft.com/office/drawing/2016/5/10/chartex" xmlns:cx5="http://schemas.microsoft.com/office/drawing/2016/5/11/chartex" xmlns:cx6="http://schemas.microsoft.com/office/drawing/2016/5/12/chartex" xmlns:cx7="http://schemas.microsoft.com/office/drawing/2016/5/13/chartex" xmlns:cx8="http://schemas.microsoft.com/office/drawing/2016/5/14/chartex" xmlns:mc="http://schemas.openxmlformats.org/markup-compatibility/2006" xmlns:aink="http://schemas.microsoft.com/office/drawing/2016/ink" xmlns:am3d="http://schemas.microsoft.com/office/drawing/2017/model3d" xmlns:o="urn:schemas-microsoft-com:office:office" xmlns:oel="http://schemas.microsoft.com/office/2019/extlst" xmlns:r="http://schemas.openxmlformats.org/officeDocument/2006/relationships" xmlns:m="http://schemas.openxmlformats.org/officeDocument/2006/math" xmlns:v="urn:schemas-microsoft-com:vml" xmlns:wp14="http://schemas.microsoft.com/office/word/2010/wordprocessingDrawing" xmlns:wp="http://schemas.openxmlformats.org/drawingml/2006/wordprocessingDrawing" xmlns:w10="urn:schemas-microsoft-com:office:word" xmlns:w="http://schemas.openxmlformats.org/wordprocessingml/2006/main" xmlns:w14="http://schemas.microsoft.com/office/word/2010/wordml" xmlns:w15="http://schemas.microsoft.com/office/word/2012/wordml" xmlns:w16cex="http://schemas.microsoft.com/office/word/2018/wordml/cex" xmlns:w16cid="http://schemas.microsoft.com/office/word/2016/wordml/cid" xmlns:w16="http://schemas.microsoft.com/office/word/2018/wordml" xmlns:w16sdtdh="http://schemas.microsoft.com/office/word/2020/wordml/sdtdatahash" xmlns:w16se="http://schemas.microsoft.com/office/word/2015/wordml/symex" xmlns:wpg="http://schemas.microsoft.com/office/word/2010/wordprocessingGroup" xmlns:wpi="http://schemas.microsoft.com/office/word/2010/wordprocessingInk" xmlns:wne="http://schemas.microsoft.com/office/word/2006/wordml" xmlns:wps="http://schemas.microsoft.com/office/word/2010/wordprocessingShape" mc:Ignorable="w14 w15 w16se w16cid w16 w16cex w16sdtdh wp14">
+  <w:sdt>
+    <w:sdtPr>
+      <w:rPr>
+        <w:rStyle w:val="PageNumber"/>
+      </w:rPr>
+      <w:id w:val="1796403812"/>
+      <w:docPartObj>
+        <w:docPartGallery w:val="Page Numbers (Bottom of Page)"/>
+        <w:docPartUnique/>
+      </w:docPartObj>
+    </w:sdtPr>
+    <w:sdtContent>
+      <w:p>
+        <w:pPr>
+          <w:pStyle w:val="Footer"/>
+          <w:framePr w:wrap="none" w:vAnchor="text" w:hAnchor="margin" w:xAlign="center" w:y="1"/>
+          <w:rPr>
+            <w:rStyle w:val="PageNumber"/>
+          </w:rPr>
+        </w:pPr>
+        <w:r>
+          <w:rPr>
+            <w:rStyle w:val="PageNumber"/>
+          </w:rPr>
+          <w:fldChar w:fldCharType="begin"/>
+        </w:r>
+        <w:r>
+          <w:rPr>
+            <w:rStyle w:val="PageNumber"/>
+          </w:rPr>
+          <w:instrText xml:space="preserve"> PAGE </w:instrText>
+        </w:r>
+        <w:r>
+          <w:rPr>
+            <w:rStyle w:val="PageNumber"/>
+          </w:rPr>
+          <w:fldChar w:fldCharType="separate"/>
+        </w:r>
+        <w:r>
+          <w:rPr>
+            <w:rStyle w:val="PageNumber"/>
+            <w:noProof/>
+          </w:rPr>
+          <w:t>1</w:t>
+        </w:r>
+        <w:r>
+          <w:rPr>
+            <w:rStyle w:val="PageNumber"/>
+          </w:rPr>
+          <w:fldChar w:fldCharType="end"/>
+        </w:r>
+      </w:p>
+    </w:sdtContent>
+  </w:sdt>
+  <w:p>
+    <w:pPr>
+      <w:pStyle w:val="Footer"/>
+    </w:pPr>
+  </w:p>
+</w:ftr>
+</file>
+
 <file path=word/footnotes.xml><?xml version="1.0" encoding="utf-8"?>
 <w:footnotes xmlns:w="http://schemas.openxmlformats.org/wordprocessingml/2006/main" xmlns:m="http://schemas.openxmlformats.org/officeDocument/2006/math" xmlns:r="http://schemas.openxmlformats.org/officeDocument/2006/relationships" xmlns:o="urn:schemas-microsoft-com:office:office" xmlns:v="urn:schemas-microsoft-com:vml" xmlns:w10="urn:schemas-microsoft-com:office:word" xmlns:a="http://schemas.openxmlformats.org/drawingml/2006/main" xmlns:pic="http://schemas.openxmlformats.org/drawingml/2006/picture" xmlns:wp="http://schemas.openxmlformats.org/drawingml/2006/wordprocessingDrawing">
   <w:footnote w:type="continuationSeparator" w:id="0">
@@ -11490,7 +11698,257 @@
 </file>
 
 <file path=word/numbering.xml><?xml version="1.0" encoding="utf-8"?>
-<w:numbering xmlns:w="http://schemas.openxmlformats.org/wordprocessingml/2006/main">
+<w:numbering xmlns:aink="http://schemas.microsoft.com/office/drawing/2016/ink" xmlns:am3d="http://schemas.microsoft.com/office/drawing/2017/model3d" xmlns:cx="http://schemas.microsoft.com/office/drawing/2014/chartex" xmlns:cx1="http://schemas.microsoft.com/office/drawing/2015/9/8/chartex" xmlns:cx2="http://schemas.microsoft.com/office/drawing/2015/10/21/chartex" xmlns:cx3="http://schemas.microsoft.com/office/drawing/2016/5/9/chartex" xmlns:cx4="http://schemas.microsoft.com/office/drawing/2016/5/10/chartex" xmlns:cx5="http://schemas.microsoft.com/office/drawing/2016/5/11/chartex" xmlns:cx6="http://schemas.microsoft.com/office/drawing/2016/5/12/chartex" xmlns:cx7="http://schemas.microsoft.com/office/drawing/2016/5/13/chartex" xmlns:cx8="http://schemas.microsoft.com/office/drawing/2016/5/14/chartex" xmlns:m="http://schemas.openxmlformats.org/officeDocument/2006/math" xmlns:mc="http://schemas.openxmlformats.org/markup-compatibility/2006" xmlns:o="urn:schemas-microsoft-com:office:office" xmlns:oel="http://schemas.microsoft.com/office/2019/extlst" xmlns:r="http://schemas.openxmlformats.org/officeDocument/2006/relationships" xmlns:v="urn:schemas-microsoft-com:vml" xmlns:w="http://schemas.openxmlformats.org/wordprocessingml/2006/main" xmlns:w10="urn:schemas-microsoft-com:office:word" xmlns:w14="http://schemas.microsoft.com/office/word/2010/wordml" xmlns:w15="http://schemas.microsoft.com/office/word/2012/wordml" xmlns:w16="http://schemas.microsoft.com/office/word/2018/wordml" xmlns:w16cex="http://schemas.microsoft.com/office/word/2018/wordml/cex" xmlns:w16cid="http://schemas.microsoft.com/office/word/2016/wordml/cid" xmlns:w16sdtdh="http://schemas.microsoft.com/office/word/2020/wordml/sdtdatahash" xmlns:w16se="http://schemas.microsoft.com/office/word/2015/wordml/symex" xmlns:wne="http://schemas.microsoft.com/office/word/2006/wordml" xmlns:wp="http://schemas.openxmlformats.org/drawingml/2006/wordprocessingDrawing" xmlns:wp14="http://schemas.microsoft.com/office/word/2010/wordprocessingDrawing" xmlns:wpc="http://schemas.microsoft.com/office/word/2010/wordprocessingCanvas" xmlns:wpg="http://schemas.microsoft.com/office/word/2010/wordprocessingGroup" xmlns:wpi="http://schemas.microsoft.com/office/word/2010/wordprocessingInk" xmlns:wps="http://schemas.microsoft.com/office/word/2010/wordprocessingShape" mc:Ignorable="w14 w15 w16se w16cid w16 w16cex w16sdtdh wp14">
+  <w:abstractNum w15:restartNumberingAfterBreak="0" w:abstractNumId="0">
+    <w:nsid w:val="0000A990"/>
+    <w:multiLevelType w:val="multilevel"/>
+    <w:tmpl w:val="337A23C2"/>
+    <w:lvl w:ilvl="0">
+      <w:numFmt w:val="bullet"/>
+      <w:lvlText w:val=" "/>
+      <w:lvlJc w:val="left"/>
+      <w:pPr>
+        <w:ind w:hanging="480" w:left="720"/>
+      </w:pPr>
+    </w:lvl>
+    <w:lvl w:ilvl="1">
+      <w:numFmt w:val="bullet"/>
+      <w:lvlText w:val=" "/>
+      <w:lvlJc w:val="left"/>
+      <w:pPr>
+        <w:ind w:hanging="480" w:left="1440"/>
+      </w:pPr>
+    </w:lvl>
+    <w:lvl w:ilvl="2">
+      <w:numFmt w:val="bullet"/>
+      <w:lvlText w:val=" "/>
+      <w:lvlJc w:val="left"/>
+      <w:pPr>
+        <w:ind w:hanging="480" w:left="2160"/>
+      </w:pPr>
+    </w:lvl>
+    <w:lvl w:ilvl="3">
+      <w:numFmt w:val="bullet"/>
+      <w:lvlText w:val=" "/>
+      <w:lvlJc w:val="left"/>
+      <w:pPr>
+        <w:ind w:hanging="480" w:left="2880"/>
+      </w:pPr>
+    </w:lvl>
+    <w:lvl w:ilvl="4">
+      <w:numFmt w:val="bullet"/>
+      <w:lvlText w:val=" "/>
+      <w:lvlJc w:val="left"/>
+      <w:pPr>
+        <w:ind w:hanging="480" w:left="3600"/>
+      </w:pPr>
+    </w:lvl>
+    <w:lvl w:ilvl="5">
+      <w:numFmt w:val="bullet"/>
+      <w:lvlText w:val=" "/>
+      <w:lvlJc w:val="left"/>
+      <w:pPr>
+        <w:ind w:hanging="480" w:left="4320"/>
+      </w:pPr>
+    </w:lvl>
+    <w:lvl w:ilvl="6">
+      <w:numFmt w:val="bullet"/>
+      <w:lvlText w:val=" "/>
+      <w:lvlJc w:val="left"/>
+      <w:pPr>
+        <w:ind w:hanging="480" w:left="5040"/>
+      </w:pPr>
+    </w:lvl>
+    <w:lvl w:ilvl="7">
+      <w:numFmt w:val="bullet"/>
+      <w:lvlText w:val=" "/>
+      <w:lvlJc w:val="left"/>
+      <w:pPr>
+        <w:ind w:hanging="480" w:left="5760"/>
+      </w:pPr>
+    </w:lvl>
+    <w:lvl w:ilvl="8">
+      <w:numFmt w:val="bullet"/>
+      <w:lvlText w:val=" "/>
+      <w:lvlJc w:val="left"/>
+      <w:pPr>
+        <w:ind w:hanging="480" w:left="6480"/>
+      </w:pPr>
+    </w:lvl>
+  </w:abstractNum>
+  <w:abstractNum w15:restartNumberingAfterBreak="0" w:abstractNumId="1">
+    <w:nsid w:val="2BAA4FCD"/>
+    <w:multiLevelType w:val="hybridMultilevel"/>
+    <w:tmpl w:val="6A12A712"/>
+    <w:lvl w:ilvl="0" w:tplc="D3B0A22C">
+      <w:start w:val="1"/>
+      <w:numFmt w:val="decimal"/>
+      <w:lvlText w:val="%1."/>
+      <w:lvlJc w:val="left"/>
+      <w:pPr>
+        <w:ind w:hanging="360" w:left="720"/>
+      </w:pPr>
+    </w:lvl>
+    <w:lvl w:ilvl="1" w:tentative="1" w:tplc="04090019">
+      <w:start w:val="1"/>
+      <w:numFmt w:val="lowerLetter"/>
+      <w:lvlText w:val="%2."/>
+      <w:lvlJc w:val="left"/>
+      <w:pPr>
+        <w:ind w:hanging="360" w:left="1440"/>
+      </w:pPr>
+    </w:lvl>
+    <w:lvl w:ilvl="2" w:tentative="1" w:tplc="0409001B">
+      <w:start w:val="1"/>
+      <w:numFmt w:val="lowerRoman"/>
+      <w:lvlText w:val="%3."/>
+      <w:lvlJc w:val="right"/>
+      <w:pPr>
+        <w:ind w:hanging="180" w:left="2160"/>
+      </w:pPr>
+    </w:lvl>
+    <w:lvl w:ilvl="3" w:tentative="1" w:tplc="0409000F">
+      <w:start w:val="1"/>
+      <w:numFmt w:val="decimal"/>
+      <w:lvlText w:val="%4."/>
+      <w:lvlJc w:val="left"/>
+      <w:pPr>
+        <w:ind w:hanging="360" w:left="2880"/>
+      </w:pPr>
+    </w:lvl>
+    <w:lvl w:ilvl="4" w:tentative="1" w:tplc="04090019">
+      <w:start w:val="1"/>
+      <w:numFmt w:val="lowerLetter"/>
+      <w:lvlText w:val="%5."/>
+      <w:lvlJc w:val="left"/>
+      <w:pPr>
+        <w:ind w:hanging="360" w:left="3600"/>
+      </w:pPr>
+    </w:lvl>
+    <w:lvl w:ilvl="5" w:tentative="1" w:tplc="0409001B">
+      <w:start w:val="1"/>
+      <w:numFmt w:val="lowerRoman"/>
+      <w:lvlText w:val="%6."/>
+      <w:lvlJc w:val="right"/>
+      <w:pPr>
+        <w:ind w:hanging="180" w:left="4320"/>
+      </w:pPr>
+    </w:lvl>
+    <w:lvl w:ilvl="6" w:tentative="1" w:tplc="0409000F">
+      <w:start w:val="1"/>
+      <w:numFmt w:val="decimal"/>
+      <w:lvlText w:val="%7."/>
+      <w:lvlJc w:val="left"/>
+      <w:pPr>
+        <w:ind w:hanging="360" w:left="5040"/>
+      </w:pPr>
+    </w:lvl>
+    <w:lvl w:ilvl="7" w:tentative="1" w:tplc="04090019">
+      <w:start w:val="1"/>
+      <w:numFmt w:val="lowerLetter"/>
+      <w:lvlText w:val="%8."/>
+      <w:lvlJc w:val="left"/>
+      <w:pPr>
+        <w:ind w:hanging="360" w:left="5760"/>
+      </w:pPr>
+    </w:lvl>
+    <w:lvl w:ilvl="8" w:tentative="1" w:tplc="0409001B">
+      <w:start w:val="1"/>
+      <w:numFmt w:val="lowerRoman"/>
+      <w:lvlText w:val="%9."/>
+      <w:lvlJc w:val="right"/>
+      <w:pPr>
+        <w:ind w:hanging="180" w:left="6480"/>
+      </w:pPr>
+    </w:lvl>
+  </w:abstractNum>
+  <w:abstractNum w15:restartNumberingAfterBreak="0" w:abstractNumId="2">
+    <w:nsid w:val="60B53A92"/>
+    <w:multiLevelType w:val="multilevel"/>
+    <w:tmpl w:val="0409001D"/>
+    <w:styleLink w:val="CurrentList1"/>
+    <w:lvl w:ilvl="0">
+      <w:start w:val="1"/>
+      <w:numFmt w:val="decimal"/>
+      <w:lvlText w:val="%1)"/>
+      <w:lvlJc w:val="left"/>
+      <w:pPr>
+        <w:ind w:hanging="360" w:left="360"/>
+      </w:pPr>
+    </w:lvl>
+    <w:lvl w:ilvl="1">
+      <w:start w:val="1"/>
+      <w:numFmt w:val="lowerLetter"/>
+      <w:lvlText w:val="%2)"/>
+      <w:lvlJc w:val="left"/>
+      <w:pPr>
+        <w:ind w:hanging="360" w:left="720"/>
+      </w:pPr>
+    </w:lvl>
+    <w:lvl w:ilvl="2">
+      <w:start w:val="1"/>
+      <w:numFmt w:val="lowerRoman"/>
+      <w:lvlText w:val="%3)"/>
+      <w:lvlJc w:val="left"/>
+      <w:pPr>
+        <w:ind w:hanging="360" w:left="1080"/>
+      </w:pPr>
+    </w:lvl>
+    <w:lvl w:ilvl="3">
+      <w:start w:val="1"/>
+      <w:numFmt w:val="decimal"/>
+      <w:lvlText w:val="(%4)"/>
+      <w:lvlJc w:val="left"/>
+      <w:pPr>
+        <w:ind w:hanging="360" w:left="1440"/>
+      </w:pPr>
+    </w:lvl>
+    <w:lvl w:ilvl="4">
+      <w:start w:val="1"/>
+      <w:numFmt w:val="lowerLetter"/>
+      <w:lvlText w:val="(%5)"/>
+      <w:lvlJc w:val="left"/>
+      <w:pPr>
+        <w:ind w:hanging="360" w:left="1800"/>
+      </w:pPr>
+    </w:lvl>
+    <w:lvl w:ilvl="5">
+      <w:start w:val="1"/>
+      <w:numFmt w:val="lowerRoman"/>
+      <w:lvlText w:val="(%6)"/>
+      <w:lvlJc w:val="left"/>
+      <w:pPr>
+        <w:ind w:hanging="360" w:left="2160"/>
+      </w:pPr>
+    </w:lvl>
+    <w:lvl w:ilvl="6">
+      <w:start w:val="1"/>
+      <w:numFmt w:val="decimal"/>
+      <w:lvlText w:val="%7."/>
+      <w:lvlJc w:val="left"/>
+      <w:pPr>
+        <w:ind w:hanging="360" w:left="2520"/>
+      </w:pPr>
+    </w:lvl>
+    <w:lvl w:ilvl="7">
+      <w:start w:val="1"/>
+      <w:numFmt w:val="lowerLetter"/>
+      <w:lvlText w:val="%8."/>
+      <w:lvlJc w:val="left"/>
+      <w:pPr>
+        <w:ind w:hanging="360" w:left="2880"/>
+      </w:pPr>
+    </w:lvl>
+    <w:lvl w:ilvl="8">
+      <w:start w:val="1"/>
+      <w:numFmt w:val="lowerRoman"/>
+      <w:lvlText w:val="%9."/>
+      <w:lvlJc w:val="left"/>
+      <w:pPr>
+        <w:ind w:hanging="360" w:left="3240"/>
+      </w:pPr>
+    </w:lvl>
+  </w:abstractNum>
   <w:abstractNum w:abstractNumId="990">
     <w:nsid w:val="0000A990"/>
     <w:multiLevelType w:val="multilevel"/>
@@ -11567,6 +12025,15 @@
       </w:pPr>
     </w:lvl>
   </w:abstractNum>
+  <w:num w16cid:durableId="1059129485" w:numId="1">
+    <w:abstractNumId w:val="0"/>
+  </w:num>
+  <w:num w16cid:durableId="9139055" w:numId="2">
+    <w:abstractNumId w:val="1"/>
+  </w:num>
+  <w:num w16cid:durableId="1843011354" w:numId="3">
+    <w:abstractNumId w:val="2"/>
+  </w:num>
   <w:num w:numId="1000">
     <w:abstractNumId w:val="990"/>
   </w:num>
@@ -11574,7 +12041,7 @@
 </file>
 
 <file path=word/styles.xml><?xml version="1.0" encoding="utf-8"?>
-<w:styles xmlns:r="http://schemas.openxmlformats.org/officeDocument/2006/relationships" xmlns:w="http://schemas.openxmlformats.org/wordprocessingml/2006/main">
+<w:styles xmlns:mc="http://schemas.openxmlformats.org/markup-compatibility/2006" xmlns:r="http://schemas.openxmlformats.org/officeDocument/2006/relationships" xmlns:w="http://schemas.openxmlformats.org/wordprocessingml/2006/main" xmlns:w14="http://schemas.microsoft.com/office/word/2010/wordml" xmlns:w15="http://schemas.microsoft.com/office/word/2012/wordml" xmlns:w16="http://schemas.microsoft.com/office/word/2018/wordml" xmlns:w16cex="http://schemas.microsoft.com/office/word/2018/wordml/cex" xmlns:w16cid="http://schemas.microsoft.com/office/word/2016/wordml/cid" xmlns:w16sdtdh="http://schemas.microsoft.com/office/word/2020/wordml/sdtdatahash" xmlns:w16se="http://schemas.microsoft.com/office/word/2015/wordml/symex" mc:Ignorable="w14 w15 w16se w16cid w16 w16cex w16sdtdh">
   <w:docDefaults>
     <w:rPrDefault>
       <w:rPr>
@@ -11590,137 +12057,261 @@
       </w:pPr>
     </w:pPrDefault>
   </w:docDefaults>
-  <w:latentStyles w:count="276" w:defLockedState="0" w:defQFormat="0" w:defSemiHidden="0" w:defUIPriority="0" w:defUnhideWhenUsed="0"/>
+  <w:latentStyles w:count="376" w:defLockedState="0" w:defQFormat="0" w:defSemiHidden="0" w:defUIPriority="0" w:defUnhideWhenUsed="0">
+    <w:lsdException w:name="Normal Table" w:semiHidden="1" w:unhideWhenUsed="1"/>
+    <w:lsdException w:name="Table Simple 1" w:semiHidden="1" w:unhideWhenUsed="1"/>
+    <w:lsdException w:name="Table Simple 2" w:semiHidden="1" w:unhideWhenUsed="1"/>
+    <w:lsdException w:name="Table Simple 3" w:semiHidden="1" w:unhideWhenUsed="1"/>
+    <w:lsdException w:name="Table Classic 1" w:semiHidden="1" w:unhideWhenUsed="1"/>
+    <w:lsdException w:name="Table Classic 2" w:semiHidden="1" w:unhideWhenUsed="1"/>
+    <w:lsdException w:name="Table Classic 3" w:semiHidden="1" w:unhideWhenUsed="1"/>
+    <w:lsdException w:name="Table Classic 4" w:semiHidden="1" w:unhideWhenUsed="1"/>
+    <w:lsdException w:name="Table Colorful 1" w:semiHidden="1" w:unhideWhenUsed="1"/>
+    <w:lsdException w:name="Table Colorful 2" w:semiHidden="1" w:unhideWhenUsed="1"/>
+    <w:lsdException w:name="Table Colorful 3" w:semiHidden="1" w:unhideWhenUsed="1"/>
+    <w:lsdException w:name="Table Columns 1" w:semiHidden="1" w:unhideWhenUsed="1"/>
+    <w:lsdException w:name="Table Columns 2" w:semiHidden="1" w:unhideWhenUsed="1"/>
+    <w:lsdException w:name="Table Columns 3" w:semiHidden="1" w:unhideWhenUsed="1"/>
+    <w:lsdException w:name="Table Columns 4" w:semiHidden="1" w:unhideWhenUsed="1"/>
+    <w:lsdException w:name="Table Columns 5" w:semiHidden="1" w:unhideWhenUsed="1"/>
+    <w:lsdException w:name="Table Grid 1" w:semiHidden="1" w:unhideWhenUsed="1"/>
+    <w:lsdException w:name="Table Grid 2" w:semiHidden="1" w:unhideWhenUsed="1"/>
+    <w:lsdException w:name="Table Grid 3" w:semiHidden="1" w:unhideWhenUsed="1"/>
+    <w:lsdException w:name="Table Grid 4" w:semiHidden="1" w:unhideWhenUsed="1"/>
+    <w:lsdException w:name="Table Grid 5" w:semiHidden="1" w:unhideWhenUsed="1"/>
+    <w:lsdException w:name="Table Grid 6" w:semiHidden="1" w:unhideWhenUsed="1"/>
+    <w:lsdException w:name="Table Grid 7" w:semiHidden="1" w:unhideWhenUsed="1"/>
+    <w:lsdException w:name="Table Grid 8" w:semiHidden="1" w:unhideWhenUsed="1"/>
+    <w:lsdException w:name="Table List 1" w:semiHidden="1" w:unhideWhenUsed="1"/>
+    <w:lsdException w:name="Table List 2" w:semiHidden="1" w:unhideWhenUsed="1"/>
+    <w:lsdException w:name="Table List 3" w:semiHidden="1" w:unhideWhenUsed="1"/>
+    <w:lsdException w:name="Table List 4" w:semiHidden="1" w:unhideWhenUsed="1"/>
+    <w:lsdException w:name="Table List 5" w:semiHidden="1" w:unhideWhenUsed="1"/>
+    <w:lsdException w:name="Table List 6" w:semiHidden="1" w:unhideWhenUsed="1"/>
+    <w:lsdException w:name="Table List 7" w:semiHidden="1" w:unhideWhenUsed="1"/>
+    <w:lsdException w:name="Table List 8" w:semiHidden="1" w:unhideWhenUsed="1"/>
+    <w:lsdException w:name="Table 3D effects 1" w:semiHidden="1" w:unhideWhenUsed="1"/>
+    <w:lsdException w:name="Table 3D effects 2" w:semiHidden="1" w:unhideWhenUsed="1"/>
+    <w:lsdException w:name="Table 3D effects 3" w:semiHidden="1" w:unhideWhenUsed="1"/>
+    <w:lsdException w:name="Table Contemporary" w:semiHidden="1" w:unhideWhenUsed="1"/>
+    <w:lsdException w:name="Table Elegant" w:semiHidden="1" w:unhideWhenUsed="1"/>
+    <w:lsdException w:name="Table Professional" w:semiHidden="1" w:unhideWhenUsed="1"/>
+    <w:lsdException w:name="Table Subtle 1" w:semiHidden="1" w:unhideWhenUsed="1"/>
+    <w:lsdException w:name="Table Subtle 2" w:semiHidden="1" w:unhideWhenUsed="1"/>
+    <w:lsdException w:name="Table Web 1" w:semiHidden="1" w:unhideWhenUsed="1"/>
+    <w:lsdException w:name="Table Web 2" w:semiHidden="1" w:unhideWhenUsed="1"/>
+    <w:lsdException w:name="Table Web 3" w:semiHidden="1" w:unhideWhenUsed="1"/>
+    <w:lsdException w:name="Table Theme" w:semiHidden="1" w:unhideWhenUsed="1"/>
+    <w:lsdException w:name="Light Shading"/>
+    <w:lsdException w:name="Light List"/>
+    <w:lsdException w:name="Light Grid"/>
+    <w:lsdException w:name="Medium Shading 1"/>
+    <w:lsdException w:name="Medium Shading 2"/>
+    <w:lsdException w:name="Medium List 1"/>
+    <w:lsdException w:name="Medium List 2"/>
+    <w:lsdException w:name="Medium Grid 1"/>
+    <w:lsdException w:name="Medium Grid 2"/>
+    <w:lsdException w:name="Medium Grid 3"/>
+    <w:lsdException w:name="Dark List"/>
+    <w:lsdException w:name="Colorful Shading"/>
+    <w:lsdException w:name="Colorful List"/>
+    <w:lsdException w:name="Colorful Grid"/>
+    <w:lsdException w:name="Light Shading Accent 1"/>
+    <w:lsdException w:name="Light List Accent 1"/>
+    <w:lsdException w:name="Light Grid Accent 1"/>
+    <w:lsdException w:name="Medium Shading 1 Accent 1"/>
+    <w:lsdException w:name="Medium Shading 2 Accent 1"/>
+    <w:lsdException w:name="Medium List 1 Accent 1"/>
+    <w:lsdException w:name="Medium List 2 Accent 1"/>
+    <w:lsdException w:name="Medium Grid 1 Accent 1"/>
+    <w:lsdException w:name="Medium Grid 2 Accent 1"/>
+    <w:lsdException w:name="Medium Grid 3 Accent 1"/>
+    <w:lsdException w:name="Dark List Accent 1"/>
+    <w:lsdException w:name="Colorful Shading Accent 1"/>
+    <w:lsdException w:name="Colorful List Accent 1"/>
+    <w:lsdException w:name="Colorful Grid Accent 1"/>
+    <w:lsdException w:name="Light Shading Accent 2"/>
+    <w:lsdException w:name="Light List Accent 2"/>
+    <w:lsdException w:name="Light Grid Accent 2"/>
+    <w:lsdException w:name="Medium Shading 1 Accent 2"/>
+    <w:lsdException w:name="Medium Shading 2 Accent 2"/>
+    <w:lsdException w:name="Medium List 1 Accent 2"/>
+    <w:lsdException w:name="Medium List 2 Accent 2"/>
+    <w:lsdException w:name="Medium Grid 1 Accent 2"/>
+    <w:lsdException w:name="Medium Grid 2 Accent 2"/>
+    <w:lsdException w:name="Medium Grid 3 Accent 2"/>
+    <w:lsdException w:name="Dark List Accent 2"/>
+    <w:lsdException w:name="Colorful Shading Accent 2"/>
+    <w:lsdException w:name="Colorful List Accent 2"/>
+    <w:lsdException w:name="Colorful Grid Accent 2"/>
+    <w:lsdException w:name="Light Shading Accent 3"/>
+    <w:lsdException w:name="Light List Accent 3"/>
+    <w:lsdException w:name="Light Grid Accent 3"/>
+    <w:lsdException w:name="Medium Shading 1 Accent 3"/>
+    <w:lsdException w:name="Medium Shading 2 Accent 3"/>
+    <w:lsdException w:name="Medium List 1 Accent 3"/>
+    <w:lsdException w:name="Medium List 2 Accent 3"/>
+    <w:lsdException w:name="Medium Grid 1 Accent 3"/>
+    <w:lsdException w:name="Medium Grid 2 Accent 3"/>
+    <w:lsdException w:name="Medium Grid 3 Accent 3"/>
+    <w:lsdException w:name="Dark List Accent 3"/>
+    <w:lsdException w:name="Colorful Shading Accent 3"/>
+    <w:lsdException w:name="Colorful List Accent 3"/>
+    <w:lsdException w:name="Colorful Grid Accent 3"/>
+    <w:lsdException w:name="Light Shading Accent 4"/>
+    <w:lsdException w:name="Light List Accent 4"/>
+    <w:lsdException w:name="Light Grid Accent 4"/>
+    <w:lsdException w:name="Medium Shading 1 Accent 4"/>
+    <w:lsdException w:name="Medium Shading 2 Accent 4"/>
+    <w:lsdException w:name="Medium List 1 Accent 4"/>
+    <w:lsdException w:name="Medium List 2 Accent 4"/>
+    <w:lsdException w:name="Medium Grid 1 Accent 4"/>
+    <w:lsdException w:name="Medium Grid 2 Accent 4"/>
+    <w:lsdException w:name="Medium Grid 3 Accent 4"/>
+    <w:lsdException w:name="Dark List Accent 4"/>
+    <w:lsdException w:name="Colorful Shading Accent 4"/>
+    <w:lsdException w:name="Colorful List Accent 4"/>
+    <w:lsdException w:name="Colorful Grid Accent 4"/>
+    <w:lsdException w:name="Light Shading Accent 5"/>
+    <w:lsdException w:name="Light List Accent 5"/>
+    <w:lsdException w:name="Light Grid Accent 5"/>
+    <w:lsdException w:name="Medium Shading 1 Accent 5"/>
+    <w:lsdException w:name="Medium Shading 2 Accent 5"/>
+    <w:lsdException w:name="Medium List 1 Accent 5"/>
+    <w:lsdException w:name="Medium List 2 Accent 5"/>
+    <w:lsdException w:name="Medium Grid 1 Accent 5"/>
+    <w:lsdException w:name="Medium Grid 2 Accent 5"/>
+    <w:lsdException w:name="Medium Grid 3 Accent 5"/>
+    <w:lsdException w:name="Dark List Accent 5"/>
+    <w:lsdException w:name="Colorful Shading Accent 5"/>
+    <w:lsdException w:name="Colorful List Accent 5"/>
+    <w:lsdException w:name="Colorful Grid Accent 5"/>
+    <w:lsdException w:name="Light Shading Accent 6"/>
+    <w:lsdException w:name="Light List Accent 6"/>
+    <w:lsdException w:name="Light Grid Accent 6"/>
+    <w:lsdException w:name="Medium Shading 1 Accent 6"/>
+    <w:lsdException w:name="Medium Shading 2 Accent 6"/>
+    <w:lsdException w:name="Medium List 1 Accent 6"/>
+    <w:lsdException w:name="Medium List 2 Accent 6"/>
+    <w:lsdException w:name="Medium Grid 1 Accent 6"/>
+    <w:lsdException w:name="Medium Grid 2 Accent 6"/>
+    <w:lsdException w:name="Medium Grid 3 Accent 6"/>
+    <w:lsdException w:name="Dark List Accent 6"/>
+    <w:lsdException w:name="Colorful Shading Accent 6"/>
+    <w:lsdException w:name="Colorful List Accent 6"/>
+    <w:lsdException w:name="Colorful Grid Accent 6"/>
+    <w:lsdException w:name="Grid Table 4" w:uiPriority="49"/>
+    <w:lsdException w:name="Grid Table 5 Dark" w:uiPriority="50"/>
+    <w:lsdException w:name="Grid Table 6 Colorful" w:uiPriority="51"/>
+    <w:lsdException w:name="Grid Table 7 Colorful" w:uiPriority="52"/>
+    <w:lsdException w:name="Grid Table 1 Light Accent 1" w:uiPriority="46"/>
+    <w:lsdException w:name="Grid Table 2 Accent 1" w:uiPriority="47"/>
+    <w:lsdException w:name="Grid Table 3 Accent 1" w:uiPriority="48"/>
+    <w:lsdException w:name="Grid Table 4 Accent 1" w:uiPriority="49"/>
+    <w:lsdException w:name="Grid Table 5 Dark Accent 1" w:uiPriority="50"/>
+    <w:lsdException w:name="Grid Table 6 Colorful Accent 1" w:uiPriority="51"/>
+    <w:lsdException w:name="Grid Table 7 Colorful Accent 1" w:uiPriority="52"/>
+    <w:lsdException w:name="Grid Table 1 Light Accent 2" w:uiPriority="46"/>
+    <w:lsdException w:name="Grid Table 2 Accent 2" w:uiPriority="47"/>
+    <w:lsdException w:name="Grid Table 3 Accent 2" w:uiPriority="48"/>
+    <w:lsdException w:name="Grid Table 4 Accent 2" w:uiPriority="49"/>
+    <w:lsdException w:name="Grid Table 5 Dark Accent 2" w:uiPriority="50"/>
+    <w:lsdException w:name="Grid Table 6 Colorful Accent 2" w:uiPriority="51"/>
+    <w:lsdException w:name="Grid Table 7 Colorful Accent 2" w:uiPriority="52"/>
+    <w:lsdException w:name="Grid Table 1 Light Accent 3" w:uiPriority="46"/>
+    <w:lsdException w:name="Grid Table 2 Accent 3" w:uiPriority="47"/>
+    <w:lsdException w:name="Grid Table 3 Accent 3" w:uiPriority="48"/>
+    <w:lsdException w:name="Grid Table 4 Accent 3" w:uiPriority="49"/>
+    <w:lsdException w:name="Grid Table 5 Dark Accent 3" w:uiPriority="50"/>
+    <w:lsdException w:name="Grid Table 6 Colorful Accent 3" w:uiPriority="51"/>
+    <w:lsdException w:name="Grid Table 7 Colorful Accent 3" w:uiPriority="52"/>
+    <w:lsdException w:name="Grid Table 1 Light Accent 4" w:uiPriority="46"/>
+    <w:lsdException w:name="Grid Table 2 Accent 4" w:uiPriority="47"/>
+    <w:lsdException w:name="Grid Table 3 Accent 4" w:uiPriority="48"/>
+    <w:lsdException w:name="Grid Table 4 Accent 4" w:uiPriority="49"/>
+    <w:lsdException w:name="Grid Table 5 Dark Accent 4" w:uiPriority="50"/>
+    <w:lsdException w:name="Grid Table 6 Colorful Accent 4" w:uiPriority="51"/>
+    <w:lsdException w:name="Grid Table 7 Colorful Accent 4" w:uiPriority="52"/>
+    <w:lsdException w:name="Grid Table 1 Light Accent 5" w:uiPriority="46"/>
+    <w:lsdException w:name="Grid Table 2 Accent 5" w:uiPriority="47"/>
+    <w:lsdException w:name="Grid Table 3 Accent 5" w:uiPriority="48"/>
+    <w:lsdException w:name="Grid Table 4 Accent 5" w:uiPriority="49"/>
+    <w:lsdException w:name="Grid Table 5 Dark Accent 5" w:uiPriority="50"/>
+    <w:lsdException w:name="Grid Table 6 Colorful Accent 5" w:uiPriority="51"/>
+    <w:lsdException w:name="Grid Table 7 Colorful Accent 5" w:uiPriority="52"/>
+    <w:lsdException w:name="Grid Table 1 Light Accent 6" w:uiPriority="46"/>
+    <w:lsdException w:name="Grid Table 2 Accent 6" w:uiPriority="47"/>
+    <w:lsdException w:name="Grid Table 3 Accent 6" w:uiPriority="48"/>
+    <w:lsdException w:name="Grid Table 4 Accent 6" w:uiPriority="49"/>
+    <w:lsdException w:name="Grid Table 5 Dark Accent 6" w:uiPriority="50"/>
+    <w:lsdException w:name="Grid Table 6 Colorful Accent 6" w:uiPriority="51"/>
+    <w:lsdException w:name="Grid Table 7 Colorful Accent 6" w:uiPriority="52"/>
+    <w:lsdException w:name="List Table 1 Light" w:uiPriority="46"/>
+    <w:lsdException w:name="List Table 2" w:uiPriority="47"/>
+    <w:lsdException w:name="List Table 3" w:uiPriority="48"/>
+    <w:lsdException w:name="List Table 4" w:uiPriority="49"/>
+    <w:lsdException w:name="List Table 5 Dark" w:uiPriority="50"/>
+    <w:lsdException w:name="List Table 6 Colorful" w:uiPriority="51"/>
+    <w:lsdException w:name="List Table 7 Colorful" w:uiPriority="52"/>
+    <w:lsdException w:name="List Table 1 Light Accent 1" w:uiPriority="46"/>
+    <w:lsdException w:name="List Table 2 Accent 1" w:uiPriority="47"/>
+    <w:lsdException w:name="List Table 3 Accent 1" w:uiPriority="48"/>
+    <w:lsdException w:name="List Table 4 Accent 1" w:uiPriority="49"/>
+    <w:lsdException w:name="List Table 5 Dark Accent 1" w:uiPriority="50"/>
+    <w:lsdException w:name="List Table 6 Colorful Accent 1" w:uiPriority="51"/>
+    <w:lsdException w:name="List Table 7 Colorful Accent 1" w:uiPriority="52"/>
+    <w:lsdException w:name="List Table 1 Light Accent 2" w:uiPriority="46"/>
+    <w:lsdException w:name="List Table 2 Accent 2" w:uiPriority="47"/>
+    <w:lsdException w:name="List Table 3 Accent 2" w:uiPriority="48"/>
+    <w:lsdException w:name="List Table 4 Accent 2" w:uiPriority="49"/>
+    <w:lsdException w:name="List Table 5 Dark Accent 2" w:uiPriority="50"/>
+    <w:lsdException w:name="List Table 6 Colorful Accent 2" w:uiPriority="51"/>
+    <w:lsdException w:name="List Table 7 Colorful Accent 2" w:uiPriority="52"/>
+    <w:lsdException w:name="List Table 1 Light Accent 3" w:uiPriority="46"/>
+    <w:lsdException w:name="List Table 2 Accent 3" w:uiPriority="47"/>
+    <w:lsdException w:name="List Table 3 Accent 3" w:uiPriority="48"/>
+    <w:lsdException w:name="List Table 4 Accent 3" w:uiPriority="49"/>
+    <w:lsdException w:name="List Table 5 Dark Accent 3" w:uiPriority="50"/>
+    <w:lsdException w:name="List Table 6 Colorful Accent 3" w:uiPriority="51"/>
+    <w:lsdException w:name="List Table 7 Colorful Accent 3" w:uiPriority="52"/>
+    <w:lsdException w:name="List Table 1 Light Accent 4" w:uiPriority="46"/>
+    <w:lsdException w:name="List Table 2 Accent 4" w:uiPriority="47"/>
+    <w:lsdException w:name="List Table 3 Accent 4" w:uiPriority="48"/>
+    <w:lsdException w:name="List Table 4 Accent 4" w:uiPriority="49"/>
+    <w:lsdException w:name="List Table 5 Dark Accent 4" w:uiPriority="50"/>
+    <w:lsdException w:name="List Table 6 Colorful Accent 4" w:uiPriority="51"/>
+    <w:lsdException w:name="List Table 7 Colorful Accent 4" w:uiPriority="52"/>
+    <w:lsdException w:name="List Table 1 Light Accent 5" w:uiPriority="46"/>
+    <w:lsdException w:name="List Table 2 Accent 5" w:uiPriority="47"/>
+    <w:lsdException w:name="List Table 3 Accent 5" w:uiPriority="48"/>
+    <w:lsdException w:name="List Table 4 Accent 5" w:uiPriority="49"/>
+    <w:lsdException w:name="List Table 5 Dark Accent 5" w:uiPriority="50"/>
+    <w:lsdException w:name="List Table 6 Colorful Accent 5" w:uiPriority="51"/>
+    <w:lsdException w:name="List Table 7 Colorful Accent 5" w:uiPriority="52"/>
+    <w:lsdException w:name="List Table 1 Light Accent 6" w:uiPriority="46"/>
+    <w:lsdException w:name="List Table 2 Accent 6" w:uiPriority="47"/>
+    <w:lsdException w:name="List Table 3 Accent 6" w:uiPriority="48"/>
+    <w:lsdException w:name="List Table 4 Accent 6" w:uiPriority="49"/>
+    <w:lsdException w:name="List Table 5 Dark Accent 6" w:uiPriority="50"/>
+    <w:lsdException w:name="List Table 6 Colorful Accent 6" w:uiPriority="51"/>
+    <w:lsdException w:name="List Table 7 Colorful Accent 6" w:uiPriority="52"/>
+    <w:lsdException w:name="Mention" w:semiHidden="1" w:uiPriority="99" w:unhideWhenUsed="1"/>
+    <w:lsdException w:name="Smart Hyperlink" w:semiHidden="1" w:uiPriority="99" w:unhideWhenUsed="1"/>
+    <w:lsdException w:name="Hashtag" w:semiHidden="1" w:uiPriority="99" w:unhideWhenUsed="1"/>
+    <w:lsdException w:name="Unresolved Mention" w:semiHidden="1" w:uiPriority="99" w:unhideWhenUsed="1"/>
+    <w:lsdException w:name="Smart Link" w:semiHidden="1" w:uiPriority="99" w:unhideWhenUsed="1"/>
+  </w:latentStyles>
   <w:style w:default="1" w:styleId="Normal" w:type="paragraph">
     <w:name w:val="Normal"/>
     <w:qFormat/>
   </w:style>
-  <w:style w:styleId="BodyText" w:type="paragraph">
-    <w:name w:val="Body Text"/>
-    <w:basedOn w:val="Normal"/>
-    <w:link w:val="BodyTextChar"/>
-    <w:qFormat/>
-    <w:pPr>
-      <w:spacing w:after="180" w:before="180"/>
-    </w:pPr>
-  </w:style>
-  <w:style w:customStyle="1" w:styleId="FirstParagraph" w:type="paragraph">
-    <w:name w:val="First Paragraph"/>
-    <w:basedOn w:val="BodyText"/>
-    <w:next w:val="BodyText"/>
-    <w:qFormat/>
-  </w:style>
-  <w:style w:customStyle="1" w:styleId="Compact" w:type="paragraph">
-    <w:name w:val="Compact"/>
-    <w:basedOn w:val="BodyText"/>
-    <w:qFormat/>
-    <w:pPr>
-      <w:spacing w:after="36" w:before="36"/>
-    </w:pPr>
-  </w:style>
-  <w:style w:styleId="Title" w:type="paragraph">
-    <w:name w:val="Title"/>
-    <w:basedOn w:val="Normal"/>
-    <w:next w:val="BodyText"/>
-    <w:qFormat/>
-    <w:pPr>
-      <w:keepNext/>
-      <w:keepLines/>
-      <w:spacing w:after="240" w:before="480"/>
-      <w:jc w:val="center"/>
-    </w:pPr>
-    <w:rPr>
-      <w:rFonts w:asciiTheme="majorHAnsi" w:cstheme="majorBidi" w:eastAsiaTheme="majorEastAsia" w:hAnsiTheme="majorHAnsi"/>
-      <w:b/>
-      <w:bCs/>
-      <w:color w:themeColor="accent1" w:themeShade="B5" w:val="345A8A"/>
-      <w:sz w:val="36"/>
-      <w:szCs w:val="36"/>
-    </w:rPr>
-  </w:style>
-  <w:style w:styleId="Subtitle" w:type="paragraph">
-    <w:name w:val="Subtitle"/>
-    <w:basedOn w:val="Title"/>
-    <w:next w:val="BodyText"/>
-    <w:qFormat/>
-    <w:pPr>
-      <w:keepNext/>
-      <w:keepLines/>
-      <w:spacing w:after="240" w:before="240"/>
-      <w:jc w:val="center"/>
-    </w:pPr>
-    <w:rPr>
-      <w:sz w:val="30"/>
-      <w:szCs w:val="30"/>
-    </w:rPr>
-  </w:style>
-  <w:style w:customStyle="1" w:styleId="Author" w:type="paragraph">
-    <w:name w:val="Author"/>
-    <w:next w:val="BodyText"/>
-    <w:qFormat/>
-    <w:pPr>
-      <w:keepNext/>
-      <w:keepLines/>
-      <w:jc w:val="center"/>
-    </w:pPr>
-  </w:style>
-  <w:style w:styleId="Date" w:type="paragraph">
-    <w:name w:val="Date"/>
-    <w:next w:val="BodyText"/>
-    <w:qFormat/>
-    <w:pPr>
-      <w:keepNext/>
-      <w:keepLines/>
-      <w:jc w:val="center"/>
-    </w:pPr>
-  </w:style>
-  <w:style w:customStyle="1" w:styleId="AbstractTitle" w:type="paragraph">
-    <w:name w:val="Abstract Title"/>
-    <w:basedOn w:val="Normal"/>
-    <w:next w:val="Abstract"/>
-    <w:qFormat/>
-    <w:pPr>
-      <w:keepNext/>
-      <w:keepLines/>
-      <w:spacing w:after="0" w:before="300"/>
-      <w:jc w:val="center"/>
-    </w:pPr>
-    <w:rPr>
-      <w:b/>
-      <w:color w:val="345A8A"/>
-      <w:sz w:val="20"/>
-      <w:szCs w:val="20"/>
-    </w:rPr>
-  </w:style>
-  <w:style w:customStyle="1" w:styleId="Abstract" w:type="paragraph">
-    <w:name w:val="Abstract"/>
-    <w:basedOn w:val="Normal"/>
-    <w:next w:val="BodyText"/>
-    <w:qFormat/>
-    <w:pPr>
-      <w:keepNext/>
-      <w:keepLines/>
-      <w:spacing w:after="300" w:before="100"/>
-    </w:pPr>
-    <w:rPr>
-      <w:sz w:val="20"/>
-      <w:szCs w:val="20"/>
-    </w:rPr>
-  </w:style>
-  <w:style w:styleId="Bibliography" w:type="paragraph">
-    <w:name w:val="Bibliography"/>
-    <w:basedOn w:val="Normal"/>
-    <w:next w:val="Bibliography"/>
-    <w:qFormat/>
-    <w:pPr/>
-    <w:rPr/>
-  </w:style>
   <w:style w:styleId="Heading1" w:type="paragraph">
-    <w:name w:val="Heading 1"/>
+    <w:name w:val="heading 1"/>
     <w:basedOn w:val="Normal"/>
     <w:next w:val="BodyText"/>
     <w:uiPriority w:val="9"/>
     <w:qFormat/>
+    <w:rsid w:val="003F6C67"/>
     <w:pPr>
       <w:keepNext/>
       <w:keepLines/>
@@ -11728,21 +12319,22 @@
       <w:outlineLvl w:val="0"/>
     </w:pPr>
     <w:rPr>
-      <w:rFonts w:asciiTheme="majorHAnsi" w:cstheme="majorBidi" w:eastAsiaTheme="majorEastAsia" w:hAnsiTheme="majorHAnsi"/>
+      <w:rFonts w:ascii="Arial" w:cstheme="majorBidi" w:eastAsiaTheme="majorEastAsia" w:hAnsi="Arial"/>
       <w:b/>
       <w:bCs/>
-      <w:color w:themeColor="accent1" w:val="4F81BD"/>
-      <w:sz w:val="32"/>
+      <w:color w:themeColor="text1" w:val="000000"/>
+      <w:sz w:val="28"/>
       <w:szCs w:val="32"/>
     </w:rPr>
   </w:style>
   <w:style w:styleId="Heading2" w:type="paragraph">
-    <w:name w:val="Heading 2"/>
+    <w:name w:val="heading 2"/>
     <w:basedOn w:val="Normal"/>
     <w:next w:val="BodyText"/>
     <w:uiPriority w:val="9"/>
     <w:unhideWhenUsed/>
     <w:qFormat/>
+    <w:rsid w:val="0066342A"/>
     <w:pPr>
       <w:keepNext/>
       <w:keepLines/>
@@ -11750,21 +12342,21 @@
       <w:outlineLvl w:val="1"/>
     </w:pPr>
     <w:rPr>
-      <w:rFonts w:asciiTheme="majorHAnsi" w:cstheme="majorBidi" w:eastAsiaTheme="majorEastAsia" w:hAnsiTheme="majorHAnsi"/>
+      <w:rFonts w:ascii="Arial" w:cstheme="majorBidi" w:eastAsiaTheme="majorEastAsia" w:hAnsi="Arial"/>
       <w:b/>
       <w:bCs/>
-      <w:color w:themeColor="accent1" w:val="4F81BD"/>
-      <w:sz w:val="28"/>
+      <w:color w:themeColor="text1" w:val="000000"/>
       <w:szCs w:val="28"/>
     </w:rPr>
   </w:style>
   <w:style w:styleId="Heading3" w:type="paragraph">
-    <w:name w:val="Heading 3"/>
+    <w:name w:val="heading 3"/>
     <w:basedOn w:val="Normal"/>
     <w:next w:val="BodyText"/>
     <w:uiPriority w:val="9"/>
     <w:unhideWhenUsed/>
     <w:qFormat/>
+    <w:rsid w:val="003F6C67"/>
     <w:pPr>
       <w:keepNext/>
       <w:keepLines/>
@@ -11772,16 +12364,14 @@
       <w:outlineLvl w:val="2"/>
     </w:pPr>
     <w:rPr>
-      <w:rFonts w:asciiTheme="majorHAnsi" w:cstheme="majorBidi" w:eastAsiaTheme="majorEastAsia" w:hAnsiTheme="majorHAnsi"/>
+      <w:rFonts w:ascii="Arial" w:cstheme="majorBidi" w:eastAsiaTheme="majorEastAsia" w:hAnsi="Arial"/>
       <w:b/>
       <w:bCs/>
-      <w:color w:themeColor="accent1" w:val="4F81BD"/>
-      <w:sz w:val="24"/>
-      <w:szCs w:val="24"/>
+      <w:color w:themeColor="text1" w:val="000000"/>
     </w:rPr>
   </w:style>
   <w:style w:styleId="Heading4" w:type="paragraph">
-    <w:name w:val="Heading 4"/>
+    <w:name w:val="heading 4"/>
     <w:basedOn w:val="Normal"/>
     <w:next w:val="BodyText"/>
     <w:uiPriority w:val="9"/>
@@ -11798,12 +12388,10 @@
       <w:bCs/>
       <w:i/>
       <w:color w:themeColor="accent1" w:val="4F81BD"/>
-      <w:sz w:val="24"/>
-      <w:szCs w:val="24"/>
     </w:rPr>
   </w:style>
   <w:style w:styleId="Heading5" w:type="paragraph">
-    <w:name w:val="Heading 5"/>
+    <w:name w:val="heading 5"/>
     <w:basedOn w:val="Normal"/>
     <w:next w:val="BodyText"/>
     <w:uiPriority w:val="9"/>
@@ -11819,12 +12407,10 @@
       <w:rFonts w:asciiTheme="majorHAnsi" w:cstheme="majorBidi" w:eastAsiaTheme="majorEastAsia" w:hAnsiTheme="majorHAnsi"/>
       <w:iCs/>
       <w:color w:themeColor="accent1" w:val="4F81BD"/>
-      <w:sz w:val="24"/>
-      <w:szCs w:val="24"/>
     </w:rPr>
   </w:style>
   <w:style w:styleId="Heading6" w:type="paragraph">
-    <w:name w:val="Heading 6"/>
+    <w:name w:val="heading 6"/>
     <w:basedOn w:val="Normal"/>
     <w:next w:val="BodyText"/>
     <w:uiPriority w:val="9"/>
@@ -11839,12 +12425,10 @@
     <w:rPr>
       <w:rFonts w:asciiTheme="majorHAnsi" w:cstheme="majorBidi" w:eastAsiaTheme="majorEastAsia" w:hAnsiTheme="majorHAnsi"/>
       <w:color w:themeColor="accent1" w:val="4F81BD"/>
-      <w:sz w:val="24"/>
-      <w:szCs w:val="24"/>
     </w:rPr>
   </w:style>
   <w:style w:styleId="Heading7" w:type="paragraph">
-    <w:name w:val="Heading 7"/>
+    <w:name w:val="heading 7"/>
     <w:basedOn w:val="Normal"/>
     <w:next w:val="BodyText"/>
     <w:uiPriority w:val="9"/>
@@ -11859,12 +12443,10 @@
     <w:rPr>
       <w:rFonts w:asciiTheme="majorHAnsi" w:cstheme="majorBidi" w:eastAsiaTheme="majorEastAsia" w:hAnsiTheme="majorHAnsi"/>
       <w:color w:themeColor="accent1" w:val="4F81BD"/>
-      <w:sz w:val="24"/>
-      <w:szCs w:val="24"/>
     </w:rPr>
   </w:style>
   <w:style w:styleId="Heading8" w:type="paragraph">
-    <w:name w:val="Heading 8"/>
+    <w:name w:val="heading 8"/>
     <w:basedOn w:val="Normal"/>
     <w:next w:val="BodyText"/>
     <w:uiPriority w:val="9"/>
@@ -11879,12 +12461,10 @@
     <w:rPr>
       <w:rFonts w:asciiTheme="majorHAnsi" w:cstheme="majorBidi" w:eastAsiaTheme="majorEastAsia" w:hAnsiTheme="majorHAnsi"/>
       <w:color w:themeColor="accent1" w:val="4F81BD"/>
-      <w:sz w:val="24"/>
-      <w:szCs w:val="24"/>
     </w:rPr>
   </w:style>
   <w:style w:styleId="Heading9" w:type="paragraph">
-    <w:name w:val="Heading 9"/>
+    <w:name w:val="heading 9"/>
     <w:basedOn w:val="Normal"/>
     <w:next w:val="BodyText"/>
     <w:uiPriority w:val="9"/>
@@ -11899,8 +12479,151 @@
     <w:rPr>
       <w:rFonts w:asciiTheme="majorHAnsi" w:cstheme="majorBidi" w:eastAsiaTheme="majorEastAsia" w:hAnsiTheme="majorHAnsi"/>
       <w:color w:themeColor="accent1" w:val="4F81BD"/>
-      <w:sz w:val="24"/>
-      <w:szCs w:val="24"/>
+    </w:rPr>
+  </w:style>
+  <w:style w:default="1" w:styleId="DefaultParagraphFont" w:type="character">
+    <w:name w:val="Default Paragraph Font"/>
+    <w:uiPriority w:val="1"/>
+    <w:semiHidden/>
+    <w:unhideWhenUsed/>
+  </w:style>
+  <w:style w:default="1" w:styleId="TableNormal" w:type="table">
+    <w:name w:val="Normal Table"/>
+    <w:uiPriority w:val="99"/>
+    <w:semiHidden/>
+    <w:unhideWhenUsed/>
+    <w:tblPr>
+      <w:tblInd w:type="dxa" w:w="0"/>
+      <w:tblCellMar>
+        <w:top w:type="dxa" w:w="0"/>
+        <w:left w:type="dxa" w:w="108"/>
+        <w:bottom w:type="dxa" w:w="0"/>
+        <w:right w:type="dxa" w:w="108"/>
+      </w:tblCellMar>
+    </w:tblPr>
+  </w:style>
+  <w:style w:default="1" w:styleId="NoList" w:type="numbering">
+    <w:name w:val="No List"/>
+    <w:uiPriority w:val="99"/>
+    <w:semiHidden/>
+    <w:unhideWhenUsed/>
+  </w:style>
+  <w:style w:styleId="BodyText" w:type="paragraph">
+    <w:name w:val="Body Text"/>
+    <w:basedOn w:val="Normal"/>
+    <w:qFormat/>
+    <w:rsid w:val="0066342A"/>
+    <w:pPr>
+      <w:spacing w:after="180" w:before="180" w:line="480" w:lineRule="auto"/>
+    </w:pPr>
+    <w:rPr>
+      <w:rFonts w:ascii="Arial" w:hAnsi="Arial"/>
+      <w:color w:themeColor="text1" w:val="000000"/>
+      <w:sz w:val="22"/>
+    </w:rPr>
+  </w:style>
+  <w:style w:customStyle="1" w:styleId="FirstParagraph" w:type="paragraph">
+    <w:name w:val="First Paragraph"/>
+    <w:basedOn w:val="BodyText"/>
+    <w:next w:val="BodyText"/>
+    <w:qFormat/>
+    <w:rsid w:val="00C8745D"/>
+  </w:style>
+  <w:style w:customStyle="1" w:styleId="Compact" w:type="paragraph">
+    <w:name w:val="Compact"/>
+    <w:basedOn w:val="BodyText"/>
+    <w:qFormat/>
+    <w:pPr>
+      <w:spacing w:after="36" w:before="36"/>
+    </w:pPr>
+  </w:style>
+  <w:style w:styleId="Title" w:type="paragraph">
+    <w:name w:val="Title"/>
+    <w:basedOn w:val="Normal"/>
+    <w:next w:val="BodyText"/>
+    <w:qFormat/>
+    <w:rsid w:val="003F6C67"/>
+    <w:pPr>
+      <w:keepNext/>
+      <w:keepLines/>
+      <w:spacing w:after="240" w:before="480"/>
+      <w:jc w:val="center"/>
+    </w:pPr>
+    <w:rPr>
+      <w:rFonts w:ascii="Arial" w:cstheme="majorBidi" w:eastAsiaTheme="majorEastAsia" w:hAnsi="Arial"/>
+      <w:b/>
+      <w:bCs/>
+      <w:color w:themeColor="text1" w:val="000000"/>
+      <w:sz w:val="32"/>
+      <w:szCs w:val="36"/>
+    </w:rPr>
+  </w:style>
+  <w:style w:styleId="Subtitle" w:type="paragraph">
+    <w:name w:val="Subtitle"/>
+    <w:basedOn w:val="Title"/>
+    <w:next w:val="BodyText"/>
+    <w:qFormat/>
+    <w:pPr>
+      <w:spacing w:before="240"/>
+    </w:pPr>
+    <w:rPr>
+      <w:sz w:val="30"/>
+      <w:szCs w:val="30"/>
+    </w:rPr>
+  </w:style>
+  <w:style w:customStyle="1" w:styleId="Author" w:type="paragraph">
+    <w:name w:val="Author"/>
+    <w:next w:val="BodyText"/>
+    <w:qFormat/>
+    <w:rsid w:val="00C8745D"/>
+    <w:pPr>
+      <w:keepNext/>
+      <w:keepLines/>
+      <w:spacing w:line="480" w:lineRule="auto"/>
+    </w:pPr>
+    <w:rPr>
+      <w:rFonts w:ascii="Arial" w:hAnsi="Arial"/>
+      <w:color w:themeColor="text1" w:val="000000"/>
+    </w:rPr>
+  </w:style>
+  <w:style w:styleId="Date" w:type="paragraph">
+    <w:name w:val="Date"/>
+    <w:next w:val="BodyText"/>
+    <w:qFormat/>
+    <w:pPr>
+      <w:keepNext/>
+      <w:keepLines/>
+      <w:jc w:val="center"/>
+    </w:pPr>
+  </w:style>
+  <w:style w:customStyle="1" w:styleId="Abstract" w:type="paragraph">
+    <w:name w:val="Abstract"/>
+    <w:basedOn w:val="Normal"/>
+    <w:next w:val="BodyText"/>
+    <w:qFormat/>
+    <w:pPr>
+      <w:keepNext/>
+      <w:keepLines/>
+      <w:spacing w:after="300" w:before="300"/>
+    </w:pPr>
+    <w:rPr>
+      <w:sz w:val="20"/>
+      <w:szCs w:val="20"/>
+    </w:rPr>
+  </w:style>
+  <w:style w:styleId="Bibliography" w:type="paragraph">
+    <w:name w:val="Bibliography"/>
+    <w:basedOn w:val="Normal"/>
+    <w:qFormat/>
+    <w:rsid w:val="00365F7A"/>
+    <w:pPr>
+      <w:spacing w:after="120"/>
+      <w:ind w:hanging="720" w:left="720"/>
+    </w:pPr>
+    <w:rPr>
+      <w:rFonts w:ascii="Arial" w:cs="Times New Roman (Body CS)" w:hAnsi="Arial"/>
+      <w:color w:themeColor="text1" w:val="000000"/>
+      <w:sz w:val="22"/>
     </w:rPr>
   </w:style>
   <w:style w:styleId="BlockText" w:type="paragraph">
@@ -11912,37 +12635,18 @@
     <w:qFormat/>
     <w:pPr>
       <w:spacing w:after="100" w:before="100"/>
-      <w:ind w:firstLine="0" w:left="480" w:right="480"/>
+      <w:ind w:left="480" w:right="480"/>
     </w:pPr>
   </w:style>
   <w:style w:styleId="FootnoteText" w:type="paragraph">
-    <w:name w:val="Footnote Text"/>
+    <w:name w:val="footnote text"/>
     <w:basedOn w:val="Normal"/>
-    <w:next w:val="FootnoteText"/>
     <w:uiPriority w:val="9"/>
     <w:unhideWhenUsed/>
     <w:qFormat/>
   </w:style>
-  <w:style w:styleId="FootnoteBlockText" w:type="paragraph">
-    <w:name w:val="Footnote Block Text"/>
-    <w:basedOn w:val="Footnote Text"/>
-    <w:next w:val="Footnote Text"/>
-    <w:uiPriority w:val="9"/>
-    <w:unhideWhenUsed/>
-    <w:qFormat/>
-    <w:pPr>
-      <w:spacing w:after="100" w:before="100"/>
-      <w:ind w:firstLine="0" w:left="480" w:right="480"/>
-    </w:pPr>
-  </w:style>
-  <w:style w:default="1" w:styleId="DefaultParagraphFont" w:type="character">
-    <w:name w:val="Default Paragraph Font"/>
-    <w:semiHidden/>
-    <w:unhideWhenUsed/>
-  </w:style>
-  <w:style w:default="1" w:styleId="Table" w:type="table">
+  <w:style w:customStyle="1" w:styleId="Table" w:type="table">
     <w:name w:val="Table"/>
-    <w:basedOn w:val="TableNormal"/>
     <w:semiHidden/>
     <w:unhideWhenUsed/>
     <w:qFormat/>
@@ -11958,14 +12662,13 @@
     <w:tblStylePr w:type="firstRow">
       <w:tblPr>
         <w:jc w:val="left"/>
-        <w:tblInd w:type="dxa" w:w="0"/>
       </w:tblPr>
       <w:trPr>
         <w:jc w:val="left"/>
       </w:trPr>
       <w:tcPr>
         <w:tcBorders>
-          <w:bottom w:val="single"/>
+          <w:bottom w:color="auto" w:space="0" w:sz="0" w:val="single"/>
         </w:tcBorders>
         <w:vAlign w:val="bottom"/>
       </w:tcPr>
@@ -11989,22 +12692,31 @@
     <w:basedOn w:val="Normal"/>
   </w:style>
   <w:style w:styleId="Caption" w:type="paragraph">
-    <w:name w:val="Caption"/>
+    <w:name w:val="caption"/>
     <w:basedOn w:val="Normal"/>
-    <w:link w:val="BodyTextChar"/>
+    <w:link w:val="CaptionChar"/>
+    <w:rsid w:val="00724B38"/>
     <w:pPr>
-      <w:spacing w:after="120" w:before="0"/>
+      <w:spacing w:after="120"/>
     </w:pPr>
     <w:rPr>
-      <w:i/>
+      <w:rFonts w:ascii="Arial" w:cs="Times New Roman (Body CS)" w:hAnsi="Arial"/>
+      <w:sz w:val="18"/>
     </w:rPr>
   </w:style>
   <w:style w:customStyle="1" w:styleId="TableCaption" w:type="paragraph">
     <w:name w:val="Table Caption"/>
     <w:basedOn w:val="Caption"/>
+    <w:rsid w:val="009D4973"/>
     <w:pPr>
       <w:keepNext/>
     </w:pPr>
+    <w:rPr>
+      <w:rFonts w:ascii="Times New Roman" w:hAnsi="Times New Roman"/>
+      <w:b/>
+      <w:i/>
+      <w:color w:themeColor="text1" w:val="000000"/>
+    </w:rPr>
   </w:style>
   <w:style w:customStyle="1" w:styleId="ImageCaption" w:type="paragraph">
     <w:name w:val="Image Caption"/>
@@ -12013,6 +12725,12 @@
   <w:style w:customStyle="1" w:styleId="Figure" w:type="paragraph">
     <w:name w:val="Figure"/>
     <w:basedOn w:val="Normal"/>
+    <w:rsid w:val="00C8745D"/>
+    <w:rPr>
+      <w:rFonts w:ascii="Arial" w:hAnsi="Arial"/>
+      <w:color w:themeColor="text1" w:val="000000"/>
+      <w:sz w:val="20"/>
+    </w:rPr>
   </w:style>
   <w:style w:customStyle="1" w:styleId="CaptionedFigure" w:type="paragraph">
     <w:name w:val="Captioned Figure"/>
@@ -12021,35 +12739,50 @@
       <w:keepNext/>
     </w:pPr>
   </w:style>
-  <w:style w:customStyle="1" w:styleId="BodyTextChar" w:type="character">
-    <w:name w:val="Body Text Char"/>
+  <w:style w:customStyle="1" w:styleId="CaptionChar" w:type="character">
+    <w:name w:val="Caption Char"/>
     <w:basedOn w:val="DefaultParagraphFont"/>
-    <w:link w:val="BodyText"/>
+    <w:link w:val="Caption"/>
+    <w:rsid w:val="00724B38"/>
+    <w:rPr>
+      <w:rFonts w:ascii="Arial" w:cs="Times New Roman (Body CS)" w:hAnsi="Arial"/>
+      <w:sz w:val="18"/>
+    </w:rPr>
   </w:style>
   <w:style w:customStyle="1" w:styleId="VerbatimChar" w:type="character">
     <w:name w:val="Verbatim Char"/>
-    <w:basedOn w:val="BodyTextChar"/>
+    <w:basedOn w:val="CaptionChar"/>
+    <w:link w:val="SourceCode"/>
     <w:rPr>
-      <w:rFonts w:ascii="Consolas" w:hAnsi="Consolas"/>
+      <w:rFonts w:ascii="Consolas" w:cs="Times New Roman (Body CS)" w:hAnsi="Consolas"/>
       <w:sz w:val="22"/>
     </w:rPr>
   </w:style>
   <w:style w:customStyle="1" w:styleId="SectionNumber" w:type="character">
     <w:name w:val="Section Number"/>
-    <w:basedOn w:val="BodyTextChar"/>
+    <w:basedOn w:val="CaptionChar"/>
+    <w:rPr>
+      <w:rFonts w:ascii="Arial" w:cs="Times New Roman (Body CS)" w:hAnsi="Arial"/>
+      <w:sz w:val="20"/>
+    </w:rPr>
   </w:style>
   <w:style w:styleId="FootnoteReference" w:type="character">
-    <w:name w:val="Footnote Reference"/>
-    <w:basedOn w:val="BodyTextChar"/>
+    <w:name w:val="footnote reference"/>
+    <w:basedOn w:val="CaptionChar"/>
     <w:rPr>
+      <w:rFonts w:ascii="Arial" w:cs="Times New Roman (Body CS)" w:hAnsi="Arial"/>
+      <w:sz w:val="20"/>
       <w:vertAlign w:val="superscript"/>
     </w:rPr>
   </w:style>
   <w:style w:styleId="Hyperlink" w:type="character">
     <w:name w:val="Hyperlink"/>
-    <w:basedOn w:val="BodyTextChar"/>
+    <w:basedOn w:val="CaptionChar"/>
+    <w:rsid w:val="0066342A"/>
     <w:rPr>
+      <w:rFonts w:ascii="Arial" w:cs="Times New Roman (Body CS)" w:hAnsi="Arial"/>
       <w:color w:themeColor="accent1" w:val="4F81BD"/>
+      <w:sz w:val="22"/>
     </w:rPr>
   </w:style>
   <w:style w:styleId="TOCHeading" w:type="paragraph">
@@ -12064,281 +12797,494 @@
       <w:outlineLvl w:val="9"/>
     </w:pPr>
     <w:rPr>
-      <w:rFonts w:asciiTheme="majorHAnsi" w:cstheme="majorBidi" w:eastAsiaTheme="majorEastAsia" w:hAnsiTheme="majorHAnsi"/>
+      <w:rFonts w:asciiTheme="majorHAnsi" w:hAnsiTheme="majorHAnsi"/>
       <w:b w:val="0"/>
       <w:bCs w:val="0"/>
       <w:color w:themeColor="accent1" w:themeShade="BF" w:val="365F91"/>
     </w:rPr>
   </w:style>
-  <w:style w:type="paragraph" w:customStyle="1" w:styleId="SourceCode">
+  <w:style w:customStyle="1" w:styleId="SourceCode" w:type="paragraph">
     <w:name w:val="Source Code"/>
     <w:basedOn w:val="Normal"/>
     <w:link w:val="VerbatimChar"/>
     <w:pPr>
-      <w:wordWrap w:val="off"/>
-      <w:shd w:val="clear" w:fill="f8f8f8"/>
+      <w:shd w:color="auto" w:fill="F8F8F8" w:val="clear"/>
+      <w:wordWrap w:val="0"/>
     </w:pPr>
   </w:style>
-  <w:style w:type="character" w:customStyle="1" w:styleId="KeywordTok">
+  <w:style w:customStyle="1" w:styleId="KeywordTok" w:type="character">
     <w:name w:val="KeywordTok"/>
     <w:basedOn w:val="VerbatimChar"/>
     <w:rPr>
+      <w:rFonts w:ascii="Consolas" w:cs="Times New Roman (Body CS)" w:hAnsi="Consolas"/>
       <w:b/>
-      <w:color w:val="204a87"/>
-      <w:shd w:val="clear" w:fill="f8f8f8"/>
+      <w:color w:val="204A87"/>
+      <w:sz w:val="22"/>
+      <w:shd w:color="auto" w:fill="F8F8F8" w:val="clear"/>
     </w:rPr>
   </w:style>
-  <w:style w:type="character" w:customStyle="1" w:styleId="DataTypeTok">
+  <w:style w:customStyle="1" w:styleId="DataTypeTok" w:type="character">
     <w:name w:val="DataTypeTok"/>
     <w:basedOn w:val="VerbatimChar"/>
     <w:rPr>
-      <w:color w:val="204a87"/>
-      <w:shd w:val="clear" w:fill="f8f8f8"/>
+      <w:rFonts w:ascii="Consolas" w:cs="Times New Roman (Body CS)" w:hAnsi="Consolas"/>
+      <w:color w:val="204A87"/>
+      <w:sz w:val="22"/>
+      <w:shd w:color="auto" w:fill="F8F8F8" w:val="clear"/>
     </w:rPr>
   </w:style>
-  <w:style w:type="character" w:customStyle="1" w:styleId="DecValTok">
+  <w:style w:customStyle="1" w:styleId="DecValTok" w:type="character">
     <w:name w:val="DecValTok"/>
     <w:basedOn w:val="VerbatimChar"/>
     <w:rPr>
-      <w:color w:val="0000cf"/>
-      <w:shd w:val="clear" w:fill="f8f8f8"/>
+      <w:rFonts w:ascii="Consolas" w:cs="Times New Roman (Body CS)" w:hAnsi="Consolas"/>
+      <w:color w:val="0000CF"/>
+      <w:sz w:val="22"/>
+      <w:shd w:color="auto" w:fill="F8F8F8" w:val="clear"/>
     </w:rPr>
   </w:style>
-  <w:style w:type="character" w:customStyle="1" w:styleId="BaseNTok">
+  <w:style w:customStyle="1" w:styleId="BaseNTok" w:type="character">
     <w:name w:val="BaseNTok"/>
     <w:basedOn w:val="VerbatimChar"/>
     <w:rPr>
-      <w:color w:val="0000cf"/>
-      <w:shd w:val="clear" w:fill="f8f8f8"/>
+      <w:rFonts w:ascii="Consolas" w:cs="Times New Roman (Body CS)" w:hAnsi="Consolas"/>
+      <w:color w:val="0000CF"/>
+      <w:sz w:val="22"/>
+      <w:shd w:color="auto" w:fill="F8F8F8" w:val="clear"/>
     </w:rPr>
   </w:style>
-  <w:style w:type="character" w:customStyle="1" w:styleId="FloatTok">
+  <w:style w:customStyle="1" w:styleId="FloatTok" w:type="character">
     <w:name w:val="FloatTok"/>
     <w:basedOn w:val="VerbatimChar"/>
     <w:rPr>
-      <w:color w:val="0000cf"/>
-      <w:shd w:val="clear" w:fill="f8f8f8"/>
+      <w:rFonts w:ascii="Consolas" w:cs="Times New Roman (Body CS)" w:hAnsi="Consolas"/>
+      <w:color w:val="0000CF"/>
+      <w:sz w:val="22"/>
+      <w:shd w:color="auto" w:fill="F8F8F8" w:val="clear"/>
     </w:rPr>
   </w:style>
-  <w:style w:type="character" w:customStyle="1" w:styleId="ConstantTok">
+  <w:style w:customStyle="1" w:styleId="ConstantTok" w:type="character">
     <w:name w:val="ConstantTok"/>
     <w:basedOn w:val="VerbatimChar"/>
     <w:rPr>
-      <w:color w:val="8f5902"/>
-      <w:shd w:val="clear" w:fill="f8f8f8"/>
+      <w:rFonts w:ascii="Consolas" w:cs="Times New Roman (Body CS)" w:hAnsi="Consolas"/>
+      <w:color w:val="8F5902"/>
+      <w:sz w:val="22"/>
+      <w:shd w:color="auto" w:fill="F8F8F8" w:val="clear"/>
     </w:rPr>
   </w:style>
-  <w:style w:type="character" w:customStyle="1" w:styleId="CharTok">
+  <w:style w:customStyle="1" w:styleId="CharTok" w:type="character">
     <w:name w:val="CharTok"/>
     <w:basedOn w:val="VerbatimChar"/>
     <w:rPr>
-      <w:color w:val="4e9a06"/>
-      <w:shd w:val="clear" w:fill="f8f8f8"/>
+      <w:rFonts w:ascii="Consolas" w:cs="Times New Roman (Body CS)" w:hAnsi="Consolas"/>
+      <w:color w:val="4E9A06"/>
+      <w:sz w:val="22"/>
+      <w:shd w:color="auto" w:fill="F8F8F8" w:val="clear"/>
     </w:rPr>
   </w:style>
-  <w:style w:type="character" w:customStyle="1" w:styleId="SpecialCharTok">
+  <w:style w:customStyle="1" w:styleId="SpecialCharTok" w:type="character">
     <w:name w:val="SpecialCharTok"/>
     <w:basedOn w:val="VerbatimChar"/>
     <w:rPr>
+      <w:rFonts w:ascii="Consolas" w:cs="Times New Roman (Body CS)" w:hAnsi="Consolas"/>
       <w:b/>
-      <w:color w:val="ce5c00"/>
-      <w:shd w:val="clear" w:fill="f8f8f8"/>
+      <w:color w:val="CE5C00"/>
+      <w:sz w:val="22"/>
+      <w:shd w:color="auto" w:fill="F8F8F8" w:val="clear"/>
     </w:rPr>
   </w:style>
-  <w:style w:type="character" w:customStyle="1" w:styleId="StringTok">
+  <w:style w:customStyle="1" w:styleId="StringTok" w:type="character">
     <w:name w:val="StringTok"/>
     <w:basedOn w:val="VerbatimChar"/>
     <w:rPr>
-      <w:color w:val="4e9a06"/>
-      <w:shd w:val="clear" w:fill="f8f8f8"/>
+      <w:rFonts w:ascii="Consolas" w:cs="Times New Roman (Body CS)" w:hAnsi="Consolas"/>
+      <w:color w:val="4E9A06"/>
+      <w:sz w:val="22"/>
+      <w:shd w:color="auto" w:fill="F8F8F8" w:val="clear"/>
     </w:rPr>
   </w:style>
-  <w:style w:type="character" w:customStyle="1" w:styleId="VerbatimStringTok">
+  <w:style w:customStyle="1" w:styleId="VerbatimStringTok" w:type="character">
     <w:name w:val="VerbatimStringTok"/>
     <w:basedOn w:val="VerbatimChar"/>
     <w:rPr>
-      <w:color w:val="4e9a06"/>
-      <w:shd w:val="clear" w:fill="f8f8f8"/>
+      <w:rFonts w:ascii="Consolas" w:cs="Times New Roman (Body CS)" w:hAnsi="Consolas"/>
+      <w:color w:val="4E9A06"/>
+      <w:sz w:val="22"/>
+      <w:shd w:color="auto" w:fill="F8F8F8" w:val="clear"/>
     </w:rPr>
   </w:style>
-  <w:style w:type="character" w:customStyle="1" w:styleId="SpecialStringTok">
+  <w:style w:customStyle="1" w:styleId="SpecialStringTok" w:type="character">
     <w:name w:val="SpecialStringTok"/>
     <w:basedOn w:val="VerbatimChar"/>
     <w:rPr>
-      <w:color w:val="4e9a06"/>
-      <w:shd w:val="clear" w:fill="f8f8f8"/>
+      <w:rFonts w:ascii="Consolas" w:cs="Times New Roman (Body CS)" w:hAnsi="Consolas"/>
+      <w:color w:val="4E9A06"/>
+      <w:sz w:val="22"/>
+      <w:shd w:color="auto" w:fill="F8F8F8" w:val="clear"/>
     </w:rPr>
   </w:style>
-  <w:style w:type="character" w:customStyle="1" w:styleId="ImportTok">
+  <w:style w:customStyle="1" w:styleId="ImportTok" w:type="character">
     <w:name w:val="ImportTok"/>
     <w:basedOn w:val="VerbatimChar"/>
     <w:rPr>
-      <w:shd w:val="clear" w:fill="f8f8f8"/>
+      <w:rFonts w:ascii="Consolas" w:cs="Times New Roman (Body CS)" w:hAnsi="Consolas"/>
+      <w:sz w:val="22"/>
+      <w:shd w:color="auto" w:fill="F8F8F8" w:val="clear"/>
     </w:rPr>
   </w:style>
-  <w:style w:type="character" w:customStyle="1" w:styleId="CommentTok">
+  <w:style w:customStyle="1" w:styleId="CommentTok" w:type="character">
     <w:name w:val="CommentTok"/>
     <w:basedOn w:val="VerbatimChar"/>
     <w:rPr>
+      <w:rFonts w:ascii="Consolas" w:cs="Times New Roman (Body CS)" w:hAnsi="Consolas"/>
       <w:i/>
-      <w:color w:val="8f5902"/>
-      <w:shd w:val="clear" w:fill="f8f8f8"/>
+      <w:color w:val="8F5902"/>
+      <w:sz w:val="22"/>
+      <w:shd w:color="auto" w:fill="F8F8F8" w:val="clear"/>
     </w:rPr>
   </w:style>
-  <w:style w:type="character" w:customStyle="1" w:styleId="DocumentationTok">
+  <w:style w:customStyle="1" w:styleId="DocumentationTok" w:type="character">
     <w:name w:val="DocumentationTok"/>
     <w:basedOn w:val="VerbatimChar"/>
     <w:rPr>
+      <w:rFonts w:ascii="Consolas" w:cs="Times New Roman (Body CS)" w:hAnsi="Consolas"/>
       <w:b/>
       <w:i/>
-      <w:color w:val="8f5902"/>
-      <w:shd w:val="clear" w:fill="f8f8f8"/>
+      <w:color w:val="8F5902"/>
+      <w:sz w:val="22"/>
+      <w:shd w:color="auto" w:fill="F8F8F8" w:val="clear"/>
     </w:rPr>
   </w:style>
-  <w:style w:type="character" w:customStyle="1" w:styleId="AnnotationTok">
+  <w:style w:customStyle="1" w:styleId="AnnotationTok" w:type="character">
     <w:name w:val="AnnotationTok"/>
     <w:basedOn w:val="VerbatimChar"/>
     <w:rPr>
+      <w:rFonts w:ascii="Consolas" w:cs="Times New Roman (Body CS)" w:hAnsi="Consolas"/>
       <w:b/>
       <w:i/>
-      <w:color w:val="8f5902"/>
-      <w:shd w:val="clear" w:fill="f8f8f8"/>
+      <w:color w:val="8F5902"/>
+      <w:sz w:val="22"/>
+      <w:shd w:color="auto" w:fill="F8F8F8" w:val="clear"/>
     </w:rPr>
   </w:style>
-  <w:style w:type="character" w:customStyle="1" w:styleId="CommentVarTok">
+  <w:style w:customStyle="1" w:styleId="CommentVarTok" w:type="character">
     <w:name w:val="CommentVarTok"/>
     <w:basedOn w:val="VerbatimChar"/>
     <w:rPr>
+      <w:rFonts w:ascii="Consolas" w:cs="Times New Roman (Body CS)" w:hAnsi="Consolas"/>
       <w:b/>
       <w:i/>
-      <w:color w:val="8f5902"/>
-      <w:shd w:val="clear" w:fill="f8f8f8"/>
+      <w:color w:val="8F5902"/>
+      <w:sz w:val="22"/>
+      <w:shd w:color="auto" w:fill="F8F8F8" w:val="clear"/>
     </w:rPr>
   </w:style>
-  <w:style w:type="character" w:customStyle="1" w:styleId="OtherTok">
+  <w:style w:customStyle="1" w:styleId="OtherTok" w:type="character">
     <w:name w:val="OtherTok"/>
     <w:basedOn w:val="VerbatimChar"/>
     <w:rPr>
-      <w:color w:val="8f5902"/>
-      <w:shd w:val="clear" w:fill="f8f8f8"/>
+      <w:rFonts w:ascii="Consolas" w:cs="Times New Roman (Body CS)" w:hAnsi="Consolas"/>
+      <w:color w:val="8F5902"/>
+      <w:sz w:val="22"/>
+      <w:shd w:color="auto" w:fill="F8F8F8" w:val="clear"/>
     </w:rPr>
   </w:style>
-  <w:style w:type="character" w:customStyle="1" w:styleId="FunctionTok">
+  <w:style w:customStyle="1" w:styleId="FunctionTok" w:type="character">
     <w:name w:val="FunctionTok"/>
     <w:basedOn w:val="VerbatimChar"/>
     <w:rPr>
+      <w:rFonts w:ascii="Consolas" w:cs="Times New Roman (Body CS)" w:hAnsi="Consolas"/>
       <w:b/>
-      <w:color w:val="204a87"/>
-      <w:shd w:val="clear" w:fill="f8f8f8"/>
+      <w:color w:val="204A87"/>
+      <w:sz w:val="22"/>
+      <w:shd w:color="auto" w:fill="F8F8F8" w:val="clear"/>
     </w:rPr>
   </w:style>
-  <w:style w:type="character" w:customStyle="1" w:styleId="VariableTok">
+  <w:style w:customStyle="1" w:styleId="VariableTok" w:type="character">
     <w:name w:val="VariableTok"/>
     <w:basedOn w:val="VerbatimChar"/>
     <w:rPr>
+      <w:rFonts w:ascii="Consolas" w:cs="Times New Roman (Body CS)" w:hAnsi="Consolas"/>
       <w:color w:val="000000"/>
-      <w:shd w:val="clear" w:fill="f8f8f8"/>
+      <w:sz w:val="22"/>
+      <w:shd w:color="auto" w:fill="F8F8F8" w:val="clear"/>
     </w:rPr>
   </w:style>
-  <w:style w:type="character" w:customStyle="1" w:styleId="ControlFlowTok">
+  <w:style w:customStyle="1" w:styleId="ControlFlowTok" w:type="character">
     <w:name w:val="ControlFlowTok"/>
     <w:basedOn w:val="VerbatimChar"/>
     <w:rPr>
+      <w:rFonts w:ascii="Consolas" w:cs="Times New Roman (Body CS)" w:hAnsi="Consolas"/>
       <w:b/>
-      <w:color w:val="204a87"/>
-      <w:shd w:val="clear" w:fill="f8f8f8"/>
+      <w:color w:val="204A87"/>
+      <w:sz w:val="22"/>
+      <w:shd w:color="auto" w:fill="F8F8F8" w:val="clear"/>
     </w:rPr>
   </w:style>
-  <w:style w:type="character" w:customStyle="1" w:styleId="OperatorTok">
+  <w:style w:customStyle="1" w:styleId="OperatorTok" w:type="character">
     <w:name w:val="OperatorTok"/>
     <w:basedOn w:val="VerbatimChar"/>
     <w:rPr>
+      <w:rFonts w:ascii="Consolas" w:cs="Times New Roman (Body CS)" w:hAnsi="Consolas"/>
       <w:b/>
-      <w:color w:val="ce5c00"/>
-      <w:shd w:val="clear" w:fill="f8f8f8"/>
+      <w:color w:val="CE5C00"/>
+      <w:sz w:val="22"/>
+      <w:shd w:color="auto" w:fill="F8F8F8" w:val="clear"/>
     </w:rPr>
   </w:style>
-  <w:style w:type="character" w:customStyle="1" w:styleId="BuiltInTok">
+  <w:style w:customStyle="1" w:styleId="BuiltInTok" w:type="character">
     <w:name w:val="BuiltInTok"/>
     <w:basedOn w:val="VerbatimChar"/>
     <w:rPr>
-      <w:shd w:val="clear" w:fill="f8f8f8"/>
+      <w:rFonts w:ascii="Consolas" w:cs="Times New Roman (Body CS)" w:hAnsi="Consolas"/>
+      <w:sz w:val="22"/>
+      <w:shd w:color="auto" w:fill="F8F8F8" w:val="clear"/>
     </w:rPr>
   </w:style>
-  <w:style w:type="character" w:customStyle="1" w:styleId="ExtensionTok">
+  <w:style w:customStyle="1" w:styleId="ExtensionTok" w:type="character">
     <w:name w:val="ExtensionTok"/>
     <w:basedOn w:val="VerbatimChar"/>
     <w:rPr>
-      <w:shd w:val="clear" w:fill="f8f8f8"/>
+      <w:rFonts w:ascii="Consolas" w:cs="Times New Roman (Body CS)" w:hAnsi="Consolas"/>
+      <w:sz w:val="22"/>
+      <w:shd w:color="auto" w:fill="F8F8F8" w:val="clear"/>
     </w:rPr>
   </w:style>
-  <w:style w:type="character" w:customStyle="1" w:styleId="PreprocessorTok">
+  <w:style w:customStyle="1" w:styleId="PreprocessorTok" w:type="character">
     <w:name w:val="PreprocessorTok"/>
     <w:basedOn w:val="VerbatimChar"/>
     <w:rPr>
+      <w:rFonts w:ascii="Consolas" w:cs="Times New Roman (Body CS)" w:hAnsi="Consolas"/>
       <w:i/>
-      <w:color w:val="8f5902"/>
-      <w:shd w:val="clear" w:fill="f8f8f8"/>
+      <w:color w:val="8F5902"/>
+      <w:sz w:val="22"/>
+      <w:shd w:color="auto" w:fill="F8F8F8" w:val="clear"/>
     </w:rPr>
   </w:style>
-  <w:style w:type="character" w:customStyle="1" w:styleId="AttributeTok">
+  <w:style w:customStyle="1" w:styleId="AttributeTok" w:type="character">
     <w:name w:val="AttributeTok"/>
     <w:basedOn w:val="VerbatimChar"/>
     <w:rPr>
-      <w:color w:val="204a87"/>
-      <w:shd w:val="clear" w:fill="f8f8f8"/>
+      <w:rFonts w:ascii="Consolas" w:cs="Times New Roman (Body CS)" w:hAnsi="Consolas"/>
+      <w:color w:val="204A87"/>
+      <w:sz w:val="22"/>
+      <w:shd w:color="auto" w:fill="F8F8F8" w:val="clear"/>
     </w:rPr>
   </w:style>
-  <w:style w:type="character" w:customStyle="1" w:styleId="RegionMarkerTok">
+  <w:style w:customStyle="1" w:styleId="RegionMarkerTok" w:type="character">
     <w:name w:val="RegionMarkerTok"/>
     <w:basedOn w:val="VerbatimChar"/>
     <w:rPr>
-      <w:shd w:val="clear" w:fill="f8f8f8"/>
+      <w:rFonts w:ascii="Consolas" w:cs="Times New Roman (Body CS)" w:hAnsi="Consolas"/>
+      <w:sz w:val="22"/>
+      <w:shd w:color="auto" w:fill="F8F8F8" w:val="clear"/>
     </w:rPr>
   </w:style>
-  <w:style w:type="character" w:customStyle="1" w:styleId="InformationTok">
+  <w:style w:customStyle="1" w:styleId="InformationTok" w:type="character">
     <w:name w:val="InformationTok"/>
     <w:basedOn w:val="VerbatimChar"/>
     <w:rPr>
+      <w:rFonts w:ascii="Consolas" w:cs="Times New Roman (Body CS)" w:hAnsi="Consolas"/>
       <w:b/>
       <w:i/>
-      <w:color w:val="8f5902"/>
-      <w:shd w:val="clear" w:fill="f8f8f8"/>
+      <w:color w:val="8F5902"/>
+      <w:sz w:val="22"/>
+      <w:shd w:color="auto" w:fill="F8F8F8" w:val="clear"/>
     </w:rPr>
   </w:style>
-  <w:style w:type="character" w:customStyle="1" w:styleId="WarningTok">
+  <w:style w:customStyle="1" w:styleId="WarningTok" w:type="character">
     <w:name w:val="WarningTok"/>
     <w:basedOn w:val="VerbatimChar"/>
     <w:rPr>
+      <w:rFonts w:ascii="Consolas" w:cs="Times New Roman (Body CS)" w:hAnsi="Consolas"/>
       <w:b/>
       <w:i/>
-      <w:color w:val="8f5902"/>
-      <w:shd w:val="clear" w:fill="f8f8f8"/>
+      <w:color w:val="8F5902"/>
+      <w:sz w:val="22"/>
+      <w:shd w:color="auto" w:fill="F8F8F8" w:val="clear"/>
     </w:rPr>
   </w:style>
-  <w:style w:type="character" w:customStyle="1" w:styleId="AlertTok">
+  <w:style w:customStyle="1" w:styleId="AlertTok" w:type="character">
     <w:name w:val="AlertTok"/>
     <w:basedOn w:val="VerbatimChar"/>
     <w:rPr>
-      <w:color w:val="ef2929"/>
-      <w:shd w:val="clear" w:fill="f8f8f8"/>
+      <w:rFonts w:ascii="Consolas" w:cs="Times New Roman (Body CS)" w:hAnsi="Consolas"/>
+      <w:color w:val="EF2929"/>
+      <w:sz w:val="22"/>
+      <w:shd w:color="auto" w:fill="F8F8F8" w:val="clear"/>
     </w:rPr>
   </w:style>
-  <w:style w:type="character" w:customStyle="1" w:styleId="ErrorTok">
+  <w:style w:customStyle="1" w:styleId="ErrorTok" w:type="character">
     <w:name w:val="ErrorTok"/>
     <w:basedOn w:val="VerbatimChar"/>
     <w:rPr>
+      <w:rFonts w:ascii="Consolas" w:cs="Times New Roman (Body CS)" w:hAnsi="Consolas"/>
       <w:b/>
-      <w:color w:val="a40000"/>
-      <w:shd w:val="clear" w:fill="f8f8f8"/>
+      <w:color w:val="A40000"/>
+      <w:sz w:val="22"/>
+      <w:shd w:color="auto" w:fill="F8F8F8" w:val="clear"/>
     </w:rPr>
   </w:style>
-  <w:style w:type="character" w:customStyle="1" w:styleId="NormalTok">
+  <w:style w:customStyle="1" w:styleId="NormalTok" w:type="character">
     <w:name w:val="NormalTok"/>
     <w:basedOn w:val="VerbatimChar"/>
     <w:rPr>
-      <w:shd w:val="clear" w:fill="f8f8f8"/>
+      <w:rFonts w:ascii="Consolas" w:cs="Times New Roman (Body CS)" w:hAnsi="Consolas"/>
+      <w:sz w:val="22"/>
+      <w:shd w:color="auto" w:fill="F8F8F8" w:val="clear"/>
     </w:rPr>
+  </w:style>
+  <w:style w:styleId="Header" w:type="paragraph">
+    <w:name w:val="header"/>
+    <w:basedOn w:val="Normal"/>
+    <w:link w:val="HeaderChar"/>
+    <w:rsid w:val="009D4973"/>
+    <w:pPr>
+      <w:tabs>
+        <w:tab w:pos="4680" w:val="center"/>
+        <w:tab w:pos="9360" w:val="right"/>
+      </w:tabs>
+      <w:spacing w:after="0"/>
+    </w:pPr>
+    <w:rPr>
+      <w:color w:themeColor="text1" w:val="000000"/>
+    </w:rPr>
+  </w:style>
+  <w:style w:customStyle="1" w:styleId="HeaderChar" w:type="character">
+    <w:name w:val="Header Char"/>
+    <w:basedOn w:val="DefaultParagraphFont"/>
+    <w:link w:val="Header"/>
+    <w:rsid w:val="009D4973"/>
+    <w:rPr>
+      <w:color w:themeColor="text1" w:val="000000"/>
+    </w:rPr>
+  </w:style>
+  <w:style w:styleId="PlainText" w:type="paragraph">
+    <w:name w:val="Plain Text"/>
+    <w:basedOn w:val="Normal"/>
+    <w:link w:val="PlainTextChar"/>
+    <w:rsid w:val="009D4973"/>
+    <w:pPr>
+      <w:spacing w:after="0"/>
+    </w:pPr>
+    <w:rPr>
+      <w:rFonts w:ascii="Arial" w:cs="Consolas" w:hAnsi="Arial"/>
+      <w:szCs w:val="21"/>
+    </w:rPr>
+  </w:style>
+  <w:style w:customStyle="1" w:styleId="PlainTextChar" w:type="character">
+    <w:name w:val="Plain Text Char"/>
+    <w:basedOn w:val="DefaultParagraphFont"/>
+    <w:link w:val="PlainText"/>
+    <w:rsid w:val="009D4973"/>
+    <w:rPr>
+      <w:rFonts w:ascii="Arial" w:cs="Consolas" w:hAnsi="Arial"/>
+      <w:szCs w:val="21"/>
+    </w:rPr>
+  </w:style>
+  <w:style w:styleId="BookTitle" w:type="character">
+    <w:name w:val="Book Title"/>
+    <w:basedOn w:val="DefaultParagraphFont"/>
+    <w:rsid w:val="00C8745D"/>
+    <w:rPr>
+      <w:rFonts w:ascii="Arial" w:hAnsi="Arial"/>
+      <w:b/>
+      <w:bCs/>
+      <w:i w:val="0"/>
+      <w:iCs/>
+      <w:color w:themeColor="text1" w:val="000000"/>
+      <w:spacing w:val="5"/>
+      <w:sz w:val="24"/>
+    </w:rPr>
+  </w:style>
+  <w:style w:customStyle="1" w:styleId="Style1" w:type="paragraph">
+    <w:name w:val="Style1"/>
+    <w:basedOn w:val="FirstParagraph"/>
+    <w:qFormat/>
+    <w:rsid w:val="00C8745D"/>
+  </w:style>
+  <w:style w:styleId="Footer" w:type="paragraph">
+    <w:name w:val="footer"/>
+    <w:basedOn w:val="Normal"/>
+    <w:link w:val="FooterChar"/>
+    <w:rsid w:val="003F6C67"/>
+    <w:pPr>
+      <w:tabs>
+        <w:tab w:pos="4680" w:val="center"/>
+        <w:tab w:pos="9360" w:val="right"/>
+      </w:tabs>
+      <w:spacing w:after="0"/>
+    </w:pPr>
+  </w:style>
+  <w:style w:customStyle="1" w:styleId="FooterChar" w:type="character">
+    <w:name w:val="Footer Char"/>
+    <w:basedOn w:val="DefaultParagraphFont"/>
+    <w:link w:val="Footer"/>
+    <w:rsid w:val="003F6C67"/>
+  </w:style>
+  <w:style w:styleId="PageNumber" w:type="character">
+    <w:name w:val="page number"/>
+    <w:basedOn w:val="DefaultParagraphFont"/>
+    <w:rsid w:val="003F6C67"/>
+  </w:style>
+  <w:style w:styleId="FollowedHyperlink" w:type="character">
+    <w:name w:val="FollowedHyperlink"/>
+    <w:basedOn w:val="DefaultParagraphFont"/>
+    <w:rsid w:val="00D425AA"/>
+    <w:rPr>
+      <w:color w:val="0070C0"/>
+      <w:u w:val="single"/>
+    </w:rPr>
+  </w:style>
+  <w:style w:styleId="LineNumber" w:type="character">
+    <w:name w:val="line number"/>
+    <w:basedOn w:val="DefaultParagraphFont"/>
+    <w:rsid w:val="00BB2892"/>
+    <w:rPr>
+      <w:rFonts w:ascii="Arial" w:hAnsi="Arial"/>
+      <w:color w:themeColor="text1" w:val="000000"/>
+      <w:sz w:val="16"/>
+    </w:rPr>
+  </w:style>
+  <w:style w:customStyle="1" w:styleId="CurrentList1" w:type="numbering">
+    <w:name w:val="Current List1"/>
+    <w:uiPriority w:val="99"/>
+    <w:rsid w:val="001B49E0"/>
+    <w:pPr>
+      <w:numPr>
+        <w:numId w:val="3"/>
+      </w:numPr>
+    </w:pPr>
+  </w:style>
+  <w:style w:customStyle="1" w:styleId="Style2" w:type="paragraph">
+    <w:name w:val="Style2"/>
+    <w:basedOn w:val="Heading2"/>
+    <w:qFormat/>
+    <w:rsid w:val="0066342A"/>
+  </w:style>
+  <w:style w:customStyle="1" w:styleId="Style3" w:type="paragraph">
+    <w:name w:val="Style3"/>
+    <w:basedOn w:val="Heading2"/>
+    <w:autoRedefine/>
+    <w:qFormat/>
+    <w:rsid w:val="0066342A"/>
+  </w:style>
+  <w:style w:customStyle="1" w:styleId="Style4" w:type="paragraph">
+    <w:name w:val="Style4"/>
+    <w:basedOn w:val="Heading2"/>
+    <w:autoRedefine/>
+    <w:qFormat/>
+    <w:rsid w:val="0066342A"/>
+    <w:rPr>
+      <w:rFonts w:cs="Times New Roman (Headings CS)"/>
+    </w:rPr>
+  </w:style>
+  <w:style w:customStyle="1" w:styleId="Style5" w:type="paragraph">
+    <w:name w:val="Style5"/>
+    <w:basedOn w:val="FirstParagraph"/>
+    <w:qFormat/>
+    <w:rsid w:val="0066342A"/>
   </w:style>
 </w:styles>
 </file>

</xml_diff>

<commit_message>
Started writing functional enrichment analysis section
</commit_message>
<xml_diff>
--- a/infected_host_trxptome.docx
+++ b/infected_host_trxptome.docx
@@ -1046,6 +1046,63 @@
         <w:br/>
       </w:r>
       <w:r>
+        <w:t xml:space="preserve">Gene ontology (GO) enrichment analysis was performed for 12- and 24-hpi DEGs with the gprofiler2 R package</w:t>
+      </w:r>
+      <w:r>
+        <w:t xml:space="preserve"> </w:t>
+      </w:r>
+      <w:r>
+        <w:t xml:space="preserve">(21)</w:t>
+      </w:r>
+      <w:r>
+        <w:t xml:space="preserve">, which outputs results in three GO categories – cellular components, biological processes, and molecular functions. Results with P</w:t>
+      </w:r>
+      <w:r>
+        <w:rPr>
+          <w:vertAlign w:val="subscript"/>
+        </w:rPr>
+        <w:t xml:space="preserve">adjusted</w:t>
+      </w:r>
+      <w:r>
+        <w:t xml:space="preserve">-value</w:t>
+      </w:r>
+      <w:r>
+        <w:t xml:space="preserve"> </w:t>
+      </w:r>
+      <m:oMath>
+        <m:r>
+          <m:rPr>
+            <m:sty m:val="p"/>
+          </m:rPr>
+          <m:t>≤</m:t>
+        </m:r>
+      </m:oMath>
+      <w:r>
+        <w:t xml:space="preserve"> </w:t>
+      </w:r>
+      <w:r>
+        <w:t xml:space="preserve">0.05 were considered as functionally enriched. GO enrichment analyses at 12-hpi and 24-hpi showed significant intersections of results that were enriched among all three GO categories (ref tables/figures here).</w:t>
+      </w:r>
+    </w:p>
+    <w:p>
+      <w:pPr>
+        <w:pStyle w:val="BodyText"/>
+      </w:pPr>
+      <w:r>
+        <w:t xml:space="preserve">At 12-hpi,</w:t>
+      </w:r>
+      <w:r>
+        <w:t xml:space="preserve"> </w:t>
+      </w:r>
+      <w:r>
+        <w:t xml:space="preserve">The primary molecular functions of the DEGs are mainly enriched into binding (44.5%), catalytic activity (29.9%), transcription regulator activity (7.6%), molecular function regulation (7.6%), transporter ac- tivity (6.6%), molecular transducer activity (1.4%), and structural molecule activity (1.4%) (Fig. 2A). The distribution patterns of the up- regulated or down-regulated genes are similar to those of the whole DEGs (Fig. 2B and C). As for the cellular component, DEGs were roughly related to endoplasmic reticulum chaperone complex, melanosome, pigment granule, lewy body core and protein complexes (Fig. 3A and Fig. 4). Based on the biological processes, the GO terms were mainly summarized into the following categories, namely, defense response to virus, response to stress, interferon signaling pathway, regulation of viral process, immune response, metabolism, stimulus, apoptosis and protein catabolic process (Figs. 3B and 4).</w:t>
+      </w:r>
+    </w:p>
+    <w:p>
+      <w:pPr>
+        <w:pStyle w:val="BodyText"/>
+      </w:pPr>
+      <w:r>
         <w:rPr>
           <w:strike/>
         </w:rPr>
@@ -1155,7 +1212,7 @@
         <w:t xml:space="preserve"> </w:t>
       </w:r>
       <w:r>
-        <w:t xml:space="preserve">(21)</w:t>
+        <w:t xml:space="preserve">(22)</w:t>
       </w:r>
       <w:r>
         <w:t xml:space="preserve">. Cells were THEV-infected or mock-infected in triplicates or duplicates, respectively at a multiplicity of infection (MOI) of 100 GCN/cell, incubated at 41</w:t>
@@ -1228,7 +1285,7 @@
         <w:t xml:space="preserve"> </w:t>
       </w:r>
       <w:r>
-        <w:t xml:space="preserve">(22)</w:t>
+        <w:t xml:space="preserve">(23)</w:t>
       </w:r>
       <w:r>
         <w:t xml:space="preserve">, a popular workflow management system to drive the pipeline. Briefly, raw sequencing reads were trimmed with Cutadapt - version 1.10</w:t>
@@ -1237,7 +1294,7 @@
         <w:t xml:space="preserve"> </w:t>
       </w:r>
       <w:r>
-        <w:t xml:space="preserve">(23)</w:t>
+        <w:t xml:space="preserve">(24)</w:t>
       </w:r>
       <w:r>
         <w:t xml:space="preserve"> </w:t>
@@ -1355,13 +1412,13 @@
         <w:t xml:space="preserve"> </w:t>
       </w:r>
       <w:r>
-        <w:t xml:space="preserve">0.05 were considered as differentially expressed. The read count data are deposited at Gene Expression Omnibus (GEO) under accession number ###. GO and KEGG analyses for DEGs were performed based on GO databases and KEGG databases using the R package gprofiler2</w:t>
-      </w:r>
-      <w:r>
-        <w:t xml:space="preserve"> </w:t>
-      </w:r>
-      <w:r>
-        <w:t xml:space="preserve">(24)</w:t>
+        <w:t xml:space="preserve">0.05 were considered as differentially expressed. The read count data are deposited at Gene Expression Omnibus (GEO) under accession number ###. The functional profiling of DEGs (GO and KEGG analyses) were performed based on GO databases and KEGG databases using the R package gprofiler2</w:t>
+      </w:r>
+      <w:r>
+        <w:t xml:space="preserve"> </w:t>
+      </w:r>
+      <w:r>
+        <w:t xml:space="preserve">(21)</w:t>
       </w:r>
       <w:r>
         <w:t xml:space="preserve"> </w:t>
@@ -2155,7 +2212,7 @@
       </w:r>
     </w:p>
     <w:bookmarkEnd w:id="68"/>
-    <w:bookmarkStart w:id="70" w:name="ref-Mahsoub2017"/>
+    <w:bookmarkStart w:id="69" w:name="ref-Gprofiler2"/>
     <w:p>
       <w:pPr>
         <w:pStyle w:val="Bibliography"/>
@@ -2170,12 +2227,31 @@
         <w:t xml:space="preserve">	</w:t>
       </w:r>
       <w:r>
+        <w:t xml:space="preserve">Kolberg L, Raudvere U, Kuzmin I, Vilo J, Peterson H. 2020. gprofiler2– an r package for gene list functional enrichment analysis and namespace conversion toolset g:profiler. F1000Research 9 (ELIXIR).</w:t>
+      </w:r>
+    </w:p>
+    <w:bookmarkEnd w:id="69"/>
+    <w:bookmarkStart w:id="71" w:name="ref-Mahsoub2017"/>
+    <w:p>
+      <w:pPr>
+        <w:pStyle w:val="Bibliography"/>
+      </w:pPr>
+      <w:r>
+        <w:t xml:space="preserve">22.</w:t>
+      </w:r>
+      <w:r>
+        <w:t xml:space="preserve"> </w:t>
+      </w:r>
+      <w:r>
+        <w:t xml:space="preserve">	</w:t>
+      </w:r>
+      <w:r>
         <w:t xml:space="preserve">Mahsoub HM, Evans NP, Beach NM, Yuan L, Zimmerman K, Pierson FW. 2017.</w:t>
       </w:r>
       <w:r>
         <w:t xml:space="preserve"> </w:t>
       </w:r>
-      <w:hyperlink r:id="rId69">
+      <w:hyperlink r:id="rId70">
         <w:r>
           <w:rPr>
             <w:rStyle w:val="Hyperlink"/>
@@ -2205,14 +2281,14 @@
         <w:t xml:space="preserve">. Journal of Virological Methods 239:42–49.</w:t>
       </w:r>
     </w:p>
-    <w:bookmarkEnd w:id="70"/>
-    <w:bookmarkStart w:id="72" w:name="ref-Snakemake2021"/>
+    <w:bookmarkEnd w:id="71"/>
+    <w:bookmarkStart w:id="73" w:name="ref-Snakemake2021"/>
     <w:p>
       <w:pPr>
         <w:pStyle w:val="Bibliography"/>
       </w:pPr>
       <w:r>
-        <w:t xml:space="preserve">22.</w:t>
+        <w:t xml:space="preserve">23.</w:t>
       </w:r>
       <w:r>
         <w:t xml:space="preserve"> </w:t>
@@ -2226,7 +2302,7 @@
       <w:r>
         <w:t xml:space="preserve"> </w:t>
       </w:r>
-      <w:hyperlink r:id="rId71">
+      <w:hyperlink r:id="rId72">
         <w:r>
           <w:rPr>
             <w:rStyle w:val="Hyperlink"/>
@@ -2238,14 +2314,14 @@
         <w:t xml:space="preserve">. F1000Research 10:33.</w:t>
       </w:r>
     </w:p>
-    <w:bookmarkEnd w:id="72"/>
-    <w:bookmarkStart w:id="74" w:name="ref-Martin2011"/>
+    <w:bookmarkEnd w:id="73"/>
+    <w:bookmarkStart w:id="75" w:name="ref-Martin2011"/>
     <w:p>
       <w:pPr>
         <w:pStyle w:val="Bibliography"/>
       </w:pPr>
       <w:r>
-        <w:t xml:space="preserve">23.</w:t>
+        <w:t xml:space="preserve">24.</w:t>
       </w:r>
       <w:r>
         <w:t xml:space="preserve"> </w:t>
@@ -2259,7 +2335,7 @@
       <w:r>
         <w:t xml:space="preserve"> </w:t>
       </w:r>
-      <w:hyperlink r:id="rId73">
+      <w:hyperlink r:id="rId74">
         <w:r>
           <w:rPr>
             <w:rStyle w:val="Hyperlink"/>
@@ -2269,25 +2345,6 @@
       </w:hyperlink>
       <w:r>
         <w:t xml:space="preserve">. EMBnetjournal 17:10.</w:t>
-      </w:r>
-    </w:p>
-    <w:bookmarkEnd w:id="74"/>
-    <w:bookmarkStart w:id="75" w:name="ref-Gprofiler2"/>
-    <w:p>
-      <w:pPr>
-        <w:pStyle w:val="Bibliography"/>
-      </w:pPr>
-      <w:r>
-        <w:t xml:space="preserve">24.</w:t>
-      </w:r>
-      <w:r>
-        <w:t xml:space="preserve"> </w:t>
-      </w:r>
-      <w:r>
-        <w:t xml:space="preserve">	</w:t>
-      </w:r>
-      <w:r>
-        <w:t xml:space="preserve">Kolberg L, Raudvere U, Kuzmin I, Vilo J, Peterson H. 2020. gprofiler2– an r package for gene list functional enrichment analysis and namespace conversion toolset g:profiler. F1000Research 9 (ELIXIR).</w:t>
       </w:r>
     </w:p>
     <w:bookmarkEnd w:id="75"/>

</xml_diff>